<commit_message>
Update Project Report [Draft 2.1 - Kiera].docx
</commit_message>
<xml_diff>
--- a/Project Report/Project Report [Draft 2.1 - Kiera].docx
+++ b/Project Report/Project Report [Draft 2.1 - Kiera].docx
@@ -64,83 +64,65 @@
       <w:pPr>
         <w:rPr>
           <w:rFonts w:ascii="Times New Roman" w:hAnsi="Times New Roman" w:cs="Times New Roman"/>
-          <w:color w:val="7F7F7F" w:themeColor="text1" w:themeTint="80"/>
-        </w:rPr>
-      </w:pPr>
-      <w:r>
-        <w:rPr>
-          <w:rFonts w:ascii="Times New Roman" w:hAnsi="Times New Roman" w:cs="Times New Roman"/>
-          <w:color w:val="7F7F7F" w:themeColor="text1" w:themeTint="80"/>
+        </w:rPr>
+      </w:pPr>
+      <w:r>
+        <w:rPr>
+          <w:rFonts w:ascii="Times New Roman" w:hAnsi="Times New Roman" w:cs="Times New Roman"/>
         </w:rPr>
         <w:t xml:space="preserve">This report presents a comparative analysis of three machine learning classifier models for spam detection in </w:t>
       </w:r>
       <w:r>
         <w:rPr>
           <w:rFonts w:ascii="Times New Roman" w:hAnsi="Times New Roman" w:cs="Times New Roman"/>
-          <w:color w:val="7F7F7F" w:themeColor="text1" w:themeTint="80"/>
         </w:rPr>
         <w:t>Short Messaging Service (SMS)</w:t>
       </w:r>
       <w:r>
         <w:rPr>
           <w:rFonts w:ascii="Times New Roman" w:hAnsi="Times New Roman" w:cs="Times New Roman"/>
-          <w:color w:val="7F7F7F" w:themeColor="text1" w:themeTint="80"/>
         </w:rPr>
         <w:t xml:space="preserve"> messages. </w:t>
       </w:r>
       <w:r>
         <w:rPr>
           <w:rFonts w:ascii="Times New Roman" w:hAnsi="Times New Roman" w:cs="Times New Roman"/>
-          <w:color w:val="7F7F7F" w:themeColor="text1" w:themeTint="80"/>
         </w:rPr>
         <w:t xml:space="preserve">We trained and tested K-Nearest Neighbors (KNN), Decision Trees (DT)/ Random Forests (RF), and Naïve Bayes (NB) on a publicly available Kaggle dataset. Our methods </w:t>
       </w:r>
       <w:r>
         <w:rPr>
           <w:rFonts w:ascii="Times New Roman" w:hAnsi="Times New Roman" w:cs="Times New Roman"/>
-          <w:color w:val="7F7F7F" w:themeColor="text1" w:themeTint="80"/>
         </w:rPr>
         <w:t>discuss</w:t>
       </w:r>
       <w:r>
         <w:rPr>
           <w:rFonts w:ascii="Times New Roman" w:hAnsi="Times New Roman" w:cs="Times New Roman"/>
-          <w:color w:val="7F7F7F" w:themeColor="text1" w:themeTint="80"/>
         </w:rPr>
         <w:t xml:space="preserve"> dataset preparation</w:t>
       </w:r>
       <w:r>
         <w:rPr>
           <w:rFonts w:ascii="Times New Roman" w:hAnsi="Times New Roman" w:cs="Times New Roman"/>
-          <w:color w:val="7F7F7F" w:themeColor="text1" w:themeTint="80"/>
         </w:rPr>
         <w:t xml:space="preserve"> using natural language processing (NLP) preprocessing and tokenization techniques, </w:t>
       </w:r>
       <w:r>
         <w:rPr>
           <w:rFonts w:ascii="Times New Roman" w:hAnsi="Times New Roman" w:cs="Times New Roman"/>
-          <w:color w:val="7F7F7F" w:themeColor="text1" w:themeTint="80"/>
-        </w:rPr>
-        <w:t>feature e</w:t>
-      </w:r>
-      <w:r>
-        <w:rPr>
-          <w:rFonts w:ascii="Times New Roman" w:hAnsi="Times New Roman" w:cs="Times New Roman"/>
-          <w:color w:val="7F7F7F" w:themeColor="text1" w:themeTint="80"/>
-        </w:rPr>
-        <w:t xml:space="preserve">ngineering with regex, </w:t>
-      </w:r>
-      <w:r>
-        <w:rPr>
-          <w:rFonts w:ascii="Times New Roman" w:hAnsi="Times New Roman" w:cs="Times New Roman"/>
-          <w:color w:val="7F7F7F" w:themeColor="text1" w:themeTint="80"/>
+        </w:rPr>
+        <w:t xml:space="preserve">feature engineering with regex, </w:t>
+      </w:r>
+      <w:r>
+        <w:rPr>
+          <w:rFonts w:ascii="Times New Roman" w:hAnsi="Times New Roman" w:cs="Times New Roman"/>
         </w:rPr>
         <w:t>feature extraction</w:t>
       </w:r>
       <w:r>
         <w:rPr>
           <w:rFonts w:ascii="Times New Roman" w:hAnsi="Times New Roman" w:cs="Times New Roman"/>
-          <w:color w:val="7F7F7F" w:themeColor="text1" w:themeTint="80"/>
         </w:rPr>
         <w:t xml:space="preserve"> using </w:t>
       </w:r>
@@ -148,7 +130,6 @@
       <w:r>
         <w:rPr>
           <w:rFonts w:ascii="Times New Roman" w:hAnsi="Times New Roman" w:cs="Times New Roman"/>
-          <w:color w:val="7F7F7F" w:themeColor="text1" w:themeTint="80"/>
         </w:rPr>
         <w:t>CountVectorizer</w:t>
       </w:r>
@@ -156,112 +137,85 @@
       <w:r>
         <w:rPr>
           <w:rFonts w:ascii="Times New Roman" w:hAnsi="Times New Roman" w:cs="Times New Roman"/>
-          <w:color w:val="7F7F7F" w:themeColor="text1" w:themeTint="80"/>
         </w:rPr>
         <w:t xml:space="preserve">, and </w:t>
       </w:r>
       <w:r>
         <w:rPr>
           <w:rFonts w:ascii="Times New Roman" w:hAnsi="Times New Roman" w:cs="Times New Roman"/>
-          <w:color w:val="7F7F7F" w:themeColor="text1" w:themeTint="80"/>
         </w:rPr>
         <w:t xml:space="preserve">our </w:t>
       </w:r>
       <w:r>
         <w:rPr>
           <w:rFonts w:ascii="Times New Roman" w:hAnsi="Times New Roman" w:cs="Times New Roman"/>
-          <w:color w:val="7F7F7F" w:themeColor="text1" w:themeTint="80"/>
         </w:rPr>
         <w:t>model selection</w:t>
       </w:r>
       <w:r>
         <w:rPr>
           <w:rFonts w:ascii="Times New Roman" w:hAnsi="Times New Roman" w:cs="Times New Roman"/>
-          <w:color w:val="7F7F7F" w:themeColor="text1" w:themeTint="80"/>
         </w:rPr>
         <w:t xml:space="preserve"> process</w:t>
       </w:r>
       <w:r>
         <w:rPr>
           <w:rFonts w:ascii="Times New Roman" w:hAnsi="Times New Roman" w:cs="Times New Roman"/>
-          <w:color w:val="7F7F7F" w:themeColor="text1" w:themeTint="80"/>
         </w:rPr>
         <w:t>.</w:t>
       </w:r>
       <w:r>
         <w:rPr>
           <w:rFonts w:ascii="Times New Roman" w:hAnsi="Times New Roman" w:cs="Times New Roman"/>
-          <w:color w:val="7F7F7F" w:themeColor="text1" w:themeTint="80"/>
         </w:rPr>
         <w:t xml:space="preserve"> </w:t>
       </w:r>
       <w:r>
         <w:rPr>
           <w:rFonts w:ascii="Times New Roman" w:hAnsi="Times New Roman" w:cs="Times New Roman"/>
-          <w:color w:val="7F7F7F" w:themeColor="text1" w:themeTint="80"/>
         </w:rPr>
         <w:t xml:space="preserve">Each model was tested and compared using various performance metrics including accuracy, confusion matrices, precision, recall, and F1-scores. These results are assessed </w:t>
       </w:r>
       <w:r>
         <w:rPr>
           <w:rFonts w:ascii="Times New Roman" w:hAnsi="Times New Roman" w:cs="Times New Roman"/>
-          <w:color w:val="7F7F7F" w:themeColor="text1" w:themeTint="80"/>
-        </w:rPr>
-        <w:t xml:space="preserve">using visualizations such as ROC, Precision-Recall Curve, and Bar Plots. The results show that all three models performed well, with Naive Bayes having the highest accuracy of </w:t>
-      </w:r>
-      <w:r>
-        <w:rPr>
-          <w:rFonts w:ascii="Times New Roman" w:hAnsi="Times New Roman" w:cs="Times New Roman"/>
-        </w:rPr>
-        <w:t>98.5</w:t>
-      </w:r>
-      <w:r>
-        <w:rPr>
-          <w:rFonts w:ascii="Times New Roman" w:hAnsi="Times New Roman" w:cs="Times New Roman"/>
-          <w:color w:val="7F7F7F" w:themeColor="text1" w:themeTint="80"/>
-        </w:rPr>
-        <w:t>%, followed closely by Decision Tree/Random Forest with 98.2%, and K-Nearest Neighbors with 97.3%. Our results display the effectiveness of various machine learning algorithms for spam detection and provide insights into the strengths and weaknesses of each approach, with hopes to help guide future research in this area.</w:t>
+        </w:rPr>
+        <w:t>using visualizations such as ROC, Precision-Recall Curve, and Bar Plots. The results show that all three models performed well, with Naive Bayes having the highest accuracy of 98.5%, followed closely by Decision Tree/Random Forest with 98.2%, and K-Nearest Neighbors with 97.3%. Our results display the effectiveness of various machine learning algorithms for spam detection and provide insights into the strengths and weaknesses of each approach, with hopes to help guide future research in this area.</w:t>
       </w:r>
     </w:p>
     <w:p>
       <w:pPr>
         <w:rPr>
           <w:rFonts w:ascii="Times New Roman" w:hAnsi="Times New Roman" w:cs="Times New Roman"/>
-          <w:color w:val="7F7F7F" w:themeColor="text1" w:themeTint="80"/>
-        </w:rPr>
-      </w:pPr>
-      <w:r>
-        <w:rPr>
-          <w:rFonts w:ascii="Times New Roman" w:hAnsi="Times New Roman" w:cs="Times New Roman"/>
-          <w:color w:val="7F7F7F" w:themeColor="text1" w:themeTint="80"/>
+        </w:rPr>
+      </w:pPr>
+      <w:r>
+        <w:rPr>
+          <w:rFonts w:ascii="Times New Roman" w:hAnsi="Times New Roman" w:cs="Times New Roman"/>
         </w:rPr>
         <w:t xml:space="preserve">Keywords: Spam, </w:t>
       </w:r>
       <w:r>
         <w:rPr>
           <w:rFonts w:ascii="Times New Roman" w:hAnsi="Times New Roman" w:cs="Times New Roman"/>
-          <w:color w:val="7F7F7F" w:themeColor="text1" w:themeTint="80"/>
         </w:rPr>
         <w:t xml:space="preserve">Ham, Naïve Bayes, Decision Trees, Random Forest, </w:t>
       </w:r>
       <w:r>
         <w:rPr>
           <w:rFonts w:ascii="Times New Roman" w:hAnsi="Times New Roman" w:cs="Times New Roman"/>
-          <w:color w:val="7F7F7F" w:themeColor="text1" w:themeTint="80"/>
         </w:rPr>
         <w:t xml:space="preserve">K </w:t>
       </w:r>
       <w:r>
         <w:rPr>
           <w:rFonts w:ascii="Times New Roman" w:hAnsi="Times New Roman" w:cs="Times New Roman"/>
-          <w:color w:val="7F7F7F" w:themeColor="text1" w:themeTint="80"/>
         </w:rPr>
         <w:t>N</w:t>
       </w:r>
       <w:r>
         <w:rPr>
           <w:rFonts w:ascii="Times New Roman" w:hAnsi="Times New Roman" w:cs="Times New Roman"/>
-          <w:color w:val="7F7F7F" w:themeColor="text1" w:themeTint="80"/>
         </w:rPr>
         <w:t>earest Neighbors</w:t>
       </w:r>
@@ -514,6 +468,7 @@
           <w:rPr>
             <w:rStyle w:val="Hyperlink"/>
             <w:rFonts w:ascii="Times New Roman" w:hAnsi="Times New Roman" w:cs="Times New Roman"/>
+            <w:color w:val="auto"/>
           </w:rPr>
           <w:t>MIT</w:t>
         </w:r>
@@ -558,57 +513,7 @@
         <w:rPr>
           <w:rFonts w:ascii="Times New Roman" w:hAnsi="Times New Roman" w:cs="Times New Roman"/>
         </w:rPr>
-        <w:t xml:space="preserve">is particularly important in the context of spam and malware, where </w:t>
-      </w:r>
-      <w:r>
-        <w:rPr>
-          <w:rFonts w:ascii="Times New Roman" w:hAnsi="Times New Roman" w:cs="Times New Roman"/>
-        </w:rPr>
-        <w:t>ML</w:t>
-      </w:r>
-      <w:r>
-        <w:rPr>
-          <w:rFonts w:ascii="Times New Roman" w:hAnsi="Times New Roman" w:cs="Times New Roman"/>
-        </w:rPr>
-        <w:t xml:space="preserve"> algorithms can be trained to recognize patterns and identify potential threats, such as</w:t>
-      </w:r>
-      <w:r>
-        <w:rPr>
-          <w:rFonts w:ascii="Times New Roman" w:hAnsi="Times New Roman" w:cs="Times New Roman"/>
-        </w:rPr>
-        <w:t xml:space="preserve"> the </w:t>
-      </w:r>
-      <w:proofErr w:type="gramStart"/>
-      <w:r>
-        <w:rPr>
-          <w:rFonts w:ascii="Times New Roman" w:hAnsi="Times New Roman" w:cs="Times New Roman"/>
-        </w:rPr>
-        <w:t>aforementioned</w:t>
-      </w:r>
-      <w:r>
-        <w:rPr>
-          <w:rFonts w:ascii="Times New Roman" w:hAnsi="Times New Roman" w:cs="Times New Roman"/>
-        </w:rPr>
-        <w:t xml:space="preserve"> phishing</w:t>
-      </w:r>
-      <w:proofErr w:type="gramEnd"/>
-      <w:r>
-        <w:rPr>
-          <w:rFonts w:ascii="Times New Roman" w:hAnsi="Times New Roman" w:cs="Times New Roman"/>
-        </w:rPr>
-        <w:t xml:space="preserve"> attempts via mass emails or </w:t>
-      </w:r>
-      <w:r>
-        <w:rPr>
-          <w:rFonts w:ascii="Times New Roman" w:hAnsi="Times New Roman" w:cs="Times New Roman"/>
-        </w:rPr>
-        <w:t>SMS</w:t>
-      </w:r>
-      <w:r>
-        <w:rPr>
-          <w:rFonts w:ascii="Times New Roman" w:hAnsi="Times New Roman" w:cs="Times New Roman"/>
-        </w:rPr>
-        <w:t xml:space="preserve"> messages.</w:t>
+        <w:t>is particularly important in the context of spam and malware, where ML algorithms can be trained to recognize patterns and identify potential threats, such as the aforementioned phishing attempts via mass emails or SMS messages.</w:t>
       </w:r>
     </w:p>
     <w:p>
@@ -646,33 +551,7 @@
         <w:rPr>
           <w:rFonts w:ascii="Times New Roman" w:hAnsi="Times New Roman" w:cs="Times New Roman"/>
         </w:rPr>
-        <w:t xml:space="preserve">In addition to its effectiveness in detecting and preventing spam and malware, the ability to learn and adapt to new data has made ML an invaluable tool for cyber </w:t>
-      </w:r>
-      <w:proofErr w:type="gramStart"/>
-      <w:r>
-        <w:rPr>
-          <w:rFonts w:ascii="Times New Roman" w:hAnsi="Times New Roman" w:cs="Times New Roman"/>
-        </w:rPr>
-        <w:t>security as a whole</w:t>
-      </w:r>
-      <w:proofErr w:type="gramEnd"/>
-      <w:r>
-        <w:rPr>
-          <w:rFonts w:ascii="Times New Roman" w:hAnsi="Times New Roman" w:cs="Times New Roman"/>
-        </w:rPr>
-        <w:t>.</w:t>
-      </w:r>
-      <w:r>
-        <w:rPr>
-          <w:rFonts w:ascii="Times New Roman" w:hAnsi="Times New Roman" w:cs="Times New Roman"/>
-        </w:rPr>
-        <w:t xml:space="preserve"> </w:t>
-      </w:r>
-      <w:r>
-        <w:rPr>
-          <w:rFonts w:ascii="Times New Roman" w:hAnsi="Times New Roman" w:cs="Times New Roman"/>
-        </w:rPr>
-        <w:t xml:space="preserve">The constantly evolving nature of cyber threats requires a dynamic and flexible solution, which traditional rule-based systems </w:t>
+        <w:t xml:space="preserve">In addition to its effectiveness in detecting and preventing spam and malware, the ability to learn and adapt to new data has made ML an invaluable tool for cyber security as a whole. The constantly evolving nature of cyber threats requires a dynamic and flexible solution, which traditional rule-based systems </w:t>
       </w:r>
       <w:r>
         <w:rPr>
@@ -685,25 +564,7 @@
         <w:rPr>
           <w:rFonts w:ascii="Times New Roman" w:hAnsi="Times New Roman" w:cs="Times New Roman"/>
         </w:rPr>
-        <w:t xml:space="preserve">Historically, rule-based systems </w:t>
-      </w:r>
-      <w:r>
-        <w:rPr>
-          <w:rFonts w:ascii="Times New Roman" w:hAnsi="Times New Roman" w:cs="Times New Roman"/>
-        </w:rPr>
-        <w:t>have been</w:t>
-      </w:r>
-      <w:r>
-        <w:rPr>
-          <w:rFonts w:ascii="Times New Roman" w:hAnsi="Times New Roman" w:cs="Times New Roman"/>
-        </w:rPr>
-        <w:t xml:space="preserve"> the primary method of detecting threats; however, these methods often struggle to identify new and emerging threats as they rely on pre-defined rule sets that can be easily exploited.</w:t>
-      </w:r>
-      <w:r>
-        <w:rPr>
-          <w:rFonts w:ascii="Times New Roman" w:hAnsi="Times New Roman" w:cs="Times New Roman"/>
-        </w:rPr>
-        <w:t xml:space="preserve"> </w:t>
+        <w:t xml:space="preserve">Historically, rule-based systems have been the primary method of detecting threats; however, these methods often struggle to identify new and emerging threats as they rely on pre-defined rule sets that can be easily exploited. </w:t>
       </w:r>
       <w:r>
         <w:rPr>
@@ -715,25 +576,7 @@
         <w:rPr>
           <w:rFonts w:ascii="Times New Roman" w:hAnsi="Times New Roman" w:cs="Times New Roman"/>
         </w:rPr>
-        <w:t xml:space="preserve">As new threats are constantly emerging, ML enables </w:t>
-      </w:r>
-      <w:r>
-        <w:rPr>
-          <w:rFonts w:ascii="Times New Roman" w:hAnsi="Times New Roman" w:cs="Times New Roman"/>
-        </w:rPr>
-        <w:t xml:space="preserve">cyber security experts </w:t>
-      </w:r>
-      <w:r>
-        <w:rPr>
-          <w:rFonts w:ascii="Times New Roman" w:hAnsi="Times New Roman" w:cs="Times New Roman"/>
-        </w:rPr>
-        <w:t>to</w:t>
-      </w:r>
-      <w:r>
-        <w:rPr>
-          <w:rFonts w:ascii="Times New Roman" w:hAnsi="Times New Roman" w:cs="Times New Roman"/>
-        </w:rPr>
-        <w:t xml:space="preserve"> stay ahead of the curve and better protect individuals and organizations from the growing threat of </w:t>
+        <w:t xml:space="preserve">As new threats are constantly emerging, ML enables cyber security experts to stay ahead of the curve and better protect individuals and organizations from the growing threat of </w:t>
       </w:r>
       <w:proofErr w:type="spellStart"/>
       <w:r>
@@ -799,27 +642,14 @@
         <w:rPr>
           <w:rFonts w:ascii="Times New Roman" w:hAnsi="Times New Roman" w:cs="Times New Roman"/>
         </w:rPr>
-        <w:t xml:space="preserve">illegally accessing confidential data such as passwords and other important </w:t>
-      </w:r>
-      <w:proofErr w:type="gramStart"/>
-      <w:r>
-        <w:rPr>
-          <w:rFonts w:ascii="Times New Roman" w:hAnsi="Times New Roman" w:cs="Times New Roman"/>
-        </w:rPr>
-        <w:t>identifiers, or</w:t>
-      </w:r>
-      <w:proofErr w:type="gramEnd"/>
-      <w:r>
-        <w:rPr>
-          <w:rFonts w:ascii="Times New Roman" w:hAnsi="Times New Roman" w:cs="Times New Roman"/>
-        </w:rPr>
-        <w:t xml:space="preserve"> spreading malicious software with harmful links or attachments [</w:t>
+        <w:t>illegally accessing confidential data such as passwords and other important identifiers, or spreading malicious software with harmful links or attachments [</w:t>
       </w:r>
       <w:hyperlink w:anchor="_Detection" w:history="1">
         <w:r>
           <w:rPr>
             <w:rStyle w:val="Hyperlink"/>
             <w:rFonts w:ascii="Times New Roman" w:hAnsi="Times New Roman" w:cs="Times New Roman"/>
+            <w:color w:val="auto"/>
           </w:rPr>
           <w:t>Detection</w:t>
         </w:r>
@@ -843,25 +673,7 @@
         <w:rPr>
           <w:rFonts w:ascii="Times New Roman" w:hAnsi="Times New Roman" w:cs="Times New Roman"/>
         </w:rPr>
-        <w:t xml:space="preserve">Due to the limitations of rule-based systems, they have traditionally struggled in the </w:t>
-      </w:r>
-      <w:r>
-        <w:rPr>
-          <w:rFonts w:ascii="Times New Roman" w:hAnsi="Times New Roman" w:cs="Times New Roman"/>
-        </w:rPr>
-        <w:t>past to detect spam and other cyber threats, as they rely on suspicious patterns</w:t>
-      </w:r>
-      <w:r>
-        <w:rPr>
-          <w:rFonts w:ascii="Times New Roman" w:hAnsi="Times New Roman" w:cs="Times New Roman"/>
-        </w:rPr>
-        <w:t xml:space="preserve"> for detection</w:t>
-      </w:r>
-      <w:r>
-        <w:rPr>
-          <w:rFonts w:ascii="Times New Roman" w:hAnsi="Times New Roman" w:cs="Times New Roman"/>
-        </w:rPr>
-        <w:t>, such as misspelled words, malicious links, and other anomalies.</w:t>
+        <w:t>Due to the limitations of rule-based systems, they have traditionally struggled in the past to detect spam and other cyber threats, as they rely on suspicious patterns for detection, such as misspelled words, malicious links, and other anomalies.</w:t>
       </w:r>
       <w:r>
         <w:rPr>
@@ -916,43 +728,7 @@
         <w:rPr>
           <w:rFonts w:ascii="Times New Roman" w:hAnsi="Times New Roman" w:cs="Times New Roman"/>
         </w:rPr>
-        <w:t xml:space="preserve">Our study aims to make a valuable contribution to the discussion on the most effective machine learning algorithm for identifying and filtering out spam messages in SMS communication. To achieve this, we will explore different methods </w:t>
-      </w:r>
-      <w:r>
-        <w:rPr>
-          <w:rFonts w:ascii="Times New Roman" w:hAnsi="Times New Roman" w:cs="Times New Roman"/>
-        </w:rPr>
-        <w:t>of</w:t>
-      </w:r>
-      <w:r>
-        <w:rPr>
-          <w:rFonts w:ascii="Times New Roman" w:hAnsi="Times New Roman" w:cs="Times New Roman"/>
-        </w:rPr>
-        <w:t xml:space="preserve"> detecting spam using an open-source dataset from Kaggle and the Python programming language for preprocessing, training, testing, and analysis. Specifically, we will focus on three primary models, including Naïve Bayes, Decision Trees/Random Forests, and K-Nearest Neighbors (KNN), and provide a comprehensive comparison of their performance metrics to determine the best approach for </w:t>
-      </w:r>
-      <w:r>
-        <w:rPr>
-          <w:rFonts w:ascii="Times New Roman" w:hAnsi="Times New Roman" w:cs="Times New Roman"/>
-        </w:rPr>
-        <w:t>accurate classification</w:t>
-      </w:r>
-      <w:r>
-        <w:rPr>
-          <w:rFonts w:ascii="Times New Roman" w:hAnsi="Times New Roman" w:cs="Times New Roman"/>
-        </w:rPr>
-        <w:t xml:space="preserve">. Through our rigorous testing and analysis, we aim to </w:t>
-      </w:r>
-      <w:r>
-        <w:rPr>
-          <w:rFonts w:ascii="Times New Roman" w:hAnsi="Times New Roman" w:cs="Times New Roman"/>
-        </w:rPr>
-        <w:t>contribute to the ongoing efforts to improve cyber security</w:t>
-      </w:r>
-      <w:r>
-        <w:rPr>
-          <w:rFonts w:ascii="Times New Roman" w:hAnsi="Times New Roman" w:cs="Times New Roman"/>
-        </w:rPr>
-        <w:t xml:space="preserve"> and help prevent spam messages from causing harm.</w:t>
+        <w:t>Our study aims to make a valuable contribution to the discussion on the most effective machine learning algorithm for identifying and filtering out spam messages in SMS communication. To achieve this, we will explore different methods of detecting spam using an open-source dataset from Kaggle and the Python programming language for preprocessing, training, testing, and analysis. Specifically, we will focus on three primary models, including Naïve Bayes, Decision Trees/Random Forests, and K-Nearest Neighbors (KNN), and provide a comprehensive comparison of their performance metrics to determine the best approach for accurate classification. Through our rigorous testing and analysis, we aim to contribute to the ongoing efforts to improve cyber security and help prevent spam messages from causing harm.</w:t>
       </w:r>
     </w:p>
     <w:p>
@@ -964,15 +740,15 @@
         <w:ind w:left="360" w:hanging="270"/>
         <w:rPr>
           <w:rFonts w:ascii="Times New Roman" w:hAnsi="Times New Roman" w:cs="Times New Roman"/>
-          <w:color w:val="7F7F7F" w:themeColor="text1" w:themeTint="80"/>
-          <w:sz w:val="24"/>
-          <w:szCs w:val="24"/>
-        </w:rPr>
-      </w:pPr>
-      <w:r>
-        <w:rPr>
-          <w:rFonts w:ascii="Times New Roman" w:hAnsi="Times New Roman" w:cs="Times New Roman"/>
-          <w:color w:val="7F7F7F" w:themeColor="text1" w:themeTint="80"/>
+          <w:color w:val="auto"/>
+          <w:sz w:val="24"/>
+          <w:szCs w:val="24"/>
+        </w:rPr>
+      </w:pPr>
+      <w:r>
+        <w:rPr>
+          <w:rFonts w:ascii="Times New Roman" w:hAnsi="Times New Roman" w:cs="Times New Roman"/>
+          <w:color w:val="auto"/>
           <w:sz w:val="24"/>
           <w:szCs w:val="24"/>
         </w:rPr>
@@ -993,24 +769,7 @@
           <w:sz w:val="24"/>
           <w:szCs w:val="24"/>
         </w:rPr>
-        <w:t>[</w:t>
-      </w:r>
-      <w:r>
-        <w:rPr>
-          <w:rFonts w:ascii="Times New Roman" w:hAnsi="Times New Roman" w:cs="Times New Roman"/>
-          <w:color w:val="FF0000"/>
-          <w:sz w:val="24"/>
-          <w:szCs w:val="24"/>
-        </w:rPr>
-        <w:t>todo</w:t>
-      </w:r>
-      <w:r>
-        <w:rPr>
-          <w:rFonts w:ascii="Times New Roman" w:hAnsi="Times New Roman" w:cs="Times New Roman"/>
-          <w:sz w:val="24"/>
-          <w:szCs w:val="24"/>
-        </w:rPr>
-        <w:t>]</w:t>
+        <w:t>[todo]</w:t>
       </w:r>
     </w:p>
     <w:p>
@@ -1018,15 +777,15 @@
         <w:pStyle w:val="Heading1"/>
         <w:rPr>
           <w:rFonts w:ascii="Times New Roman" w:hAnsi="Times New Roman" w:cs="Times New Roman"/>
-          <w:color w:val="000000" w:themeColor="text1"/>
-          <w:sz w:val="24"/>
-          <w:szCs w:val="24"/>
-        </w:rPr>
-      </w:pPr>
-      <w:r>
-        <w:rPr>
-          <w:rFonts w:ascii="Times New Roman" w:hAnsi="Times New Roman" w:cs="Times New Roman"/>
-          <w:color w:val="000000" w:themeColor="text1"/>
+          <w:color w:val="auto"/>
+          <w:sz w:val="24"/>
+          <w:szCs w:val="24"/>
+        </w:rPr>
+      </w:pPr>
+      <w:r>
+        <w:rPr>
+          <w:rFonts w:ascii="Times New Roman" w:hAnsi="Times New Roman" w:cs="Times New Roman"/>
+          <w:color w:val="auto"/>
           <w:sz w:val="24"/>
           <w:szCs w:val="24"/>
         </w:rPr>
@@ -1038,7 +797,6 @@
         <w:ind w:firstLine="720"/>
         <w:rPr>
           <w:rFonts w:ascii="Times New Roman" w:hAnsi="Times New Roman" w:cs="Times New Roman"/>
-          <w:color w:val="000000" w:themeColor="text1"/>
         </w:rPr>
       </w:pPr>
       <w:r>
@@ -1605,6 +1363,12 @@
         <w:rPr>
           <w:rFonts w:ascii="Times New Roman" w:hAnsi="Times New Roman" w:cs="Times New Roman"/>
         </w:rPr>
+        <w:instrText xml:space="preserve"> \* MERGEFORMAT </w:instrText>
+      </w:r>
+      <w:r>
+        <w:rPr>
+          <w:rFonts w:ascii="Times New Roman" w:hAnsi="Times New Roman" w:cs="Times New Roman"/>
+        </w:rPr>
         <w:fldChar w:fldCharType="separate"/>
       </w:r>
       <w:r>
@@ -1738,6 +1502,12 @@
         <w:rPr>
           <w:rFonts w:ascii="Times New Roman" w:hAnsi="Times New Roman" w:cs="Times New Roman"/>
         </w:rPr>
+        <w:instrText xml:space="preserve"> \* MERGEFORMAT </w:instrText>
+      </w:r>
+      <w:r>
+        <w:rPr>
+          <w:rFonts w:ascii="Times New Roman" w:hAnsi="Times New Roman" w:cs="Times New Roman"/>
+        </w:rPr>
         <w:fldChar w:fldCharType="separate"/>
       </w:r>
       <w:r>
@@ -1763,13 +1533,7 @@
         <w:rPr>
           <w:rFonts w:ascii="Times New Roman" w:hAnsi="Times New Roman" w:cs="Times New Roman"/>
         </w:rPr>
-        <w:t xml:space="preserve"> </w:t>
-      </w:r>
-      <w:r>
-        <w:rPr>
-          <w:rFonts w:ascii="Times New Roman" w:hAnsi="Times New Roman" w:cs="Times New Roman"/>
-        </w:rPr>
-        <w:t>also displays statistical information for both the 'Class' and '</w:t>
+        <w:t xml:space="preserve"> also displays statistical information for both the 'Class' and '</w:t>
       </w:r>
       <w:proofErr w:type="spellStart"/>
       <w:r>
@@ -1873,6 +1637,7 @@
           <w:rFonts w:ascii="Times New Roman" w:hAnsi="Times New Roman" w:cs="Times New Roman"/>
           <w:i w:val="0"/>
           <w:iCs w:val="0"/>
+          <w:color w:val="auto"/>
           <w:sz w:val="24"/>
           <w:szCs w:val="24"/>
         </w:rPr>
@@ -1883,6 +1648,7 @@
           <w:rFonts w:ascii="Times New Roman" w:hAnsi="Times New Roman" w:cs="Times New Roman"/>
           <w:i w:val="0"/>
           <w:iCs w:val="0"/>
+          <w:color w:val="auto"/>
         </w:rPr>
         <w:t xml:space="preserve">Figure </w:t>
       </w:r>
@@ -1891,6 +1657,7 @@
           <w:rFonts w:ascii="Times New Roman" w:hAnsi="Times New Roman" w:cs="Times New Roman"/>
           <w:i w:val="0"/>
           <w:iCs w:val="0"/>
+          <w:color w:val="auto"/>
         </w:rPr>
         <w:fldChar w:fldCharType="begin"/>
       </w:r>
@@ -1899,6 +1666,7 @@
           <w:rFonts w:ascii="Times New Roman" w:hAnsi="Times New Roman" w:cs="Times New Roman"/>
           <w:i w:val="0"/>
           <w:iCs w:val="0"/>
+          <w:color w:val="auto"/>
         </w:rPr>
         <w:instrText xml:space="preserve"> SEQ Figure \* ARABIC </w:instrText>
       </w:r>
@@ -1907,6 +1675,7 @@
           <w:rFonts w:ascii="Times New Roman" w:hAnsi="Times New Roman" w:cs="Times New Roman"/>
           <w:i w:val="0"/>
           <w:iCs w:val="0"/>
+          <w:color w:val="auto"/>
         </w:rPr>
         <w:fldChar w:fldCharType="separate"/>
       </w:r>
@@ -1916,6 +1685,7 @@
           <w:i w:val="0"/>
           <w:iCs w:val="0"/>
           <w:noProof/>
+          <w:color w:val="auto"/>
         </w:rPr>
         <w:t>1</w:t>
       </w:r>
@@ -1924,6 +1694,7 @@
           <w:rFonts w:ascii="Times New Roman" w:hAnsi="Times New Roman" w:cs="Times New Roman"/>
           <w:i w:val="0"/>
           <w:iCs w:val="0"/>
+          <w:color w:val="auto"/>
         </w:rPr>
         <w:fldChar w:fldCharType="end"/>
       </w:r>
@@ -1933,6 +1704,7 @@
           <w:rFonts w:ascii="Times New Roman" w:hAnsi="Times New Roman" w:cs="Times New Roman"/>
           <w:i w:val="0"/>
           <w:iCs w:val="0"/>
+          <w:color w:val="auto"/>
         </w:rPr>
         <w:t xml:space="preserve">: Statistical Analysis of </w:t>
       </w:r>
@@ -1942,6 +1714,7 @@
           <w:rFonts w:ascii="Times New Roman" w:hAnsi="Times New Roman" w:cs="Times New Roman"/>
           <w:i w:val="0"/>
           <w:iCs w:val="0"/>
+          <w:color w:val="auto"/>
         </w:rPr>
         <w:t>Data</w:t>
       </w:r>
@@ -2196,21 +1969,7 @@
         <w:rPr>
           <w:rFonts w:ascii="Times New Roman" w:hAnsi="Times New Roman" w:cs="Times New Roman"/>
         </w:rPr>
-        <w:t xml:space="preserve"> categorical form, </w:t>
-      </w:r>
-      <w:proofErr w:type="gramStart"/>
-      <w:r>
-        <w:rPr>
-          <w:rFonts w:ascii="Times New Roman" w:hAnsi="Times New Roman" w:cs="Times New Roman"/>
-        </w:rPr>
-        <w:t>e.g.</w:t>
-      </w:r>
-      <w:proofErr w:type="gramEnd"/>
-      <w:r>
-        <w:rPr>
-          <w:rFonts w:ascii="Times New Roman" w:hAnsi="Times New Roman" w:cs="Times New Roman"/>
-        </w:rPr>
-        <w:t xml:space="preserve"> ‘ham’ and ‘spam’</w:t>
+        <w:t xml:space="preserve"> categorical form, e.g. ‘ham’ and ‘spam’</w:t>
       </w:r>
       <w:r>
         <w:rPr>
@@ -2258,21 +2017,7 @@
         <w:rPr>
           <w:rFonts w:ascii="Times New Roman" w:hAnsi="Times New Roman" w:cs="Times New Roman"/>
         </w:rPr>
-        <w:t xml:space="preserve"> numerical form, </w:t>
-      </w:r>
-      <w:proofErr w:type="gramStart"/>
-      <w:r>
-        <w:rPr>
-          <w:rFonts w:ascii="Times New Roman" w:hAnsi="Times New Roman" w:cs="Times New Roman"/>
-        </w:rPr>
-        <w:t>e.g.</w:t>
-      </w:r>
-      <w:proofErr w:type="gramEnd"/>
-      <w:r>
-        <w:rPr>
-          <w:rFonts w:ascii="Times New Roman" w:hAnsi="Times New Roman" w:cs="Times New Roman"/>
-        </w:rPr>
-        <w:t xml:space="preserve"> ‘0’</w:t>
+        <w:t xml:space="preserve"> numerical form, e.g. ‘0’</w:t>
       </w:r>
       <w:r>
         <w:rPr>
@@ -2335,34 +2080,29 @@
         <w:ind w:firstLine="720"/>
         <w:rPr>
           <w:rFonts w:ascii="Times New Roman" w:hAnsi="Times New Roman" w:cs="Times New Roman"/>
-          <w:color w:val="000000" w:themeColor="text1"/>
-        </w:rPr>
-      </w:pPr>
-      <w:r>
-        <w:rPr>
-          <w:rFonts w:ascii="Times New Roman" w:hAnsi="Times New Roman" w:cs="Times New Roman"/>
-          <w:color w:val="000000" w:themeColor="text1"/>
+        </w:rPr>
+      </w:pPr>
+      <w:r>
+        <w:rPr>
+          <w:rFonts w:ascii="Times New Roman" w:hAnsi="Times New Roman" w:cs="Times New Roman"/>
         </w:rPr>
         <w:t xml:space="preserve">The conversion to numerical form for Class is </w:t>
       </w:r>
       <w:r>
         <w:rPr>
           <w:rFonts w:ascii="Times New Roman" w:hAnsi="Times New Roman" w:cs="Times New Roman"/>
-          <w:color w:val="000000" w:themeColor="text1"/>
         </w:rPr>
         <w:t xml:space="preserve">a simple process </w:t>
       </w:r>
       <w:r>
         <w:rPr>
           <w:rFonts w:ascii="Times New Roman" w:hAnsi="Times New Roman" w:cs="Times New Roman"/>
-          <w:color w:val="000000" w:themeColor="text1"/>
         </w:rPr>
         <w:t xml:space="preserve">as there are only two categories, ‘spam’ and ‘ham.’ </w:t>
       </w:r>
       <w:r>
         <w:rPr>
           <w:rFonts w:ascii="Times New Roman" w:hAnsi="Times New Roman" w:cs="Times New Roman"/>
-          <w:color w:val="000000" w:themeColor="text1"/>
         </w:rPr>
         <w:t xml:space="preserve">To achieve this conversion, we used the </w:t>
       </w:r>
@@ -2380,22 +2120,13 @@
       <w:r>
         <w:rPr>
           <w:rFonts w:ascii="Times New Roman" w:hAnsi="Times New Roman" w:cs="Times New Roman"/>
-          <w:color w:val="000000" w:themeColor="text1"/>
-        </w:rPr>
-        <w:t xml:space="preserve"> </w:t>
-      </w:r>
-      <w:r>
-        <w:rPr>
-          <w:rFonts w:ascii="Times New Roman" w:hAnsi="Times New Roman" w:cs="Times New Roman"/>
-          <w:color w:val="000000" w:themeColor="text1"/>
-        </w:rPr>
-        <w:t xml:space="preserve">function from the Python library </w:t>
+        </w:rPr>
+        <w:t xml:space="preserve"> function from the Python library </w:t>
       </w:r>
       <w:proofErr w:type="spellStart"/>
       <w:r>
         <w:rPr>
           <w:rFonts w:ascii="Times New Roman" w:hAnsi="Times New Roman" w:cs="Times New Roman"/>
-          <w:color w:val="000000" w:themeColor="text1"/>
         </w:rPr>
         <w:t>sklearn</w:t>
       </w:r>
@@ -2403,29 +2134,19 @@
       <w:r>
         <w:rPr>
           <w:rFonts w:ascii="Times New Roman" w:hAnsi="Times New Roman" w:cs="Times New Roman"/>
-          <w:color w:val="000000" w:themeColor="text1"/>
         </w:rPr>
         <w:t>, which can be used to encode categorical labels as integers that are more easily used as input for ML models.</w:t>
       </w:r>
       <w:r>
         <w:rPr>
           <w:rFonts w:ascii="Times New Roman" w:hAnsi="Times New Roman" w:cs="Times New Roman"/>
-          <w:color w:val="000000" w:themeColor="text1"/>
-        </w:rPr>
-        <w:t xml:space="preserve"> This function enabled us to </w:t>
-      </w:r>
-      <w:r>
-        <w:rPr>
-          <w:rFonts w:ascii="Times New Roman" w:hAnsi="Times New Roman" w:cs="Times New Roman"/>
-          <w:color w:val="000000" w:themeColor="text1"/>
-        </w:rPr>
-        <w:t>create a new column ‘</w:t>
+        </w:rPr>
+        <w:t xml:space="preserve"> This function enabled us to create a new column ‘</w:t>
       </w:r>
       <w:proofErr w:type="spellStart"/>
       <w:r>
         <w:rPr>
           <w:rFonts w:ascii="Times New Roman" w:hAnsi="Times New Roman" w:cs="Times New Roman"/>
-          <w:color w:val="000000" w:themeColor="text1"/>
         </w:rPr>
         <w:t>is_spam</w:t>
       </w:r>
@@ -2433,7 +2154,6 @@
       <w:r>
         <w:rPr>
           <w:rFonts w:ascii="Times New Roman" w:hAnsi="Times New Roman" w:cs="Times New Roman"/>
-          <w:color w:val="000000" w:themeColor="text1"/>
         </w:rPr>
         <w:t>’ where we mapped each classification to its corresponding encoded values; each ‘spam’ classification was encoded as a 1 for true, and each ‘ham’ classification was encoded as a 0 for false.</w:t>
       </w:r>
@@ -2449,22 +2169,13 @@
       <w:r>
         <w:rPr>
           <w:rFonts w:ascii="Times New Roman" w:hAnsi="Times New Roman" w:cs="Times New Roman"/>
-          <w:color w:val="000000" w:themeColor="text1"/>
-        </w:rPr>
-        <w:t xml:space="preserve">However, the conversion for the </w:t>
-      </w:r>
-      <w:r>
-        <w:rPr>
-          <w:rFonts w:ascii="Times New Roman" w:hAnsi="Times New Roman" w:cs="Times New Roman"/>
-          <w:color w:val="000000" w:themeColor="text1"/>
-        </w:rPr>
-        <w:t>‘</w:t>
+        </w:rPr>
+        <w:t>However, the conversion for the ‘</w:t>
       </w:r>
       <w:proofErr w:type="spellStart"/>
       <w:r>
         <w:rPr>
           <w:rFonts w:ascii="Times New Roman" w:hAnsi="Times New Roman" w:cs="Times New Roman"/>
-          <w:color w:val="000000" w:themeColor="text1"/>
         </w:rPr>
         <w:t>sms</w:t>
       </w:r>
@@ -2472,16 +2183,8 @@
       <w:r>
         <w:rPr>
           <w:rFonts w:ascii="Times New Roman" w:hAnsi="Times New Roman" w:cs="Times New Roman"/>
-          <w:color w:val="000000" w:themeColor="text1"/>
-        </w:rPr>
-        <w:t>’</w:t>
-      </w:r>
-      <w:r>
-        <w:rPr>
-          <w:rFonts w:ascii="Times New Roman" w:hAnsi="Times New Roman" w:cs="Times New Roman"/>
-          <w:color w:val="000000" w:themeColor="text1"/>
-        </w:rPr>
-        <w:t xml:space="preserve"> column is more complicated due to its textual nature and the nuances between legitimate text and spam. First, it is important to consider that there are many variations between the two, such as excessive punctuation, web addresses, phone numbers, or promotional content, which often result in longer, more complex messages.</w:t>
+        </w:rPr>
+        <w:t>’ column is more complicated due to its textual nature and the nuances between legitimate text and spam. First, it is important to consider that there are many variations between the two, such as excessive punctuation, web addresses, phone numbers, or promotional content, which often result in longer, more complex messages.</w:t>
       </w:r>
       <w:r>
         <w:rPr>
@@ -2511,6 +2214,12 @@
         <w:rPr>
           <w:rFonts w:ascii="Times New Roman" w:hAnsi="Times New Roman" w:cs="Times New Roman"/>
         </w:rPr>
+      </w:r>
+      <w:r>
+        <w:rPr>
+          <w:rFonts w:ascii="Times New Roman" w:hAnsi="Times New Roman" w:cs="Times New Roman"/>
+        </w:rPr>
+        <w:instrText xml:space="preserve"> \* MERGEFORMAT </w:instrText>
       </w:r>
       <w:r>
         <w:rPr>
@@ -2606,6 +2315,12 @@
         <w:rPr>
           <w:rFonts w:ascii="Times New Roman" w:eastAsiaTheme="minorEastAsia" w:hAnsi="Times New Roman" w:cs="Times New Roman"/>
         </w:rPr>
+        <w:instrText xml:space="preserve"> \* MERGEFORMAT </w:instrText>
+      </w:r>
+      <w:r>
+        <w:rPr>
+          <w:rFonts w:ascii="Times New Roman" w:eastAsiaTheme="minorEastAsia" w:hAnsi="Times New Roman" w:cs="Times New Roman"/>
+        </w:rPr>
         <w:fldChar w:fldCharType="separate"/>
       </w:r>
       <w:r>
@@ -2627,39 +2342,27 @@
         <w:rPr>
           <w:rFonts w:ascii="Times New Roman" w:eastAsiaTheme="minorEastAsia" w:hAnsi="Times New Roman" w:cs="Times New Roman"/>
         </w:rPr>
-        <w:t xml:space="preserve"> shows that the entire interquartile range (IQR) of all ham messages in our dataset have message lengths that fall below the minimum value for spam messages, excluding outliers. This suggests that message length can be a useful feature for distinguishing between spam and ham messages, with longer message lengths being a potential indicator of spam.</w:t>
+        <w:t xml:space="preserve"> shows that the entire interquartile range (IQR) of all ham messages in our dataset have message lengths that fall below the minimum value for spam messages, excluding outliers. This suggests that message length can be a useful feature for distinguishing between spam and ham messages, with longer message lengths being a potential indicator of spam. As such, </w:t>
       </w:r>
       <w:r>
         <w:rPr>
           <w:rFonts w:ascii="Times New Roman" w:eastAsiaTheme="minorEastAsia" w:hAnsi="Times New Roman" w:cs="Times New Roman"/>
         </w:rPr>
-        <w:t xml:space="preserve"> As such, </w:t>
-      </w:r>
+        <w:t xml:space="preserve">we performed feature extraction by creating a new column in our data, </w:t>
+      </w:r>
+      <w:proofErr w:type="spellStart"/>
       <w:r>
         <w:rPr>
           <w:rFonts w:ascii="Times New Roman" w:eastAsiaTheme="minorEastAsia" w:hAnsi="Times New Roman" w:cs="Times New Roman"/>
         </w:rPr>
-        <w:t xml:space="preserve">we performed feature extraction by creating a new column in our data, </w:t>
-      </w:r>
-      <w:proofErr w:type="spellStart"/>
+        <w:t>sms_len</w:t>
+      </w:r>
+      <w:proofErr w:type="spellEnd"/>
       <w:r>
         <w:rPr>
           <w:rFonts w:ascii="Times New Roman" w:eastAsiaTheme="minorEastAsia" w:hAnsi="Times New Roman" w:cs="Times New Roman"/>
         </w:rPr>
-        <w:t>sms_len</w:t>
-      </w:r>
-      <w:proofErr w:type="spellEnd"/>
-      <w:r>
-        <w:rPr>
-          <w:rFonts w:ascii="Times New Roman" w:eastAsiaTheme="minorEastAsia" w:hAnsi="Times New Roman" w:cs="Times New Roman"/>
-        </w:rPr>
-        <w:t>, to capture the message lengths</w:t>
-      </w:r>
-      <w:r>
-        <w:rPr>
-          <w:rFonts w:ascii="Times New Roman" w:eastAsiaTheme="minorEastAsia" w:hAnsi="Times New Roman" w:cs="Times New Roman"/>
-        </w:rPr>
-        <w:t>.</w:t>
+        <w:t>, to capture the message lengths.</w:t>
       </w:r>
     </w:p>
     <w:p>
@@ -2727,25 +2430,55 @@
       <w:pPr>
         <w:pStyle w:val="Caption"/>
         <w:jc w:val="center"/>
+        <w:rPr>
+          <w:color w:val="auto"/>
+        </w:rPr>
       </w:pPr>
       <w:bookmarkStart w:id="3" w:name="_Ref133158391"/>
       <w:r>
+        <w:rPr>
+          <w:color w:val="auto"/>
+        </w:rPr>
         <w:t xml:space="preserve">Figure </w:t>
       </w:r>
-      <w:fldSimple w:instr=" SEQ Figure \* ARABIC ">
-        <w:r>
-          <w:rPr>
-            <w:noProof/>
-          </w:rPr>
-          <w:t>2</w:t>
-        </w:r>
-      </w:fldSimple>
+      <w:r>
+        <w:rPr>
+          <w:color w:val="auto"/>
+        </w:rPr>
+        <w:fldChar w:fldCharType="begin"/>
+      </w:r>
+      <w:r>
+        <w:rPr>
+          <w:color w:val="auto"/>
+        </w:rPr>
+        <w:instrText xml:space="preserve"> SEQ Figure \* ARABIC </w:instrText>
+      </w:r>
+      <w:r>
+        <w:rPr>
+          <w:color w:val="auto"/>
+        </w:rPr>
+        <w:fldChar w:fldCharType="separate"/>
+      </w:r>
+      <w:r>
+        <w:rPr>
+          <w:noProof/>
+          <w:color w:val="auto"/>
+        </w:rPr>
+        <w:t>2</w:t>
+      </w:r>
+      <w:r>
+        <w:rPr>
+          <w:noProof/>
+          <w:color w:val="auto"/>
+        </w:rPr>
+        <w:fldChar w:fldCharType="end"/>
+      </w:r>
       <w:bookmarkEnd w:id="3"/>
       <w:r>
-        <w:t xml:space="preserve">: </w:t>
-      </w:r>
-      <w:r>
-        <w:t>Comparing Message Lengths (Outliers not Shown)</w:t>
+        <w:rPr>
+          <w:color w:val="auto"/>
+        </w:rPr>
+        <w:t>: Comparing Message Lengths (Outliers not Shown)</w:t>
       </w:r>
     </w:p>
     <w:p>
@@ -2774,301 +2507,119 @@
           <w:noProof/>
         </w:rPr>
         <w:lastRenderedPageBreak/>
-        <w:t>length, the words used in a message are also critical for effective classification. However, not all words carry significance</w:t>
+        <w:t>length, the words used in a message are also critical for effective classification. However, not all words carry significance within the context for a message</w:t>
       </w:r>
       <w:r>
         <w:rPr>
           <w:rFonts w:ascii="Times New Roman" w:hAnsi="Times New Roman" w:cs="Times New Roman"/>
           <w:noProof/>
         </w:rPr>
-        <w:t xml:space="preserve"> within the context for a message</w:t>
+        <w:t xml:space="preserve">. For example, consider the sentence "I went to the store to buy milk." We could remove the words "I," "to," and "the," and still convey they original message meaning. </w:t>
       </w:r>
       <w:r>
         <w:rPr>
           <w:rFonts w:ascii="Times New Roman" w:hAnsi="Times New Roman" w:cs="Times New Roman"/>
           <w:noProof/>
         </w:rPr>
-        <w:t xml:space="preserve">. For example, consider the sentence </w:t>
+        <w:t xml:space="preserve">These removed words are called 'stop words’ and they are removed during preprocessing to reduce noise; this noise can cause bias within a model as stop words occur “very frequently and their presence doesn't have much impact on the sense of the sentence </w:t>
       </w:r>
       <w:r>
         <w:rPr>
           <w:rFonts w:ascii="Times New Roman" w:hAnsi="Times New Roman" w:cs="Times New Roman"/>
           <w:noProof/>
         </w:rPr>
-        <w:t xml:space="preserve">"I went to the store to buy </w:t>
+        <w:fldChar w:fldCharType="begin"/>
       </w:r>
       <w:r>
         <w:rPr>
           <w:rFonts w:ascii="Times New Roman" w:hAnsi="Times New Roman" w:cs="Times New Roman"/>
           <w:noProof/>
         </w:rPr>
-        <w:t>milk</w:t>
+        <w:instrText xml:space="preserve"> REF _Ref133159570 \h </w:instrText>
       </w:r>
       <w:r>
         <w:rPr>
           <w:rFonts w:ascii="Times New Roman" w:hAnsi="Times New Roman" w:cs="Times New Roman"/>
           <w:noProof/>
         </w:rPr>
-        <w:t>."</w:t>
       </w:r>
       <w:r>
         <w:rPr>
           <w:rFonts w:ascii="Times New Roman" w:hAnsi="Times New Roman" w:cs="Times New Roman"/>
           <w:noProof/>
         </w:rPr>
-        <w:t xml:space="preserve"> We could remove the words </w:t>
+        <w:instrText xml:space="preserve"> \* MERGEFORMAT </w:instrText>
       </w:r>
       <w:r>
         <w:rPr>
           <w:rFonts w:ascii="Times New Roman" w:hAnsi="Times New Roman" w:cs="Times New Roman"/>
           <w:noProof/>
         </w:rPr>
-        <w:t xml:space="preserve">"I," "to," </w:t>
+        <w:fldChar w:fldCharType="separate"/>
+      </w:r>
+      <w:r>
+        <w:rPr>
+          <w:rFonts w:ascii="Times New Roman" w:hAnsi="Times New Roman" w:cs="Times New Roman"/>
+          <w:sz w:val="24"/>
+          <w:szCs w:val="24"/>
+        </w:rPr>
+        <w:t>[NLPF]</w:t>
       </w:r>
       <w:r>
         <w:rPr>
           <w:rFonts w:ascii="Times New Roman" w:hAnsi="Times New Roman" w:cs="Times New Roman"/>
           <w:noProof/>
         </w:rPr>
-        <w:t xml:space="preserve">and </w:t>
+        <w:fldChar w:fldCharType="end"/>
       </w:r>
       <w:r>
         <w:rPr>
           <w:rFonts w:ascii="Times New Roman" w:hAnsi="Times New Roman" w:cs="Times New Roman"/>
           <w:noProof/>
         </w:rPr>
-        <w:t xml:space="preserve">"the," </w:t>
+        <w:t xml:space="preserve">.” </w:t>
       </w:r>
       <w:r>
         <w:rPr>
           <w:rFonts w:ascii="Times New Roman" w:hAnsi="Times New Roman" w:cs="Times New Roman"/>
           <w:noProof/>
         </w:rPr>
-        <w:t xml:space="preserve">and still convey they original message meaning. </w:t>
+        <w:t>Thus</w:t>
       </w:r>
       <w:r>
         <w:rPr>
           <w:rFonts w:ascii="Times New Roman" w:hAnsi="Times New Roman" w:cs="Times New Roman"/>
           <w:noProof/>
         </w:rPr>
-        <w:t>These removed words are called 'stop words</w:t>
+        <w:t>, t</w:t>
       </w:r>
       <w:r>
         <w:rPr>
           <w:rFonts w:ascii="Times New Roman" w:hAnsi="Times New Roman" w:cs="Times New Roman"/>
           <w:noProof/>
         </w:rPr>
-        <w:t>’</w:t>
+        <w:t xml:space="preserve">he remaining sentence still contains the necessary useful information while being more efficient for the </w:t>
       </w:r>
       <w:r>
         <w:rPr>
           <w:rFonts w:ascii="Times New Roman" w:hAnsi="Times New Roman" w:cs="Times New Roman"/>
           <w:noProof/>
         </w:rPr>
-        <w:t xml:space="preserve"> </w:t>
+        <w:t>ML</w:t>
       </w:r>
       <w:r>
         <w:rPr>
           <w:rFonts w:ascii="Times New Roman" w:hAnsi="Times New Roman" w:cs="Times New Roman"/>
           <w:noProof/>
         </w:rPr>
-        <w:t>and they</w:t>
+        <w:t xml:space="preserve"> algorithms to analyze.</w:t>
       </w:r>
       <w:r>
         <w:rPr>
           <w:rFonts w:ascii="Times New Roman" w:hAnsi="Times New Roman" w:cs="Times New Roman"/>
           <w:noProof/>
         </w:rPr>
-        <w:t xml:space="preserve"> </w:t>
-      </w:r>
-      <w:r>
-        <w:rPr>
-          <w:rFonts w:ascii="Times New Roman" w:hAnsi="Times New Roman" w:cs="Times New Roman"/>
-          <w:noProof/>
-        </w:rPr>
-        <w:t xml:space="preserve">are </w:t>
-      </w:r>
-      <w:r>
-        <w:rPr>
-          <w:rFonts w:ascii="Times New Roman" w:hAnsi="Times New Roman" w:cs="Times New Roman"/>
-          <w:noProof/>
-        </w:rPr>
-        <w:t>removed during</w:t>
-      </w:r>
-      <w:r>
-        <w:rPr>
-          <w:rFonts w:ascii="Times New Roman" w:hAnsi="Times New Roman" w:cs="Times New Roman"/>
-          <w:noProof/>
-        </w:rPr>
-        <w:t xml:space="preserve"> preprocessing to reduce noise</w:t>
-      </w:r>
-      <w:r>
-        <w:rPr>
-          <w:rFonts w:ascii="Times New Roman" w:hAnsi="Times New Roman" w:cs="Times New Roman"/>
-          <w:noProof/>
-        </w:rPr>
-        <w:t xml:space="preserve">; this noise can cause bias within a model as </w:t>
-      </w:r>
-      <w:r>
-        <w:rPr>
-          <w:rFonts w:ascii="Times New Roman" w:hAnsi="Times New Roman" w:cs="Times New Roman"/>
-          <w:noProof/>
-        </w:rPr>
-        <w:t xml:space="preserve">stop words occur </w:t>
-      </w:r>
-      <w:r>
-        <w:rPr>
-          <w:rFonts w:ascii="Times New Roman" w:hAnsi="Times New Roman" w:cs="Times New Roman"/>
-          <w:noProof/>
-        </w:rPr>
-        <w:t>“</w:t>
-      </w:r>
-      <w:r>
-        <w:rPr>
-          <w:rFonts w:ascii="Times New Roman" w:hAnsi="Times New Roman" w:cs="Times New Roman"/>
-          <w:noProof/>
-        </w:rPr>
-        <w:t>very frequently and their presence doesn't have much impact on the sense of the sentence</w:t>
-      </w:r>
-      <w:r>
-        <w:rPr>
-          <w:rFonts w:ascii="Times New Roman" w:hAnsi="Times New Roman" w:cs="Times New Roman"/>
-          <w:noProof/>
-        </w:rPr>
-        <w:t xml:space="preserve"> </w:t>
-      </w:r>
-      <w:r>
-        <w:rPr>
-          <w:rFonts w:ascii="Times New Roman" w:hAnsi="Times New Roman" w:cs="Times New Roman"/>
-          <w:noProof/>
-        </w:rPr>
-        <w:fldChar w:fldCharType="begin"/>
-      </w:r>
-      <w:r>
-        <w:rPr>
-          <w:rFonts w:ascii="Times New Roman" w:hAnsi="Times New Roman" w:cs="Times New Roman"/>
-          <w:noProof/>
-        </w:rPr>
-        <w:instrText xml:space="preserve"> REF _Ref133159570 \h </w:instrText>
-      </w:r>
-      <w:r>
-        <w:rPr>
-          <w:rFonts w:ascii="Times New Roman" w:hAnsi="Times New Roman" w:cs="Times New Roman"/>
-          <w:noProof/>
-        </w:rPr>
-      </w:r>
-      <w:r>
-        <w:rPr>
-          <w:rFonts w:ascii="Times New Roman" w:hAnsi="Times New Roman" w:cs="Times New Roman"/>
-          <w:noProof/>
-        </w:rPr>
-        <w:fldChar w:fldCharType="separate"/>
-      </w:r>
-      <w:r>
-        <w:rPr>
-          <w:rFonts w:ascii="Times New Roman" w:hAnsi="Times New Roman" w:cs="Times New Roman"/>
-          <w:sz w:val="24"/>
-          <w:szCs w:val="24"/>
-        </w:rPr>
-        <w:t>[NLPF]</w:t>
-      </w:r>
-      <w:r>
-        <w:rPr>
-          <w:rFonts w:ascii="Times New Roman" w:hAnsi="Times New Roman" w:cs="Times New Roman"/>
-          <w:noProof/>
-        </w:rPr>
-        <w:fldChar w:fldCharType="end"/>
-      </w:r>
-      <w:r>
-        <w:rPr>
-          <w:rFonts w:ascii="Times New Roman" w:hAnsi="Times New Roman" w:cs="Times New Roman"/>
-          <w:noProof/>
-        </w:rPr>
-        <w:t>.”</w:t>
-      </w:r>
-      <w:r>
-        <w:rPr>
-          <w:rFonts w:ascii="Times New Roman" w:hAnsi="Times New Roman" w:cs="Times New Roman"/>
-          <w:noProof/>
-        </w:rPr>
-        <w:t xml:space="preserve"> </w:t>
-      </w:r>
-      <w:r>
-        <w:rPr>
-          <w:rFonts w:ascii="Times New Roman" w:hAnsi="Times New Roman" w:cs="Times New Roman"/>
-          <w:noProof/>
-        </w:rPr>
-        <w:t>Thus</w:t>
-      </w:r>
-      <w:r>
-        <w:rPr>
-          <w:rFonts w:ascii="Times New Roman" w:hAnsi="Times New Roman" w:cs="Times New Roman"/>
-          <w:noProof/>
-        </w:rPr>
-        <w:t>, t</w:t>
-      </w:r>
-      <w:r>
-        <w:rPr>
-          <w:rFonts w:ascii="Times New Roman" w:hAnsi="Times New Roman" w:cs="Times New Roman"/>
-          <w:noProof/>
-        </w:rPr>
-        <w:t xml:space="preserve">he remaining sentence still contains the necessary useful information while </w:t>
-      </w:r>
-      <w:r>
-        <w:rPr>
-          <w:rFonts w:ascii="Times New Roman" w:hAnsi="Times New Roman" w:cs="Times New Roman"/>
-          <w:noProof/>
-        </w:rPr>
-        <w:t xml:space="preserve">being more efficient for the </w:t>
-      </w:r>
-      <w:r>
-        <w:rPr>
-          <w:rFonts w:ascii="Times New Roman" w:hAnsi="Times New Roman" w:cs="Times New Roman"/>
-          <w:noProof/>
-        </w:rPr>
-        <w:t>ML</w:t>
-      </w:r>
-      <w:r>
-        <w:rPr>
-          <w:rFonts w:ascii="Times New Roman" w:hAnsi="Times New Roman" w:cs="Times New Roman"/>
-          <w:noProof/>
-        </w:rPr>
-        <w:t xml:space="preserve"> algorithms to analyze.</w:t>
-      </w:r>
-      <w:r>
-        <w:rPr>
-          <w:rFonts w:ascii="Times New Roman" w:hAnsi="Times New Roman" w:cs="Times New Roman"/>
-          <w:noProof/>
-        </w:rPr>
-        <w:t xml:space="preserve"> </w:t>
-      </w:r>
-      <w:r>
-        <w:rPr>
-          <w:rFonts w:ascii="Times New Roman" w:hAnsi="Times New Roman" w:cs="Times New Roman"/>
-          <w:noProof/>
-        </w:rPr>
-        <w:t>To remove these words</w:t>
-      </w:r>
-      <w:r>
-        <w:rPr>
-          <w:rFonts w:ascii="Times New Roman" w:hAnsi="Times New Roman" w:cs="Times New Roman"/>
-          <w:noProof/>
-        </w:rPr>
-        <w:t xml:space="preserve"> </w:t>
-      </w:r>
-      <w:r>
-        <w:rPr>
-          <w:rFonts w:ascii="Times New Roman" w:hAnsi="Times New Roman" w:cs="Times New Roman"/>
-          <w:noProof/>
-        </w:rPr>
-        <w:t>from out dataset</w:t>
-      </w:r>
-      <w:r>
-        <w:rPr>
-          <w:rFonts w:ascii="Times New Roman" w:hAnsi="Times New Roman" w:cs="Times New Roman"/>
-          <w:noProof/>
-        </w:rPr>
-        <w:t>,</w:t>
+        <w:t xml:space="preserve"> To remove these words from out dataset,</w:t>
       </w:r>
       <w:r>
         <w:rPr>
@@ -3099,10 +2650,7 @@
         <w:t>In addition to removing stop words, we also</w:t>
       </w:r>
       <w:r>
-        <w:t xml:space="preserve"> </w:t>
-      </w:r>
-      <w:r>
-        <w:t>r</w:t>
+        <w:t xml:space="preserve"> r</w:t>
       </w:r>
       <w:r>
         <w:rPr>
@@ -3115,14 +2663,7 @@
           <w:rFonts w:ascii="Times New Roman" w:hAnsi="Times New Roman" w:cs="Times New Roman"/>
           <w:noProof/>
         </w:rPr>
-        <w:t>special identifier</w:t>
-      </w:r>
-      <w:r>
-        <w:rPr>
-          <w:rFonts w:ascii="Times New Roman" w:hAnsi="Times New Roman" w:cs="Times New Roman"/>
-          <w:noProof/>
-        </w:rPr>
-        <w:t>.</w:t>
+        <w:t>special identifier.</w:t>
       </w:r>
       <w:r>
         <w:t xml:space="preserve"> </w:t>
@@ -3359,21 +2900,7 @@
         <w:rPr>
           <w:rFonts w:ascii="Times New Roman" w:hAnsi="Times New Roman" w:cs="Times New Roman"/>
         </w:rPr>
-        <w:t xml:space="preserve">By leaving the original letter casing, we </w:t>
-      </w:r>
-      <w:proofErr w:type="gramStart"/>
-      <w:r>
-        <w:rPr>
-          <w:rFonts w:ascii="Times New Roman" w:hAnsi="Times New Roman" w:cs="Times New Roman"/>
-        </w:rPr>
-        <w:t>are able to</w:t>
-      </w:r>
-      <w:proofErr w:type="gramEnd"/>
-      <w:r>
-        <w:rPr>
-          <w:rFonts w:ascii="Times New Roman" w:hAnsi="Times New Roman" w:cs="Times New Roman"/>
-        </w:rPr>
-        <w:t xml:space="preserve"> provide the algorithm with more information to differentiate between spam and ham messages.</w:t>
+        <w:t>By leaving the original letter casing, we are able to provide the algorithm with more information to differentiate between spam and ham messages.</w:t>
       </w:r>
       <w:r>
         <w:t xml:space="preserve"> </w:t>
@@ -3382,19 +2909,7 @@
         <w:rPr>
           <w:rFonts w:ascii="Times New Roman" w:hAnsi="Times New Roman" w:cs="Times New Roman"/>
         </w:rPr>
-        <w:t xml:space="preserve">For instance, if we converted </w:t>
-      </w:r>
-      <w:r>
-        <w:rPr>
-          <w:rFonts w:ascii="Times New Roman" w:hAnsi="Times New Roman" w:cs="Times New Roman"/>
-        </w:rPr>
-        <w:t>the ham message</w:t>
-      </w:r>
-      <w:r>
-        <w:rPr>
-          <w:rFonts w:ascii="Times New Roman" w:hAnsi="Times New Roman" w:cs="Times New Roman"/>
-        </w:rPr>
-        <w:t xml:space="preserve"> “</w:t>
+        <w:t>For instance, if we converted the ham message “</w:t>
       </w:r>
       <w:r>
         <w:rPr>
@@ -3407,19 +2922,7 @@
         <w:rPr>
           <w:rFonts w:ascii="Times New Roman" w:hAnsi="Times New Roman" w:cs="Times New Roman"/>
         </w:rPr>
-        <w:t xml:space="preserve">” and </w:t>
-      </w:r>
-      <w:r>
-        <w:rPr>
-          <w:rFonts w:ascii="Times New Roman" w:hAnsi="Times New Roman" w:cs="Times New Roman"/>
-        </w:rPr>
-        <w:t xml:space="preserve">the spam message </w:t>
-      </w:r>
-      <w:r>
-        <w:rPr>
-          <w:rFonts w:ascii="Times New Roman" w:hAnsi="Times New Roman" w:cs="Times New Roman"/>
-        </w:rPr>
-        <w:t>“</w:t>
+        <w:t>” and the spam message “</w:t>
       </w:r>
       <w:r>
         <w:rPr>
@@ -3445,57 +2948,7 @@
         <w:rPr>
           <w:rFonts w:ascii="Times New Roman" w:hAnsi="Times New Roman" w:cs="Times New Roman"/>
         </w:rPr>
-        <w:t xml:space="preserve">after </w:t>
-      </w:r>
-      <w:r>
-        <w:rPr>
-          <w:rFonts w:ascii="Times New Roman" w:hAnsi="Times New Roman" w:cs="Times New Roman"/>
-        </w:rPr>
-        <w:t xml:space="preserve">preprocessing. </w:t>
-      </w:r>
-      <w:r>
-        <w:rPr>
-          <w:rFonts w:ascii="Times New Roman" w:hAnsi="Times New Roman" w:cs="Times New Roman"/>
-        </w:rPr>
-        <w:t xml:space="preserve">By </w:t>
-      </w:r>
-      <w:r>
-        <w:rPr>
-          <w:rFonts w:ascii="Times New Roman" w:hAnsi="Times New Roman" w:cs="Times New Roman"/>
-        </w:rPr>
-        <w:t>preserving the</w:t>
-      </w:r>
-      <w:r>
-        <w:rPr>
-          <w:rFonts w:ascii="Times New Roman" w:hAnsi="Times New Roman" w:cs="Times New Roman"/>
-        </w:rPr>
-        <w:t xml:space="preserve"> casing, </w:t>
-      </w:r>
-      <w:r>
-        <w:rPr>
-          <w:rFonts w:ascii="Times New Roman" w:hAnsi="Times New Roman" w:cs="Times New Roman"/>
-        </w:rPr>
-        <w:t xml:space="preserve">our models </w:t>
-      </w:r>
-      <w:proofErr w:type="gramStart"/>
-      <w:r>
-        <w:rPr>
-          <w:rFonts w:ascii="Times New Roman" w:hAnsi="Times New Roman" w:cs="Times New Roman"/>
-        </w:rPr>
-        <w:t xml:space="preserve">are </w:t>
-      </w:r>
-      <w:r>
-        <w:rPr>
-          <w:rFonts w:ascii="Times New Roman" w:hAnsi="Times New Roman" w:cs="Times New Roman"/>
-        </w:rPr>
-        <w:t>able to</w:t>
-      </w:r>
-      <w:proofErr w:type="gramEnd"/>
-      <w:r>
-        <w:rPr>
-          <w:rFonts w:ascii="Times New Roman" w:hAnsi="Times New Roman" w:cs="Times New Roman"/>
-        </w:rPr>
-        <w:t xml:space="preserve"> recognize the all-caps text as a possible spam message.</w:t>
+        <w:t>after preprocessing. By preserving the casing, our models are able to recognize the all-caps text as a possible spam message.</w:t>
       </w:r>
     </w:p>
     <w:p>
@@ -3510,93 +2963,20 @@
         <w:rPr>
           <w:rFonts w:ascii="Times New Roman" w:hAnsi="Times New Roman" w:cs="Times New Roman"/>
         </w:rPr>
-        <w:t xml:space="preserve">Overall, our preprocessing </w:t>
-      </w:r>
-      <w:r>
-        <w:rPr>
-          <w:rFonts w:ascii="Times New Roman" w:hAnsi="Times New Roman" w:cs="Times New Roman"/>
-        </w:rPr>
-        <w:t>decisions</w:t>
-      </w:r>
-      <w:r>
-        <w:rPr>
-          <w:rFonts w:ascii="Times New Roman" w:hAnsi="Times New Roman" w:cs="Times New Roman"/>
-        </w:rPr>
-        <w:t xml:space="preserve"> aimed to reduce noise in the dataset </w:t>
-      </w:r>
-      <w:r>
-        <w:rPr>
-          <w:rFonts w:ascii="Times New Roman" w:hAnsi="Times New Roman" w:cs="Times New Roman"/>
-        </w:rPr>
-        <w:t>while still preserving</w:t>
-      </w:r>
-      <w:r>
-        <w:rPr>
-          <w:rFonts w:ascii="Times New Roman" w:hAnsi="Times New Roman" w:cs="Times New Roman"/>
-        </w:rPr>
-        <w:t xml:space="preserve"> essential information that can impact the model's output. By removing stop words, </w:t>
-      </w:r>
-      <w:r>
-        <w:rPr>
-          <w:rFonts w:ascii="Times New Roman" w:hAnsi="Times New Roman" w:cs="Times New Roman"/>
-        </w:rPr>
-        <w:t xml:space="preserve">engineering a </w:t>
-      </w:r>
-      <w:r>
-        <w:rPr>
-          <w:rFonts w:ascii="Times New Roman" w:hAnsi="Times New Roman" w:cs="Times New Roman"/>
-        </w:rPr>
-        <w:t>phone number</w:t>
-      </w:r>
-      <w:r>
-        <w:rPr>
-          <w:rFonts w:ascii="Times New Roman" w:hAnsi="Times New Roman" w:cs="Times New Roman"/>
-        </w:rPr>
-        <w:t xml:space="preserve"> ID</w:t>
-      </w:r>
-      <w:r>
-        <w:rPr>
-          <w:rFonts w:ascii="Times New Roman" w:hAnsi="Times New Roman" w:cs="Times New Roman"/>
-        </w:rPr>
-        <w:t xml:space="preserve">, replacing punctuation with a space, </w:t>
+        <w:t xml:space="preserve">Overall, our preprocessing decisions aimed to reduce noise in the dataset while still preserving essential information that can impact the model's output. By removing stop words, engineering a phone number ID, replacing punctuation with a space, </w:t>
       </w:r>
       <w:r>
         <w:rPr>
           <w:rFonts w:ascii="Times New Roman" w:hAnsi="Times New Roman" w:cs="Times New Roman"/>
           <w:noProof/>
         </w:rPr>
-        <w:t>and performing lemmatization to reduce words to their base form</w:t>
-      </w:r>
-      <w:r>
-        <w:rPr>
-          <w:rFonts w:ascii="Times New Roman" w:hAnsi="Times New Roman" w:cs="Times New Roman"/>
-          <w:noProof/>
-        </w:rPr>
-        <w:t>,</w:t>
-      </w:r>
-      <w:r>
-        <w:rPr>
-          <w:rFonts w:ascii="Times New Roman" w:hAnsi="Times New Roman" w:cs="Times New Roman"/>
-        </w:rPr>
-        <w:t xml:space="preserve"> </w:t>
-      </w:r>
-      <w:r>
-        <w:rPr>
-          <w:rFonts w:ascii="Times New Roman" w:hAnsi="Times New Roman" w:cs="Times New Roman"/>
-        </w:rPr>
-        <w:t xml:space="preserve">we were able to create a more accurate representation of the underlying meaning of </w:t>
-      </w:r>
-      <w:r>
-        <w:rPr>
-          <w:rFonts w:ascii="Times New Roman" w:hAnsi="Times New Roman" w:cs="Times New Roman"/>
-        </w:rPr>
-        <w:t>each</w:t>
-      </w:r>
-      <w:r>
-        <w:rPr>
-          <w:rFonts w:ascii="Times New Roman" w:hAnsi="Times New Roman" w:cs="Times New Roman"/>
-        </w:rPr>
-        <w:t xml:space="preserve"> message. </w:t>
+        <w:t>and performing lemmatization to reduce words to their base form,</w:t>
+      </w:r>
+      <w:r>
+        <w:rPr>
+          <w:rFonts w:ascii="Times New Roman" w:hAnsi="Times New Roman" w:cs="Times New Roman"/>
+        </w:rPr>
+        <w:t xml:space="preserve"> we were able to create a more accurate representation of the underlying meaning of each message. </w:t>
       </w:r>
       <w:r>
         <w:rPr>
@@ -3714,28 +3094,7 @@
           <w:noProof/>
         </w:rPr>
         <w:lastRenderedPageBreak/>
-        <w:t xml:space="preserve">conduct a train/test split prior to the conversion, we could inadvertadly introduce bias to our model </w:t>
-      </w:r>
-      <w:r>
-        <w:rPr>
-          <w:rFonts w:ascii="Times New Roman" w:hAnsi="Times New Roman" w:cs="Times New Roman"/>
-          <w:noProof/>
-        </w:rPr>
-        <w:t xml:space="preserve">as it would </w:t>
-      </w:r>
-      <w:r>
-        <w:rPr>
-          <w:rFonts w:ascii="Times New Roman" w:hAnsi="Times New Roman" w:cs="Times New Roman"/>
-          <w:noProof/>
-        </w:rPr>
-        <w:t xml:space="preserve">have access to </w:t>
-      </w:r>
-      <w:r>
-        <w:rPr>
-          <w:rFonts w:ascii="Times New Roman" w:hAnsi="Times New Roman" w:cs="Times New Roman"/>
-          <w:noProof/>
-        </w:rPr>
-        <w:t>information from the testing set during the training phase, which it should not have access to.</w:t>
+        <w:t>conduct a train/test split prior to the conversion, we could inadvertadly introduce bias to our model as it would have access to information from the testing set during the training phase, which it should not have access to.</w:t>
       </w:r>
       <w:r>
         <w:t xml:space="preserve"> </w:t>
@@ -3776,35 +3135,7 @@
           <w:rFonts w:ascii="Times New Roman" w:hAnsi="Times New Roman" w:cs="Times New Roman"/>
           <w:noProof/>
         </w:rPr>
-        <w:t xml:space="preserve">discrete value from </w:t>
-      </w:r>
-      <w:r>
-        <w:rPr>
-          <w:rFonts w:ascii="Times New Roman" w:hAnsi="Times New Roman" w:cs="Times New Roman"/>
-          <w:noProof/>
-        </w:rPr>
-        <w:t>‘i</w:t>
-      </w:r>
-      <w:r>
-        <w:rPr>
-          <w:rFonts w:ascii="Times New Roman" w:hAnsi="Times New Roman" w:cs="Times New Roman"/>
-          <w:noProof/>
-        </w:rPr>
-        <w:t>s_spam</w:t>
-      </w:r>
-      <w:r>
-        <w:rPr>
-          <w:rFonts w:ascii="Times New Roman" w:hAnsi="Times New Roman" w:cs="Times New Roman"/>
-          <w:noProof/>
-        </w:rPr>
-        <w:t>’</w:t>
-      </w:r>
-      <w:r>
-        <w:rPr>
-          <w:rFonts w:ascii="Times New Roman" w:hAnsi="Times New Roman" w:cs="Times New Roman"/>
-          <w:noProof/>
-        </w:rPr>
-        <w:t xml:space="preserve"> </w:t>
+        <w:t xml:space="preserve">discrete value from ‘is_spam’ </w:t>
       </w:r>
       <w:r>
         <w:rPr>
@@ -3841,14 +3172,7 @@
           <w:rFonts w:ascii="Times New Roman" w:hAnsi="Times New Roman" w:cs="Times New Roman"/>
           <w:noProof/>
         </w:rPr>
-        <w:t xml:space="preserve"> </w:t>
-      </w:r>
-      <w:r>
-        <w:rPr>
-          <w:rFonts w:ascii="Times New Roman" w:hAnsi="Times New Roman" w:cs="Times New Roman"/>
-          <w:noProof/>
-        </w:rPr>
-        <w:t>the string value from</w:t>
+        <w:t xml:space="preserve"> the string value from</w:t>
       </w:r>
       <w:r>
         <w:rPr>
@@ -3878,21 +3202,24 @@
           <w:rFonts w:ascii="Times New Roman" w:hAnsi="Times New Roman" w:cs="Times New Roman"/>
           <w:noProof/>
         </w:rPr>
-        <w:t>w</w:t>
+        <w:t xml:space="preserve">we split the data into training and testing sets using sklearn's train_test_split function, allocating 75% for training and 25% for testing. </w:t>
       </w:r>
       <w:r>
         <w:rPr>
           <w:rFonts w:ascii="Times New Roman" w:hAnsi="Times New Roman" w:cs="Times New Roman"/>
           <w:noProof/>
         </w:rPr>
-        <w:t xml:space="preserve">e split the data into training and testing sets using sklearn's train_test_split function, allocating 75% for training and 25% for testing. </w:t>
+        <w:t>To verify our split was successful,</w:t>
+      </w:r>
+      <w:r>
+        <w:t xml:space="preserve"> </w:t>
       </w:r>
       <w:r>
         <w:rPr>
           <w:rFonts w:ascii="Times New Roman" w:hAnsi="Times New Roman" w:cs="Times New Roman"/>
           <w:noProof/>
         </w:rPr>
-        <w:t>To verify our split was successful,</w:t>
+        <w:t>we compared the shapes of our new sets to confirm that our observation and feature values matched.</w:t>
       </w:r>
       <w:r>
         <w:t xml:space="preserve"> </w:t>
@@ -3902,31 +3229,7 @@
           <w:rFonts w:ascii="Times New Roman" w:hAnsi="Times New Roman" w:cs="Times New Roman"/>
           <w:noProof/>
         </w:rPr>
-        <w:t>we compared the shapes of our new sets to confirm that our observation and feature values matched.</w:t>
-      </w:r>
-      <w:r>
-        <w:t xml:space="preserve"> </w:t>
-      </w:r>
-      <w:r>
-        <w:rPr>
-          <w:rFonts w:ascii="Times New Roman" w:hAnsi="Times New Roman" w:cs="Times New Roman"/>
-          <w:noProof/>
-        </w:rPr>
-        <w:t xml:space="preserve">Our training set (X_train and y_train) contained 4179 observations and 1 feature, while our testing set (X_test and y_test) contained 1393 observations and 1 feature. We can verify that these values are correct by noting that 75% of 5572 is 4179 (5572 * 0.75 = 4179) and 25% of 5572 is 1393 (5572 * 0.25 = 1393). This split ensures that our model is able to accurately predict new, unseen data without being biased by information from the testing set during the training phase. We </w:t>
-      </w:r>
-      <w:r>
-        <w:rPr>
-          <w:rFonts w:ascii="Times New Roman" w:hAnsi="Times New Roman" w:cs="Times New Roman"/>
-          <w:noProof/>
-        </w:rPr>
-        <w:t>can now</w:t>
-      </w:r>
-      <w:r>
-        <w:rPr>
-          <w:rFonts w:ascii="Times New Roman" w:hAnsi="Times New Roman" w:cs="Times New Roman"/>
-          <w:noProof/>
-        </w:rPr>
-        <w:t xml:space="preserve"> proceed with data transformation after the split to avoid overfitting.</w:t>
+        <w:t>Our training set (X_train and y_train) contained 4179 observations and 1 feature, while our testing set (X_test and y_test) contained 1393 observations and 1 feature. We can verify that these values are correct by noting that 75% of 5572 is 4179 (5572 * 0.75 = 4179) and 25% of 5572 is 1393 (5572 * 0.25 = 1393). This split ensures that our model is able to accurately predict new, unseen data without being biased by information from the testing set during the training phase. We can now proceed with data transformation after the split to avoid overfitting.</w:t>
       </w:r>
     </w:p>
     <w:p>
@@ -3943,139 +3246,125 @@
           <w:rFonts w:ascii="Times New Roman" w:hAnsi="Times New Roman" w:cs="Times New Roman"/>
           <w:noProof/>
         </w:rPr>
-        <w:t xml:space="preserve">Our method of categorical conversion utilizes sklearn’s </w:t>
+        <w:t xml:space="preserve">Our method of categorical conversion utilizes sklearn’s CountVectorizer, </w:t>
       </w:r>
       <w:r>
         <w:rPr>
           <w:rFonts w:ascii="Times New Roman" w:hAnsi="Times New Roman" w:cs="Times New Roman"/>
           <w:noProof/>
         </w:rPr>
-        <w:t>CountVectorizer</w:t>
+        <w:t>which utilizes our tokenized messages and maps each one</w:t>
       </w:r>
       <w:r>
         <w:rPr>
           <w:rFonts w:ascii="Times New Roman" w:hAnsi="Times New Roman" w:cs="Times New Roman"/>
           <w:noProof/>
         </w:rPr>
-        <w:t xml:space="preserve">, </w:t>
+        <w:t xml:space="preserve"> to a distinct numerical identification</w:t>
       </w:r>
       <w:r>
         <w:rPr>
           <w:rFonts w:ascii="Times New Roman" w:hAnsi="Times New Roman" w:cs="Times New Roman"/>
           <w:noProof/>
         </w:rPr>
-        <w:t>which utilizes our tokenized messages and maps each one</w:t>
+        <w:t>, which it then stores</w:t>
       </w:r>
       <w:r>
         <w:rPr>
           <w:rFonts w:ascii="Times New Roman" w:hAnsi="Times New Roman" w:cs="Times New Roman"/>
           <w:noProof/>
         </w:rPr>
-        <w:t xml:space="preserve"> to a distinct numerical identification</w:t>
+        <w:t xml:space="preserve"> in a sparse matrix.</w:t>
       </w:r>
       <w:r>
         <w:rPr>
           <w:rFonts w:ascii="Times New Roman" w:hAnsi="Times New Roman" w:cs="Times New Roman"/>
           <w:noProof/>
         </w:rPr>
-        <w:t>, which it then stores</w:t>
+        <w:t xml:space="preserve"> It is important to note that word order is disregarded in this approach and the main focus is on frequency.</w:t>
       </w:r>
       <w:r>
         <w:rPr>
           <w:rFonts w:ascii="Times New Roman" w:hAnsi="Times New Roman" w:cs="Times New Roman"/>
           <w:noProof/>
         </w:rPr>
-        <w:t xml:space="preserve"> in a sparse matrix.</w:t>
+        <w:t xml:space="preserve"> </w:t>
       </w:r>
       <w:r>
         <w:rPr>
           <w:rFonts w:ascii="Times New Roman" w:hAnsi="Times New Roman" w:cs="Times New Roman"/>
           <w:noProof/>
         </w:rPr>
-        <w:t xml:space="preserve"> It is important to note that word order is disregarded in this approach and the main focus is on frequency.</w:t>
+        <w:t>This technique is commonly known as the bag-of-words</w:t>
       </w:r>
       <w:r>
         <w:rPr>
           <w:rFonts w:ascii="Times New Roman" w:hAnsi="Times New Roman" w:cs="Times New Roman"/>
           <w:noProof/>
         </w:rPr>
-        <w:t xml:space="preserve"> </w:t>
+        <w:t xml:space="preserve"> (BOW)</w:t>
       </w:r>
       <w:r>
         <w:rPr>
           <w:rFonts w:ascii="Times New Roman" w:hAnsi="Times New Roman" w:cs="Times New Roman"/>
           <w:noProof/>
         </w:rPr>
-        <w:t>This technique is commonly known as the bag-of-words</w:t>
+        <w:t xml:space="preserve"> approach</w:t>
       </w:r>
       <w:r>
         <w:rPr>
           <w:rFonts w:ascii="Times New Roman" w:hAnsi="Times New Roman" w:cs="Times New Roman"/>
           <w:noProof/>
         </w:rPr>
-        <w:t xml:space="preserve"> (BOW)</w:t>
+        <w:t xml:space="preserve"> where text data is represented as a "bag" of tokens.</w:t>
       </w:r>
       <w:r>
         <w:rPr>
           <w:rFonts w:ascii="Times New Roman" w:hAnsi="Times New Roman" w:cs="Times New Roman"/>
           <w:noProof/>
         </w:rPr>
-        <w:t xml:space="preserve"> approach</w:t>
+        <w:t xml:space="preserve"> For example, consider our data contained the message “</w:t>
       </w:r>
       <w:r>
         <w:rPr>
           <w:rFonts w:ascii="Times New Roman" w:hAnsi="Times New Roman" w:cs="Times New Roman"/>
           <w:noProof/>
         </w:rPr>
-        <w:t xml:space="preserve"> where text data is represented as a "bag" of tokens</w:t>
+        <w:t>I’m going to the store, are you going to join?”</w:t>
       </w:r>
       <w:r>
         <w:rPr>
           <w:rFonts w:ascii="Times New Roman" w:hAnsi="Times New Roman" w:cs="Times New Roman"/>
           <w:noProof/>
         </w:rPr>
-        <w:t>.</w:t>
+        <w:t xml:space="preserve"> If we left in the stopwords, this approach would produce the matrix shown in </w:t>
       </w:r>
       <w:r>
         <w:rPr>
           <w:rFonts w:ascii="Times New Roman" w:hAnsi="Times New Roman" w:cs="Times New Roman"/>
           <w:noProof/>
         </w:rPr>
-        <w:t xml:space="preserve"> For example, consider our data contained the message “</w:t>
+        <w:fldChar w:fldCharType="begin"/>
       </w:r>
       <w:r>
         <w:rPr>
           <w:rFonts w:ascii="Times New Roman" w:hAnsi="Times New Roman" w:cs="Times New Roman"/>
           <w:noProof/>
         </w:rPr>
-        <w:t>I’m going to the store, are you going to join?”</w:t>
+        <w:instrText xml:space="preserve"> REF _Ref133092219 \h </w:instrText>
       </w:r>
       <w:r>
         <w:rPr>
           <w:rFonts w:ascii="Times New Roman" w:hAnsi="Times New Roman" w:cs="Times New Roman"/>
           <w:noProof/>
         </w:rPr>
-        <w:t xml:space="preserve"> If we left in the stopwords, this approach would produce the matrix shown in </w:t>
       </w:r>
       <w:r>
         <w:rPr>
           <w:rFonts w:ascii="Times New Roman" w:hAnsi="Times New Roman" w:cs="Times New Roman"/>
           <w:noProof/>
         </w:rPr>
-        <w:fldChar w:fldCharType="begin"/>
-      </w:r>
-      <w:r>
-        <w:rPr>
-          <w:rFonts w:ascii="Times New Roman" w:hAnsi="Times New Roman" w:cs="Times New Roman"/>
-          <w:noProof/>
-        </w:rPr>
-        <w:instrText xml:space="preserve"> REF _Ref133092219 \h </w:instrText>
-      </w:r>
-      <w:r>
-        <w:rPr>
-          <w:rFonts w:ascii="Times New Roman" w:hAnsi="Times New Roman" w:cs="Times New Roman"/>
-          <w:noProof/>
-        </w:rPr>
+        <w:instrText xml:space="preserve"> \* MERGEFORMAT </w:instrText>
       </w:r>
       <w:r>
         <w:rPr>
@@ -4658,27 +3947,41 @@
           <w:rFonts w:ascii="Times New Roman" w:hAnsi="Times New Roman" w:cs="Times New Roman"/>
           <w:noProof/>
         </w:rPr>
-        <w:t xml:space="preserve">is </w:t>
+        <w:t xml:space="preserve">is 4179 rows × </w:t>
       </w:r>
       <w:r>
         <w:rPr>
           <w:rFonts w:ascii="Times New Roman" w:hAnsi="Times New Roman" w:cs="Times New Roman"/>
           <w:noProof/>
         </w:rPr>
-        <w:t xml:space="preserve">4179 </w:t>
+        <w:t>6859</w:t>
       </w:r>
       <w:r>
         <w:rPr>
           <w:rFonts w:ascii="Times New Roman" w:hAnsi="Times New Roman" w:cs="Times New Roman"/>
           <w:noProof/>
         </w:rPr>
-        <w:t xml:space="preserve">rows × </w:t>
+        <w:t xml:space="preserve"> columns for the training set</w:t>
       </w:r>
       <w:r>
         <w:rPr>
           <w:rFonts w:ascii="Times New Roman" w:hAnsi="Times New Roman" w:cs="Times New Roman"/>
           <w:noProof/>
         </w:rPr>
+        <w:t xml:space="preserve">, and </w:t>
+      </w:r>
+      <w:r>
+        <w:rPr>
+          <w:rFonts w:ascii="Times New Roman" w:hAnsi="Times New Roman" w:cs="Times New Roman"/>
+          <w:noProof/>
+        </w:rPr>
+        <w:t xml:space="preserve">1393 rows × </w:t>
+      </w:r>
+      <w:r>
+        <w:rPr>
+          <w:rFonts w:ascii="Times New Roman" w:hAnsi="Times New Roman" w:cs="Times New Roman"/>
+          <w:noProof/>
+        </w:rPr>
         <w:t>6859</w:t>
       </w:r>
       <w:r>
@@ -4686,69 +3989,72 @@
           <w:rFonts w:ascii="Times New Roman" w:hAnsi="Times New Roman" w:cs="Times New Roman"/>
           <w:noProof/>
         </w:rPr>
-        <w:t xml:space="preserve"> columns</w:t>
+        <w:t xml:space="preserve"> columns for the testing set. Since the row values still match our dependent variable</w:t>
       </w:r>
       <w:r>
         <w:rPr>
           <w:rFonts w:ascii="Times New Roman" w:hAnsi="Times New Roman" w:cs="Times New Roman"/>
           <w:noProof/>
         </w:rPr>
-        <w:t xml:space="preserve"> for the training set</w:t>
+        <w:t>s</w:t>
       </w:r>
       <w:r>
         <w:rPr>
           <w:rFonts w:ascii="Times New Roman" w:hAnsi="Times New Roman" w:cs="Times New Roman"/>
           <w:noProof/>
         </w:rPr>
-        <w:t xml:space="preserve">, and </w:t>
+        <w:t>,</w:t>
       </w:r>
       <w:r>
         <w:rPr>
           <w:rFonts w:ascii="Times New Roman" w:hAnsi="Times New Roman" w:cs="Times New Roman"/>
           <w:noProof/>
         </w:rPr>
-        <w:t xml:space="preserve">1393 rows × </w:t>
+        <w:t xml:space="preserve"> y_train and y_test</w:t>
       </w:r>
       <w:r>
         <w:rPr>
           <w:rFonts w:ascii="Times New Roman" w:hAnsi="Times New Roman" w:cs="Times New Roman"/>
           <w:noProof/>
         </w:rPr>
-        <w:t>6859</w:t>
+        <w:t xml:space="preserve">, we can confirm the transformation </w:t>
       </w:r>
       <w:r>
         <w:rPr>
           <w:rFonts w:ascii="Times New Roman" w:hAnsi="Times New Roman" w:cs="Times New Roman"/>
           <w:noProof/>
         </w:rPr>
-        <w:t xml:space="preserve"> columns</w:t>
+        <w:t xml:space="preserve">maintained a 75:25 split and </w:t>
       </w:r>
       <w:r>
         <w:rPr>
           <w:rFonts w:ascii="Times New Roman" w:hAnsi="Times New Roman" w:cs="Times New Roman"/>
           <w:noProof/>
         </w:rPr>
-        <w:t xml:space="preserve"> for the testing set. Since the row values still match our dependent variable</w:t>
+        <w:t xml:space="preserve">was </w:t>
       </w:r>
       <w:r>
         <w:rPr>
           <w:rFonts w:ascii="Times New Roman" w:hAnsi="Times New Roman" w:cs="Times New Roman"/>
           <w:noProof/>
         </w:rPr>
-        <w:t>s</w:t>
+        <w:t xml:space="preserve">a </w:t>
       </w:r>
       <w:r>
         <w:rPr>
           <w:rFonts w:ascii="Times New Roman" w:hAnsi="Times New Roman" w:cs="Times New Roman"/>
           <w:noProof/>
         </w:rPr>
-        <w:t>,</w:t>
+        <w:t>success.</w:t>
       </w:r>
       <w:r>
         <w:rPr>
           <w:rFonts w:ascii="Times New Roman" w:hAnsi="Times New Roman" w:cs="Times New Roman"/>
           <w:noProof/>
         </w:rPr>
+        <w:t xml:space="preserve"> As our data has now been split and transformed successfully, we convert it to a numpy array, a ML preferred numerical optimized</w:t>
+      </w:r>
+      <w:r>
         <w:t xml:space="preserve"> </w:t>
       </w:r>
       <w:r>
@@ -4756,129 +4062,7 @@
           <w:rFonts w:ascii="Times New Roman" w:hAnsi="Times New Roman" w:cs="Times New Roman"/>
           <w:noProof/>
         </w:rPr>
-        <w:t>y_t</w:t>
-      </w:r>
-      <w:r>
-        <w:rPr>
-          <w:rFonts w:ascii="Times New Roman" w:hAnsi="Times New Roman" w:cs="Times New Roman"/>
-          <w:noProof/>
-        </w:rPr>
-        <w:t xml:space="preserve">rain and </w:t>
-      </w:r>
-      <w:r>
-        <w:rPr>
-          <w:rFonts w:ascii="Times New Roman" w:hAnsi="Times New Roman" w:cs="Times New Roman"/>
-          <w:noProof/>
-        </w:rPr>
-        <w:t>y_t</w:t>
-      </w:r>
-      <w:r>
-        <w:rPr>
-          <w:rFonts w:ascii="Times New Roman" w:hAnsi="Times New Roman" w:cs="Times New Roman"/>
-          <w:noProof/>
-        </w:rPr>
-        <w:t>est</w:t>
-      </w:r>
-      <w:r>
-        <w:rPr>
-          <w:rFonts w:ascii="Times New Roman" w:hAnsi="Times New Roman" w:cs="Times New Roman"/>
-          <w:noProof/>
-        </w:rPr>
-        <w:t xml:space="preserve">, we can confirm the transformation </w:t>
-      </w:r>
-      <w:r>
-        <w:rPr>
-          <w:rFonts w:ascii="Times New Roman" w:hAnsi="Times New Roman" w:cs="Times New Roman"/>
-          <w:noProof/>
-        </w:rPr>
-        <w:t>maintain</w:t>
-      </w:r>
-      <w:r>
-        <w:rPr>
-          <w:rFonts w:ascii="Times New Roman" w:hAnsi="Times New Roman" w:cs="Times New Roman"/>
-          <w:noProof/>
-        </w:rPr>
-        <w:t>ed</w:t>
-      </w:r>
-      <w:r>
-        <w:rPr>
-          <w:rFonts w:ascii="Times New Roman" w:hAnsi="Times New Roman" w:cs="Times New Roman"/>
-          <w:noProof/>
-        </w:rPr>
-        <w:t xml:space="preserve"> a 75:25 split</w:t>
-      </w:r>
-      <w:r>
-        <w:rPr>
-          <w:rFonts w:ascii="Times New Roman" w:hAnsi="Times New Roman" w:cs="Times New Roman"/>
-          <w:noProof/>
-        </w:rPr>
-        <w:t xml:space="preserve"> and </w:t>
-      </w:r>
-      <w:r>
-        <w:rPr>
-          <w:rFonts w:ascii="Times New Roman" w:hAnsi="Times New Roman" w:cs="Times New Roman"/>
-          <w:noProof/>
-        </w:rPr>
-        <w:t xml:space="preserve">was </w:t>
-      </w:r>
-      <w:r>
-        <w:rPr>
-          <w:rFonts w:ascii="Times New Roman" w:hAnsi="Times New Roman" w:cs="Times New Roman"/>
-          <w:noProof/>
-        </w:rPr>
-        <w:t xml:space="preserve">a </w:t>
-      </w:r>
-      <w:r>
-        <w:rPr>
-          <w:rFonts w:ascii="Times New Roman" w:hAnsi="Times New Roman" w:cs="Times New Roman"/>
-          <w:noProof/>
-        </w:rPr>
-        <w:t>success.</w:t>
-      </w:r>
-      <w:r>
-        <w:rPr>
-          <w:rFonts w:ascii="Times New Roman" w:hAnsi="Times New Roman" w:cs="Times New Roman"/>
-          <w:noProof/>
-        </w:rPr>
-        <w:t xml:space="preserve"> As our data has now been split and transformed successfully, we convert it to a numpy array, a ML preferred </w:t>
-      </w:r>
-      <w:r>
-        <w:rPr>
-          <w:rFonts w:ascii="Times New Roman" w:hAnsi="Times New Roman" w:cs="Times New Roman"/>
-          <w:noProof/>
-        </w:rPr>
-        <w:t>numerical</w:t>
-      </w:r>
-      <w:r>
-        <w:rPr>
-          <w:rFonts w:ascii="Times New Roman" w:hAnsi="Times New Roman" w:cs="Times New Roman"/>
-          <w:noProof/>
-        </w:rPr>
-        <w:t xml:space="preserve"> </w:t>
-      </w:r>
-      <w:r>
-        <w:rPr>
-          <w:rFonts w:ascii="Times New Roman" w:hAnsi="Times New Roman" w:cs="Times New Roman"/>
-          <w:noProof/>
-        </w:rPr>
-        <w:t>optimized</w:t>
-      </w:r>
-      <w:r>
-        <w:t xml:space="preserve"> </w:t>
-      </w:r>
-      <w:r>
-        <w:rPr>
-          <w:rFonts w:ascii="Times New Roman" w:hAnsi="Times New Roman" w:cs="Times New Roman"/>
-          <w:noProof/>
-        </w:rPr>
-        <w:t>data structure</w:t>
-      </w:r>
-      <w:r>
-        <w:rPr>
-          <w:rFonts w:ascii="Times New Roman" w:hAnsi="Times New Roman" w:cs="Times New Roman"/>
-          <w:noProof/>
-        </w:rPr>
-        <w:t>, and begin training our models.</w:t>
+        <w:t>data structure, and begin training our models.</w:t>
       </w:r>
     </w:p>
     <w:p>
@@ -4916,37 +4100,7 @@
         <w:rPr>
           <w:rFonts w:ascii="Times New Roman" w:hAnsi="Times New Roman" w:cs="Times New Roman"/>
         </w:rPr>
-        <w:t>After</w:t>
-      </w:r>
-      <w:r>
-        <w:rPr>
-          <w:rFonts w:ascii="Times New Roman" w:hAnsi="Times New Roman" w:cs="Times New Roman"/>
-        </w:rPr>
-        <w:t xml:space="preserve"> </w:t>
-      </w:r>
-      <w:r>
-        <w:rPr>
-          <w:rFonts w:ascii="Times New Roman" w:hAnsi="Times New Roman" w:cs="Times New Roman"/>
-        </w:rPr>
-        <w:t xml:space="preserve">analyzing and </w:t>
-      </w:r>
-      <w:r>
-        <w:rPr>
-          <w:rFonts w:ascii="Times New Roman" w:hAnsi="Times New Roman" w:cs="Times New Roman"/>
-        </w:rPr>
-        <w:t xml:space="preserve">preprocessing our dataset, we </w:t>
-      </w:r>
-      <w:r>
-        <w:rPr>
-          <w:rFonts w:ascii="Times New Roman" w:hAnsi="Times New Roman" w:cs="Times New Roman"/>
-        </w:rPr>
-        <w:t>began training and testing</w:t>
-      </w:r>
-      <w:r>
-        <w:rPr>
-          <w:rFonts w:ascii="Times New Roman" w:hAnsi="Times New Roman" w:cs="Times New Roman"/>
-        </w:rPr>
-        <w:t xml:space="preserve"> </w:t>
+        <w:t xml:space="preserve">After analyzing and preprocessing our dataset, we began training and testing </w:t>
       </w:r>
       <w:r>
         <w:rPr>
@@ -4958,19 +4112,7 @@
         <w:rPr>
           <w:rFonts w:ascii="Times New Roman" w:hAnsi="Times New Roman" w:cs="Times New Roman"/>
         </w:rPr>
-        <w:t xml:space="preserve"> algorithms to analyze and classify the messages. For our analysis, we chose three popular </w:t>
-      </w:r>
-      <w:r>
-        <w:rPr>
-          <w:rFonts w:ascii="Times New Roman" w:hAnsi="Times New Roman" w:cs="Times New Roman"/>
-        </w:rPr>
-        <w:t xml:space="preserve">classification </w:t>
-      </w:r>
-      <w:r>
-        <w:rPr>
-          <w:rFonts w:ascii="Times New Roman" w:hAnsi="Times New Roman" w:cs="Times New Roman"/>
-        </w:rPr>
-        <w:t>algorithms: Naive Bayes, Decision Tree/Random Forest, and K-Nearest Neighbors</w:t>
+        <w:t xml:space="preserve"> algorithms to analyze and classify the messages. For our analysis, we chose three popular classification algorithms: Naive Bayes, Decision Tree/Random Forest, and K-Nearest Neighbors</w:t>
       </w:r>
       <w:r>
         <w:rPr>
@@ -4982,25 +4124,7 @@
         <w:rPr>
           <w:rFonts w:ascii="Times New Roman" w:hAnsi="Times New Roman" w:cs="Times New Roman"/>
         </w:rPr>
-        <w:t>. Naive Bayes</w:t>
-      </w:r>
-      <w:r>
-        <w:rPr>
-          <w:rFonts w:ascii="Times New Roman" w:hAnsi="Times New Roman" w:cs="Times New Roman"/>
-        </w:rPr>
-        <w:t xml:space="preserve"> </w:t>
-      </w:r>
-      <w:r>
-        <w:rPr>
-          <w:rFonts w:ascii="Times New Roman" w:hAnsi="Times New Roman" w:cs="Times New Roman"/>
-        </w:rPr>
-        <w:t>is a probabilistic algorithm</w:t>
-      </w:r>
-      <w:r>
-        <w:rPr>
-          <w:rFonts w:ascii="Times New Roman" w:hAnsi="Times New Roman" w:cs="Times New Roman"/>
-        </w:rPr>
-        <w:t xml:space="preserve"> which </w:t>
+        <w:t xml:space="preserve">. Naive Bayes is a probabilistic algorithm which </w:t>
       </w:r>
       <w:r>
         <w:rPr>
@@ -5036,49 +4160,7 @@
         <w:rPr>
           <w:rFonts w:ascii="Times New Roman" w:hAnsi="Times New Roman" w:cs="Times New Roman"/>
         </w:rPr>
-        <w:t xml:space="preserve">create a hierarchical </w:t>
-      </w:r>
-      <w:r>
-        <w:rPr>
-          <w:rFonts w:ascii="Times New Roman" w:hAnsi="Times New Roman" w:cs="Times New Roman"/>
-        </w:rPr>
-        <w:t>“</w:t>
-      </w:r>
-      <w:r>
-        <w:rPr>
-          <w:rFonts w:ascii="Times New Roman" w:hAnsi="Times New Roman" w:cs="Times New Roman"/>
-        </w:rPr>
-        <w:t>a tree-like structure</w:t>
-      </w:r>
-      <w:r>
-        <w:rPr>
-          <w:rFonts w:ascii="Times New Roman" w:hAnsi="Times New Roman" w:cs="Times New Roman"/>
-        </w:rPr>
-        <w:t xml:space="preserve">” </w:t>
-      </w:r>
-      <w:r>
-        <w:rPr>
-          <w:rFonts w:ascii="Times New Roman" w:hAnsi="Times New Roman" w:cs="Times New Roman"/>
-        </w:rPr>
-        <w:t>structure of rules to classify data points</w:t>
-      </w:r>
-      <w:r>
-        <w:rPr>
-          <w:rFonts w:ascii="Times New Roman" w:hAnsi="Times New Roman" w:cs="Times New Roman"/>
-        </w:rPr>
-        <w:t xml:space="preserve">, while </w:t>
-      </w:r>
-      <w:r>
-        <w:rPr>
-          <w:rFonts w:ascii="Times New Roman" w:hAnsi="Times New Roman" w:cs="Times New Roman"/>
-        </w:rPr>
-        <w:t>Random Forests extend Decision Trees by combining multiple trees to improve performance</w:t>
-      </w:r>
-      <w:r>
-        <w:rPr>
-          <w:rFonts w:ascii="Times New Roman" w:hAnsi="Times New Roman" w:cs="Times New Roman"/>
-        </w:rPr>
-        <w:t xml:space="preserve">, </w:t>
+        <w:t xml:space="preserve">create a hierarchical “a tree-like structure” structure of rules to classify data points, while Random Forests extend Decision Trees by combining multiple trees to improve performance, </w:t>
       </w:r>
       <w:r>
         <w:rPr>
@@ -5127,19 +4209,7 @@
         <w:rPr>
           <w:rFonts w:ascii="Times New Roman" w:hAnsi="Times New Roman" w:cs="Times New Roman"/>
         </w:rPr>
-        <w:t xml:space="preserve"> </w:t>
-      </w:r>
-      <w:r>
-        <w:rPr>
-          <w:rFonts w:ascii="Times New Roman" w:hAnsi="Times New Roman" w:cs="Times New Roman"/>
-        </w:rPr>
-        <w:t>k-nearest neighbors</w:t>
-      </w:r>
-      <w:r>
-        <w:rPr>
-          <w:rFonts w:ascii="Times New Roman" w:hAnsi="Times New Roman" w:cs="Times New Roman"/>
-        </w:rPr>
-        <w:t xml:space="preserve"> </w:t>
+        <w:t xml:space="preserve"> k-nearest neighbors </w:t>
       </w:r>
       <w:r>
         <w:rPr>
@@ -5158,6 +4228,7 @@
           <w:rPr>
             <w:rStyle w:val="Hyperlink"/>
             <w:rFonts w:ascii="Times New Roman" w:hAnsi="Times New Roman" w:cs="Times New Roman"/>
+            <w:color w:val="auto"/>
           </w:rPr>
           <w:t>MLF</w:t>
         </w:r>
@@ -5178,61 +4249,13 @@
         <w:rPr>
           <w:rFonts w:ascii="Times New Roman" w:hAnsi="Times New Roman" w:cs="Times New Roman"/>
         </w:rPr>
-        <w:t xml:space="preserve"> </w:t>
-      </w:r>
-      <w:r>
-        <w:rPr>
-          <w:rFonts w:ascii="Times New Roman" w:hAnsi="Times New Roman" w:cs="Times New Roman"/>
-        </w:rPr>
-        <w:t xml:space="preserve">Each algorithm has unique strengths and weaknesses, and we </w:t>
-      </w:r>
-      <w:r>
-        <w:rPr>
-          <w:rFonts w:ascii="Times New Roman" w:hAnsi="Times New Roman" w:cs="Times New Roman"/>
-        </w:rPr>
-        <w:t xml:space="preserve">analyzed their corresponding prediction metrics to </w:t>
-      </w:r>
-      <w:r>
-        <w:rPr>
-          <w:rFonts w:ascii="Times New Roman" w:hAnsi="Times New Roman" w:cs="Times New Roman"/>
-        </w:rPr>
-        <w:t>explore how they perform</w:t>
-      </w:r>
-      <w:r>
-        <w:rPr>
-          <w:rFonts w:ascii="Times New Roman" w:hAnsi="Times New Roman" w:cs="Times New Roman"/>
-        </w:rPr>
-        <w:t>ed</w:t>
-      </w:r>
-      <w:r>
-        <w:rPr>
-          <w:rFonts w:ascii="Times New Roman" w:hAnsi="Times New Roman" w:cs="Times New Roman"/>
-        </w:rPr>
-        <w:t xml:space="preserve"> on our dataset.</w:t>
-      </w:r>
-      <w:r>
-        <w:rPr>
-          <w:rFonts w:ascii="Times New Roman" w:hAnsi="Times New Roman" w:cs="Times New Roman"/>
-        </w:rPr>
-        <w:t xml:space="preserve"> By comparing these results, we were able to </w:t>
-      </w:r>
-      <w:r>
-        <w:rPr>
-          <w:rFonts w:ascii="Times New Roman" w:hAnsi="Times New Roman" w:cs="Times New Roman"/>
-        </w:rPr>
-        <w:t>determine</w:t>
-      </w:r>
-      <w:r>
-        <w:rPr>
-          <w:rFonts w:ascii="Times New Roman" w:hAnsi="Times New Roman" w:cs="Times New Roman"/>
-        </w:rPr>
-        <w:t xml:space="preserve"> the most accurate and efficient algorithm for </w:t>
-      </w:r>
-      <w:r>
-        <w:rPr>
-          <w:rFonts w:ascii="Times New Roman" w:hAnsi="Times New Roman" w:cs="Times New Roman"/>
-        </w:rPr>
-        <w:t>spam/ham classification.</w:t>
+        <w:t xml:space="preserve"> Each algorithm has unique strengths and weaknesses, and we analyzed their corresponding prediction metrics to explore how they performed on our dataset. By comparing these results, we were able to </w:t>
+      </w:r>
+      <w:r>
+        <w:rPr>
+          <w:rFonts w:ascii="Times New Roman" w:hAnsi="Times New Roman" w:cs="Times New Roman"/>
+        </w:rPr>
+        <w:t>determine the most accurate and efficient algorithm for spam/ham classification.</w:t>
       </w:r>
     </w:p>
     <w:p>
@@ -5273,43 +4296,7 @@
         <w:rPr>
           <w:rFonts w:ascii="Times New Roman" w:hAnsi="Times New Roman" w:cs="Times New Roman"/>
         </w:rPr>
-        <w:t>Naive Bayes is a probabilistic algorithm that employs Bayes' theorem, a mathematical probability formula based on prior evidence</w:t>
-      </w:r>
-      <w:r>
-        <w:rPr>
-          <w:rFonts w:ascii="Times New Roman" w:hAnsi="Times New Roman" w:cs="Times New Roman"/>
-        </w:rPr>
-        <w:t xml:space="preserve">. </w:t>
-      </w:r>
-      <w:r>
-        <w:rPr>
-          <w:rFonts w:ascii="Times New Roman" w:hAnsi="Times New Roman" w:cs="Times New Roman"/>
-        </w:rPr>
-        <w:t xml:space="preserve">In the case of spam detection, Naive Bayes computes the probability of an incoming message being spam or ham based on the </w:t>
-      </w:r>
-      <w:r>
-        <w:rPr>
-          <w:rFonts w:ascii="Times New Roman" w:hAnsi="Times New Roman" w:cs="Times New Roman"/>
-        </w:rPr>
-        <w:t xml:space="preserve">presence </w:t>
-      </w:r>
-      <w:r>
-        <w:rPr>
-          <w:rFonts w:ascii="Times New Roman" w:hAnsi="Times New Roman" w:cs="Times New Roman"/>
-        </w:rPr>
-        <w:t xml:space="preserve">or </w:t>
-      </w:r>
-      <w:r>
-        <w:rPr>
-          <w:rFonts w:ascii="Times New Roman" w:hAnsi="Times New Roman" w:cs="Times New Roman"/>
-        </w:rPr>
-        <w:t xml:space="preserve">absence </w:t>
-      </w:r>
-      <w:r>
-        <w:rPr>
-          <w:rFonts w:ascii="Times New Roman" w:hAnsi="Times New Roman" w:cs="Times New Roman"/>
-        </w:rPr>
-        <w:t>of specific words in the message.</w:t>
+        <w:t>Naive Bayes is a probabilistic algorithm that employs Bayes' theorem, a mathematical probability formula based on prior evidence. In the case of spam detection, Naive Bayes computes the probability of an incoming message being spam or ham based on the presence or absence of specific words in the message.</w:t>
       </w:r>
       <w:r>
         <w:rPr>
@@ -5381,61 +4368,13 @@
         <w:rPr>
           <w:rFonts w:ascii="Times New Roman" w:hAnsi="Times New Roman" w:cs="Times New Roman"/>
         </w:rPr>
-        <w:t xml:space="preserve"> While this may not always be the case, Naïve Bayes remains a popular method </w:t>
-      </w:r>
-      <w:r>
-        <w:rPr>
-          <w:rFonts w:ascii="Times New Roman" w:hAnsi="Times New Roman" w:cs="Times New Roman"/>
-        </w:rPr>
-        <w:t>for many text classification tasks, including spam filtering.</w:t>
-      </w:r>
-      <w:r>
-        <w:rPr>
-          <w:rFonts w:ascii="Times New Roman" w:hAnsi="Times New Roman" w:cs="Times New Roman"/>
-        </w:rPr>
-        <w:t xml:space="preserve"> It can also be a beneficial</w:t>
-      </w:r>
-      <w:r>
-        <w:rPr>
-          <w:rFonts w:ascii="Times New Roman" w:hAnsi="Times New Roman" w:cs="Times New Roman"/>
-        </w:rPr>
-        <w:t xml:space="preserve"> simplification</w:t>
-      </w:r>
-      <w:r>
-        <w:rPr>
-          <w:rFonts w:ascii="Times New Roman" w:hAnsi="Times New Roman" w:cs="Times New Roman"/>
-        </w:rPr>
-        <w:t xml:space="preserve"> method</w:t>
-      </w:r>
-      <w:r>
-        <w:rPr>
-          <w:rFonts w:ascii="Times New Roman" w:hAnsi="Times New Roman" w:cs="Times New Roman"/>
-        </w:rPr>
-        <w:t xml:space="preserve"> when dealing with large, high-dimensional datasets like ours. </w:t>
-      </w:r>
-      <w:r>
-        <w:rPr>
-          <w:rFonts w:ascii="Times New Roman" w:hAnsi="Times New Roman" w:cs="Times New Roman"/>
-        </w:rPr>
-        <w:t xml:space="preserve">When combined with our BOW approach, </w:t>
-      </w:r>
-      <w:r>
-        <w:rPr>
-          <w:rFonts w:ascii="Times New Roman" w:hAnsi="Times New Roman" w:cs="Times New Roman"/>
-        </w:rPr>
-        <w:t xml:space="preserve">Naive Bayes </w:t>
-      </w:r>
-      <w:r>
-        <w:rPr>
-          <w:rFonts w:ascii="Times New Roman" w:hAnsi="Times New Roman" w:cs="Times New Roman"/>
-        </w:rPr>
-        <w:t>can</w:t>
-      </w:r>
-      <w:r>
-        <w:rPr>
-          <w:rFonts w:ascii="Times New Roman" w:hAnsi="Times New Roman" w:cs="Times New Roman"/>
-        </w:rPr>
-        <w:t xml:space="preserve"> effectively capture the frequency of each word in the message and use it to make predictions.</w:t>
+        <w:t xml:space="preserve"> While this may not always be the case, Naïve Bayes remains a popular method for many text classification tasks, including spam filtering.</w:t>
+      </w:r>
+      <w:r>
+        <w:rPr>
+          <w:rFonts w:ascii="Times New Roman" w:hAnsi="Times New Roman" w:cs="Times New Roman"/>
+        </w:rPr>
+        <w:t xml:space="preserve"> It can also be a beneficial simplification method when dealing with large, high-dimensional datasets like ours. When combined with our BOW approach, Naive Bayes can effectively capture the frequency of each word in the message and use it to make predictions.</w:t>
       </w:r>
     </w:p>
     <w:p>
@@ -5566,6 +4505,7 @@
           <w:rPr>
             <w:rStyle w:val="Hyperlink"/>
             <w:rFonts w:ascii="Times New Roman" w:hAnsi="Times New Roman" w:cs="Times New Roman"/>
+            <w:color w:val="auto"/>
             <w:sz w:val="24"/>
             <w:szCs w:val="24"/>
           </w:rPr>
@@ -5604,13 +4544,7 @@
         <w:rPr>
           <w:rFonts w:ascii="Times New Roman" w:hAnsi="Times New Roman" w:cs="Times New Roman"/>
         </w:rPr>
-        <w:t>.</w:t>
-      </w:r>
-      <w:r>
-        <w:rPr>
-          <w:rFonts w:ascii="Times New Roman" w:hAnsi="Times New Roman" w:cs="Times New Roman"/>
-        </w:rPr>
-        <w:t xml:space="preserve"> Furthermore, </w:t>
+        <w:t xml:space="preserve">. Furthermore, </w:t>
       </w:r>
       <w:r>
         <w:rPr>
@@ -5646,21 +4580,7 @@
         <w:rPr>
           <w:rFonts w:ascii="Times New Roman" w:hAnsi="Times New Roman" w:cs="Times New Roman"/>
         </w:rPr>
-        <w:t xml:space="preserve">Each tree performs an its own </w:t>
-      </w:r>
-      <w:proofErr w:type="gramStart"/>
-      <w:r>
-        <w:rPr>
-          <w:rFonts w:ascii="Times New Roman" w:hAnsi="Times New Roman" w:cs="Times New Roman"/>
-        </w:rPr>
-        <w:t>classification</w:t>
-      </w:r>
-      <w:proofErr w:type="gramEnd"/>
-      <w:r>
-        <w:rPr>
-          <w:rFonts w:ascii="Times New Roman" w:hAnsi="Times New Roman" w:cs="Times New Roman"/>
-        </w:rPr>
-        <w:t xml:space="preserve"> and t</w:t>
+        <w:t>Each tree performs an its own classification and t</w:t>
       </w:r>
       <w:r>
         <w:rPr>
@@ -5723,6 +4643,7 @@
           <w:rPr>
             <w:rStyle w:val="Hyperlink"/>
             <w:rFonts w:ascii="Times New Roman" w:hAnsi="Times New Roman" w:cs="Times New Roman"/>
+            <w:color w:val="auto"/>
             <w:sz w:val="24"/>
             <w:szCs w:val="24"/>
           </w:rPr>
@@ -5756,13 +4677,7 @@
         <w:rPr>
           <w:rFonts w:ascii="Times New Roman" w:hAnsi="Times New Roman" w:cs="Times New Roman"/>
         </w:rPr>
-        <w:t xml:space="preserve">For our code, </w:t>
-      </w:r>
-      <w:r>
-        <w:rPr>
-          <w:rFonts w:ascii="Times New Roman" w:hAnsi="Times New Roman" w:cs="Times New Roman"/>
-        </w:rPr>
-        <w:t xml:space="preserve">we used the </w:t>
+        <w:t xml:space="preserve">For our code, we used the </w:t>
       </w:r>
       <w:proofErr w:type="spellStart"/>
       <w:r>
@@ -5804,34 +4719,88 @@
         <w:rPr>
           <w:rFonts w:ascii="Times New Roman" w:hAnsi="Times New Roman" w:cs="Times New Roman"/>
         </w:rPr>
+        <w:t xml:space="preserve"> to create and fit multiple models,</w:t>
+      </w:r>
+      <w:r>
         <w:t xml:space="preserve"> </w:t>
       </w:r>
       <w:r>
         <w:rPr>
           <w:rFonts w:ascii="Times New Roman" w:hAnsi="Times New Roman" w:cs="Times New Roman"/>
         </w:rPr>
-        <w:t>to create and fit multiple models,</w:t>
-      </w:r>
-      <w:r>
+        <w:t>including a standard tree model</w:t>
+      </w:r>
+      <w:r>
+        <w:rPr>
+          <w:rFonts w:ascii="Times New Roman" w:hAnsi="Times New Roman" w:cs="Times New Roman"/>
+        </w:rPr>
+        <w:t xml:space="preserve">, </w:t>
+      </w:r>
+      <w:r>
+        <w:rPr>
+          <w:rFonts w:ascii="Times New Roman" w:hAnsi="Times New Roman" w:cs="Times New Roman"/>
+        </w:rPr>
+        <w:t xml:space="preserve">a model with entropy, a pre-pruned model with entropy, and a Random Forest model. </w:t>
+      </w:r>
+      <w:r>
+        <w:rPr>
+          <w:rFonts w:ascii="Times New Roman" w:hAnsi="Times New Roman" w:cs="Times New Roman"/>
+        </w:rPr>
+        <w:t xml:space="preserve">After fitting and training each model, we evaluated their performance through a series of predictions on the test set, which were then used to calculate a confusion matrix and accuracy score. </w:t>
+      </w:r>
+      <w:r>
+        <w:rPr>
+          <w:rFonts w:ascii="Times New Roman" w:hAnsi="Times New Roman" w:cs="Times New Roman"/>
+        </w:rPr>
+        <w:t>The accuracy score is the proportion of correct predictions out of all predictions made.</w:t>
+      </w:r>
+      <w:r>
+        <w:rPr>
+          <w:rFonts w:ascii="Times New Roman" w:hAnsi="Times New Roman" w:cs="Times New Roman"/>
+        </w:rPr>
         <w:t xml:space="preserve"> </w:t>
       </w:r>
       <w:r>
         <w:rPr>
           <w:rFonts w:ascii="Times New Roman" w:hAnsi="Times New Roman" w:cs="Times New Roman"/>
         </w:rPr>
-        <w:t>including a standard tree model</w:t>
-      </w:r>
-      <w:r>
-        <w:rPr>
-          <w:rFonts w:ascii="Times New Roman" w:hAnsi="Times New Roman" w:cs="Times New Roman"/>
-        </w:rPr>
-        <w:t xml:space="preserve">, </w:t>
-      </w:r>
-      <w:r>
-        <w:rPr>
-          <w:rFonts w:ascii="Times New Roman" w:hAnsi="Times New Roman" w:cs="Times New Roman"/>
-        </w:rPr>
-        <w:t>a model with entropy, a pre-pruned model with entropy, and a Random Forest model.</w:t>
+        <w:fldChar w:fldCharType="begin"/>
+      </w:r>
+      <w:r>
+        <w:rPr>
+          <w:rFonts w:ascii="Times New Roman" w:hAnsi="Times New Roman" w:cs="Times New Roman"/>
+        </w:rPr>
+        <w:instrText xml:space="preserve"> REF _Ref133092200 \h  \* MERGEFORMAT </w:instrText>
+      </w:r>
+      <w:r>
+        <w:rPr>
+          <w:rFonts w:ascii="Times New Roman" w:hAnsi="Times New Roman" w:cs="Times New Roman"/>
+        </w:rPr>
+      </w:r>
+      <w:r>
+        <w:rPr>
+          <w:rFonts w:ascii="Times New Roman" w:hAnsi="Times New Roman" w:cs="Times New Roman"/>
+        </w:rPr>
+        <w:fldChar w:fldCharType="separate"/>
+      </w:r>
+      <w:r>
+        <w:rPr>
+          <w:rFonts w:ascii="Times New Roman" w:hAnsi="Times New Roman" w:cs="Times New Roman"/>
+        </w:rPr>
+        <w:t xml:space="preserve">Table </w:t>
+      </w:r>
+      <w:r>
+        <w:rPr>
+          <w:rFonts w:ascii="Times New Roman" w:hAnsi="Times New Roman" w:cs="Times New Roman"/>
+          <w:noProof/>
+        </w:rPr>
+        <w:t>2</w:t>
+      </w:r>
+      <w:r>
+        <w:rPr>
+          <w:rFonts w:ascii="Times New Roman" w:hAnsi="Times New Roman" w:cs="Times New Roman"/>
+        </w:rPr>
+        <w:fldChar w:fldCharType="end"/>
       </w:r>
       <w:r>
         <w:rPr>
@@ -5843,84 +4812,6 @@
         <w:rPr>
           <w:rFonts w:ascii="Times New Roman" w:hAnsi="Times New Roman" w:cs="Times New Roman"/>
         </w:rPr>
-        <w:t xml:space="preserve">After fitting and training each model, we evaluated their performance through a series of predictions on the test set, which were then used to calculate a confusion matrix and accuracy score. </w:t>
-      </w:r>
-      <w:r>
-        <w:rPr>
-          <w:rFonts w:ascii="Times New Roman" w:hAnsi="Times New Roman" w:cs="Times New Roman"/>
-        </w:rPr>
-        <w:t xml:space="preserve">The accuracy score is the proportion of correct predictions out of all predictions </w:t>
-      </w:r>
-      <w:r>
-        <w:rPr>
-          <w:rFonts w:ascii="Times New Roman" w:hAnsi="Times New Roman" w:cs="Times New Roman"/>
-        </w:rPr>
-        <w:t>made.</w:t>
-      </w:r>
-      <w:r>
-        <w:rPr>
-          <w:rFonts w:ascii="Times New Roman" w:hAnsi="Times New Roman" w:cs="Times New Roman"/>
-        </w:rPr>
-        <w:t xml:space="preserve"> </w:t>
-      </w:r>
-      <w:r>
-        <w:rPr>
-          <w:rFonts w:ascii="Times New Roman" w:hAnsi="Times New Roman" w:cs="Times New Roman"/>
-        </w:rPr>
-        <w:fldChar w:fldCharType="begin"/>
-      </w:r>
-      <w:r>
-        <w:rPr>
-          <w:rFonts w:ascii="Times New Roman" w:hAnsi="Times New Roman" w:cs="Times New Roman"/>
-        </w:rPr>
-        <w:instrText xml:space="preserve"> REF _Ref133092200 \h </w:instrText>
-      </w:r>
-      <w:r>
-        <w:rPr>
-          <w:rFonts w:ascii="Times New Roman" w:hAnsi="Times New Roman" w:cs="Times New Roman"/>
-        </w:rPr>
-        <w:instrText xml:space="preserve"> \* MERGEFORMAT </w:instrText>
-      </w:r>
-      <w:r>
-        <w:rPr>
-          <w:rFonts w:ascii="Times New Roman" w:hAnsi="Times New Roman" w:cs="Times New Roman"/>
-        </w:rPr>
-      </w:r>
-      <w:r>
-        <w:rPr>
-          <w:rFonts w:ascii="Times New Roman" w:hAnsi="Times New Roman" w:cs="Times New Roman"/>
-        </w:rPr>
-        <w:fldChar w:fldCharType="separate"/>
-      </w:r>
-      <w:r>
-        <w:rPr>
-          <w:rFonts w:ascii="Times New Roman" w:hAnsi="Times New Roman" w:cs="Times New Roman"/>
-        </w:rPr>
-        <w:t xml:space="preserve">Table </w:t>
-      </w:r>
-      <w:r>
-        <w:rPr>
-          <w:rFonts w:ascii="Times New Roman" w:hAnsi="Times New Roman" w:cs="Times New Roman"/>
-          <w:noProof/>
-        </w:rPr>
-        <w:t>2</w:t>
-      </w:r>
-      <w:r>
-        <w:rPr>
-          <w:rFonts w:ascii="Times New Roman" w:hAnsi="Times New Roman" w:cs="Times New Roman"/>
-        </w:rPr>
-        <w:fldChar w:fldCharType="end"/>
-      </w:r>
-      <w:r>
-        <w:rPr>
-          <w:rFonts w:ascii="Times New Roman" w:hAnsi="Times New Roman" w:cs="Times New Roman"/>
-        </w:rPr>
-        <w:t xml:space="preserve"> </w:t>
-      </w:r>
-      <w:r>
-        <w:rPr>
-          <w:rFonts w:ascii="Times New Roman" w:hAnsi="Times New Roman" w:cs="Times New Roman"/>
-        </w:rPr>
         <w:t>show</w:t>
       </w:r>
       <w:r>
@@ -5951,13 +4842,7 @@
         <w:rPr>
           <w:rFonts w:ascii="Times New Roman" w:hAnsi="Times New Roman" w:cs="Times New Roman"/>
         </w:rPr>
-        <w:t>the number of true positives (TP), true negatives (TN),</w:t>
-      </w:r>
-      <w:r>
-        <w:rPr>
-          <w:rFonts w:ascii="Times New Roman" w:hAnsi="Times New Roman" w:cs="Times New Roman"/>
-        </w:rPr>
-        <w:t xml:space="preserve"> false positives (FP), and false negatives (FN) for each model. </w:t>
+        <w:t xml:space="preserve">the number of true positives (TP), true negatives (TN), false positives (FP), and false negatives (FN) for each model. </w:t>
       </w:r>
     </w:p>
     <w:p>
@@ -5966,22 +4851,55 @@
         <w:keepNext/>
         <w:keepLines/>
         <w:jc w:val="center"/>
+        <w:rPr>
+          <w:color w:val="auto"/>
+        </w:rPr>
       </w:pPr>
       <w:bookmarkStart w:id="5" w:name="_Ref133092200"/>
       <w:r>
+        <w:rPr>
+          <w:color w:val="auto"/>
+        </w:rPr>
         <w:lastRenderedPageBreak/>
         <w:t xml:space="preserve">Table </w:t>
       </w:r>
-      <w:fldSimple w:instr=" SEQ Table \* ARABIC ">
-        <w:r>
-          <w:rPr>
-            <w:noProof/>
-          </w:rPr>
-          <w:t>2</w:t>
-        </w:r>
-      </w:fldSimple>
+      <w:r>
+        <w:rPr>
+          <w:color w:val="auto"/>
+        </w:rPr>
+        <w:fldChar w:fldCharType="begin"/>
+      </w:r>
+      <w:r>
+        <w:rPr>
+          <w:color w:val="auto"/>
+        </w:rPr>
+        <w:instrText xml:space="preserve"> SEQ Table \* ARABIC </w:instrText>
+      </w:r>
+      <w:r>
+        <w:rPr>
+          <w:color w:val="auto"/>
+        </w:rPr>
+        <w:fldChar w:fldCharType="separate"/>
+      </w:r>
+      <w:r>
+        <w:rPr>
+          <w:noProof/>
+          <w:color w:val="auto"/>
+        </w:rPr>
+        <w:t>2</w:t>
+      </w:r>
+      <w:r>
+        <w:rPr>
+          <w:noProof/>
+          <w:color w:val="auto"/>
+        </w:rPr>
+        <w:fldChar w:fldCharType="end"/>
+      </w:r>
       <w:bookmarkEnd w:id="5"/>
       <w:r>
+        <w:rPr>
+          <w:color w:val="auto"/>
+        </w:rPr>
         <w:t>: Confusion Matrix Layout</w:t>
       </w:r>
     </w:p>
@@ -6041,29 +4959,15 @@
                 <w:rFonts w:ascii="Times New Roman" w:hAnsi="Times New Roman" w:cs="Times New Roman"/>
                 <w:caps w:val="0"/>
               </w:rPr>
-              <w:t>Predicted Value</w:t>
+              <w:t xml:space="preserve">Predicted Value </w:t>
             </w:r>
             <w:r>
               <w:rPr>
                 <w:rFonts w:ascii="Times New Roman" w:hAnsi="Times New Roman" w:cs="Times New Roman"/>
                 <w:caps w:val="0"/>
               </w:rPr>
-              <w:t xml:space="preserve"> </w:t>
-            </w:r>
-            <w:r>
-              <w:rPr>
-                <w:rFonts w:ascii="Times New Roman" w:hAnsi="Times New Roman" w:cs="Times New Roman"/>
-                <w:caps w:val="0"/>
-              </w:rPr>
               <w:br/>
-              <w:t>[</w:t>
-            </w:r>
-            <w:r>
-              <w:rPr>
-                <w:rFonts w:ascii="Times New Roman" w:hAnsi="Times New Roman" w:cs="Times New Roman"/>
-                <w:caps w:val="0"/>
-              </w:rPr>
-              <w:t>0]</w:t>
+              <w:t>[0]</w:t>
             </w:r>
           </w:p>
         </w:tc>
@@ -6088,29 +4992,15 @@
                 <w:rFonts w:ascii="Times New Roman" w:hAnsi="Times New Roman" w:cs="Times New Roman"/>
                 <w:caps w:val="0"/>
               </w:rPr>
-              <w:t>Predicted Value</w:t>
+              <w:t xml:space="preserve">Predicted Value </w:t>
             </w:r>
             <w:r>
               <w:rPr>
                 <w:rFonts w:ascii="Times New Roman" w:hAnsi="Times New Roman" w:cs="Times New Roman"/>
                 <w:caps w:val="0"/>
               </w:rPr>
-              <w:t xml:space="preserve"> </w:t>
-            </w:r>
-            <w:r>
-              <w:rPr>
-                <w:rFonts w:ascii="Times New Roman" w:hAnsi="Times New Roman" w:cs="Times New Roman"/>
-                <w:caps w:val="0"/>
-              </w:rPr>
               <w:br/>
-              <w:t>[1</w:t>
-            </w:r>
-            <w:r>
-              <w:rPr>
-                <w:rFonts w:ascii="Times New Roman" w:hAnsi="Times New Roman" w:cs="Times New Roman"/>
-                <w:caps w:val="0"/>
-              </w:rPr>
-              <w:t>]</w:t>
+              <w:t>[1]</w:t>
             </w:r>
           </w:p>
         </w:tc>
@@ -6153,12 +5043,6 @@
                 <w:caps w:val="0"/>
               </w:rPr>
               <w:br/>
-            </w:r>
-            <w:r>
-              <w:rPr>
-                <w:rFonts w:ascii="Times New Roman" w:hAnsi="Times New Roman" w:cs="Times New Roman"/>
-                <w:caps w:val="0"/>
-              </w:rPr>
               <w:t>[0]</w:t>
             </w:r>
           </w:p>
@@ -6277,27 +5161,7 @@
                 <w:sz w:val="20"/>
                 <w:szCs w:val="20"/>
               </w:rPr>
-              <w:t>Predicted HAM</w:t>
-            </w:r>
-            <w:r>
-              <w:rPr>
-                <w:rFonts w:ascii="Times New Roman" w:hAnsi="Times New Roman" w:cs="Times New Roman"/>
-                <w:i/>
-                <w:iCs/>
-                <w:sz w:val="20"/>
-                <w:szCs w:val="20"/>
-              </w:rPr>
-              <w:t xml:space="preserve"> </w:t>
-            </w:r>
-            <w:r>
-              <w:rPr>
-                <w:rFonts w:ascii="Times New Roman" w:hAnsi="Times New Roman" w:cs="Times New Roman"/>
-                <w:i/>
-                <w:iCs/>
-                <w:sz w:val="20"/>
-                <w:szCs w:val="20"/>
-              </w:rPr>
-              <w:t>Correctly</w:t>
+              <w:t>Predicted HAM Correctly</w:t>
             </w:r>
           </w:p>
         </w:tc>
@@ -6329,7 +5193,7 @@
                 <w:sz w:val="20"/>
                 <w:szCs w:val="20"/>
               </w:rPr>
-              <w:t>Predicted SPAM incorrectly</w:t>
+              <w:t>Predicted SPAM incorrectly,</w:t>
             </w:r>
             <w:r>
               <w:rPr>
@@ -6339,40 +5203,9 @@
                 <w:sz w:val="20"/>
                 <w:szCs w:val="20"/>
               </w:rPr>
-              <w:t>,</w:t>
+              <w:br/>
+              <w:t xml:space="preserve"> was actually HAM</w:t>
             </w:r>
-            <w:r>
-              <w:rPr>
-                <w:rFonts w:ascii="Times New Roman" w:hAnsi="Times New Roman" w:cs="Times New Roman"/>
-                <w:i/>
-                <w:iCs/>
-                <w:sz w:val="20"/>
-                <w:szCs w:val="20"/>
-              </w:rPr>
-              <w:br/>
-            </w:r>
-            <w:r>
-              <w:rPr>
-                <w:rFonts w:ascii="Times New Roman" w:hAnsi="Times New Roman" w:cs="Times New Roman"/>
-                <w:i/>
-                <w:iCs/>
-                <w:sz w:val="20"/>
-                <w:szCs w:val="20"/>
-              </w:rPr>
-              <w:t xml:space="preserve"> was </w:t>
-            </w:r>
-            <w:proofErr w:type="gramStart"/>
-            <w:r>
-              <w:rPr>
-                <w:rFonts w:ascii="Times New Roman" w:hAnsi="Times New Roman" w:cs="Times New Roman"/>
-                <w:i/>
-                <w:iCs/>
-                <w:sz w:val="20"/>
-                <w:szCs w:val="20"/>
-              </w:rPr>
-              <w:t>actually HAM</w:t>
-            </w:r>
-            <w:proofErr w:type="gramEnd"/>
           </w:p>
         </w:tc>
       </w:tr>
@@ -6414,12 +5247,6 @@
                 <w:caps w:val="0"/>
               </w:rPr>
               <w:br/>
-            </w:r>
-            <w:r>
-              <w:rPr>
-                <w:rFonts w:ascii="Times New Roman" w:hAnsi="Times New Roman" w:cs="Times New Roman"/>
-                <w:caps w:val="0"/>
-              </w:rPr>
               <w:t>[1]</w:t>
             </w:r>
           </w:p>
@@ -6533,7 +5360,7 @@
                 <w:sz w:val="20"/>
                 <w:szCs w:val="20"/>
               </w:rPr>
-              <w:t>Predicted HAM incorrectly</w:t>
+              <w:t>Predicted HAM incorrectly,</w:t>
             </w:r>
             <w:r>
               <w:rPr>
@@ -6543,40 +5370,9 @@
                 <w:sz w:val="20"/>
                 <w:szCs w:val="20"/>
               </w:rPr>
-              <w:t>,</w:t>
+              <w:br/>
+              <w:t>was actually SPAM</w:t>
             </w:r>
-            <w:r>
-              <w:rPr>
-                <w:rFonts w:ascii="Times New Roman" w:hAnsi="Times New Roman" w:cs="Times New Roman"/>
-                <w:i/>
-                <w:iCs/>
-                <w:sz w:val="20"/>
-                <w:szCs w:val="20"/>
-              </w:rPr>
-              <w:br/>
-            </w:r>
-            <w:r>
-              <w:rPr>
-                <w:rFonts w:ascii="Times New Roman" w:hAnsi="Times New Roman" w:cs="Times New Roman"/>
-                <w:i/>
-                <w:iCs/>
-                <w:sz w:val="20"/>
-                <w:szCs w:val="20"/>
-              </w:rPr>
-              <w:t xml:space="preserve">was </w:t>
-            </w:r>
-            <w:proofErr w:type="gramStart"/>
-            <w:r>
-              <w:rPr>
-                <w:rFonts w:ascii="Times New Roman" w:hAnsi="Times New Roman" w:cs="Times New Roman"/>
-                <w:i/>
-                <w:iCs/>
-                <w:sz w:val="20"/>
-                <w:szCs w:val="20"/>
-              </w:rPr>
-              <w:t>actually SPAM</w:t>
-            </w:r>
-            <w:proofErr w:type="gramEnd"/>
           </w:p>
         </w:tc>
         <w:tc>
@@ -6642,13 +5438,7 @@
         <w:rPr>
           <w:rFonts w:ascii="Times New Roman" w:hAnsi="Times New Roman" w:cs="Times New Roman"/>
         </w:rPr>
-        <w:t>Our i</w:t>
-      </w:r>
-      <w:r>
-        <w:rPr>
-          <w:rFonts w:ascii="Times New Roman" w:hAnsi="Times New Roman" w:cs="Times New Roman"/>
-        </w:rPr>
-        <w:t>nitial Decision Tree Classifier</w:t>
+        <w:t>Our initial Decision Tree Classifier</w:t>
       </w:r>
       <w:r>
         <w:rPr>
@@ -6678,78 +5468,48 @@
         <w:rPr>
           <w:rFonts w:ascii="Times New Roman" w:hAnsi="Times New Roman" w:cs="Times New Roman"/>
         </w:rPr>
+        <w:t xml:space="preserve"> with </w:t>
+      </w:r>
+      <w:r>
+        <w:rPr>
+          <w:rFonts w:ascii="Times New Roman" w:hAnsi="Times New Roman" w:cs="Times New Roman"/>
+        </w:rPr>
+        <w:t>162</w:t>
+      </w:r>
+      <w:r>
+        <w:rPr>
+          <w:rFonts w:ascii="Times New Roman" w:hAnsi="Times New Roman" w:cs="Times New Roman"/>
+        </w:rPr>
+        <w:t xml:space="preserve"> TP’s and </w:t>
+      </w:r>
+      <w:r>
+        <w:rPr>
+          <w:rFonts w:ascii="Times New Roman" w:hAnsi="Times New Roman" w:cs="Times New Roman"/>
+        </w:rPr>
+        <w:t>6</w:t>
+      </w:r>
+      <w:r>
+        <w:rPr>
+          <w:rFonts w:ascii="Times New Roman" w:hAnsi="Times New Roman" w:cs="Times New Roman"/>
+        </w:rPr>
+        <w:t xml:space="preserve"> FP’s, indicating that the model incorrectly classified </w:t>
+      </w:r>
+      <w:r>
+        <w:rPr>
+          <w:rFonts w:ascii="Times New Roman" w:hAnsi="Times New Roman" w:cs="Times New Roman"/>
+        </w:rPr>
+        <w:t>24</w:t>
+      </w:r>
+      <w:r>
+        <w:rPr>
+          <w:rFonts w:ascii="Times New Roman" w:hAnsi="Times New Roman" w:cs="Times New Roman"/>
+        </w:rPr>
         <w:t xml:space="preserve"> </w:t>
       </w:r>
       <w:r>
         <w:rPr>
           <w:rFonts w:ascii="Times New Roman" w:hAnsi="Times New Roman" w:cs="Times New Roman"/>
         </w:rPr>
-        <w:t xml:space="preserve">with </w:t>
-      </w:r>
-      <w:r>
-        <w:rPr>
-          <w:rFonts w:ascii="Times New Roman" w:hAnsi="Times New Roman" w:cs="Times New Roman"/>
-        </w:rPr>
-        <w:t>162</w:t>
-      </w:r>
-      <w:r>
-        <w:rPr>
-          <w:rFonts w:ascii="Times New Roman" w:hAnsi="Times New Roman" w:cs="Times New Roman"/>
-        </w:rPr>
-        <w:t xml:space="preserve"> </w:t>
-      </w:r>
-      <w:r>
-        <w:rPr>
-          <w:rFonts w:ascii="Times New Roman" w:hAnsi="Times New Roman" w:cs="Times New Roman"/>
-        </w:rPr>
-        <w:t>TP’s</w:t>
-      </w:r>
-      <w:r>
-        <w:rPr>
-          <w:rFonts w:ascii="Times New Roman" w:hAnsi="Times New Roman" w:cs="Times New Roman"/>
-        </w:rPr>
-        <w:t xml:space="preserve"> and </w:t>
-      </w:r>
-      <w:r>
-        <w:rPr>
-          <w:rFonts w:ascii="Times New Roman" w:hAnsi="Times New Roman" w:cs="Times New Roman"/>
-        </w:rPr>
-        <w:t>6</w:t>
-      </w:r>
-      <w:r>
-        <w:rPr>
-          <w:rFonts w:ascii="Times New Roman" w:hAnsi="Times New Roman" w:cs="Times New Roman"/>
-        </w:rPr>
-        <w:t xml:space="preserve"> </w:t>
-      </w:r>
-      <w:r>
-        <w:rPr>
-          <w:rFonts w:ascii="Times New Roman" w:hAnsi="Times New Roman" w:cs="Times New Roman"/>
-        </w:rPr>
-        <w:t>FP’s</w:t>
-      </w:r>
-      <w:r>
-        <w:rPr>
-          <w:rFonts w:ascii="Times New Roman" w:hAnsi="Times New Roman" w:cs="Times New Roman"/>
-        </w:rPr>
-        <w:t xml:space="preserve">, indicating that the model incorrectly classified </w:t>
-      </w:r>
-      <w:r>
-        <w:rPr>
-          <w:rFonts w:ascii="Times New Roman" w:hAnsi="Times New Roman" w:cs="Times New Roman"/>
-        </w:rPr>
-        <w:t>24</w:t>
-      </w:r>
-      <w:r>
-        <w:rPr>
-          <w:rFonts w:ascii="Times New Roman" w:hAnsi="Times New Roman" w:cs="Times New Roman"/>
-        </w:rPr>
-        <w:t xml:space="preserve"> </w:t>
-      </w:r>
-      <w:r>
-        <w:rPr>
-          <w:rFonts w:ascii="Times New Roman" w:hAnsi="Times New Roman" w:cs="Times New Roman"/>
-        </w:rPr>
         <w:t>FN</w:t>
       </w:r>
       <w:r>
@@ -6762,13 +5522,7 @@
         <w:rPr>
           <w:rFonts w:ascii="Times New Roman" w:hAnsi="Times New Roman" w:cs="Times New Roman"/>
         </w:rPr>
-        <w:t>is</w:t>
-      </w:r>
-      <w:r>
-        <w:rPr>
-          <w:rFonts w:ascii="Times New Roman" w:hAnsi="Times New Roman" w:cs="Times New Roman"/>
-        </w:rPr>
-        <w:t xml:space="preserve"> within an acceptable range</w:t>
+        <w:t>is within an acceptable range</w:t>
       </w:r>
       <w:r>
         <w:rPr>
@@ -6780,25 +5534,13 @@
         <w:rPr>
           <w:rFonts w:ascii="Times New Roman" w:hAnsi="Times New Roman" w:cs="Times New Roman"/>
         </w:rPr>
-        <w:t xml:space="preserve"> </w:t>
-      </w:r>
-      <w:r>
-        <w:rPr>
-          <w:rFonts w:ascii="Times New Roman" w:hAnsi="Times New Roman" w:cs="Times New Roman"/>
-        </w:rPr>
-        <w:t>it was lower than the accuracy score obtained by the Naive Bayes model</w:t>
-      </w:r>
-      <w:r>
-        <w:rPr>
-          <w:rFonts w:ascii="Times New Roman" w:hAnsi="Times New Roman" w:cs="Times New Roman"/>
-        </w:rPr>
-        <w:t xml:space="preserve"> (</w:t>
-      </w:r>
-      <w:r>
-        <w:rPr>
-          <w:rFonts w:ascii="Times New Roman" w:hAnsi="Times New Roman" w:cs="Times New Roman"/>
-        </w:rPr>
-        <w:t>98.</w:t>
+        <w:t xml:space="preserve"> it was lower than the accuracy score obtained by the Naive Bayes model</w:t>
+      </w:r>
+      <w:r>
+        <w:rPr>
+          <w:rFonts w:ascii="Times New Roman" w:hAnsi="Times New Roman" w:cs="Times New Roman"/>
+        </w:rPr>
+        <w:t xml:space="preserve"> (98.</w:t>
       </w:r>
       <w:r>
         <w:rPr>
@@ -6810,13 +5552,7 @@
         <w:rPr>
           <w:rFonts w:ascii="Times New Roman" w:hAnsi="Times New Roman" w:cs="Times New Roman"/>
         </w:rPr>
-        <w:t>%</w:t>
-      </w:r>
-      <w:r>
-        <w:rPr>
-          <w:rFonts w:ascii="Times New Roman" w:hAnsi="Times New Roman" w:cs="Times New Roman"/>
-        </w:rPr>
-        <w:t xml:space="preserve">). As such, we </w:t>
+        <w:t xml:space="preserve">%). As such, we </w:t>
       </w:r>
       <w:r>
         <w:rPr>
@@ -6854,137 +5590,83 @@
       <w:r>
         <w:rPr>
           <w:rFonts w:ascii="Times New Roman" w:hAnsi="Times New Roman" w:cs="Times New Roman"/>
-          <w:color w:val="000000" w:themeColor="text1"/>
         </w:rPr>
         <w:t xml:space="preserve">Since our default model utilizes Gini impurity, we selected the entropy criterion to improve the accuracy. </w:t>
       </w:r>
       <w:r>
         <w:rPr>
           <w:rFonts w:ascii="Times New Roman" w:hAnsi="Times New Roman" w:cs="Times New Roman"/>
-          <w:color w:val="000000" w:themeColor="text1"/>
         </w:rPr>
         <w:t>The entropy criterion differs from the Gini impurity in that it measures the level of information gained by each split in the decision tree</w:t>
       </w:r>
       <w:r>
         <w:rPr>
           <w:rFonts w:ascii="Times New Roman" w:hAnsi="Times New Roman" w:cs="Times New Roman"/>
-          <w:color w:val="000000" w:themeColor="text1"/>
         </w:rPr>
         <w:t xml:space="preserve">; alternatively, </w:t>
       </w:r>
       <w:r>
         <w:rPr>
           <w:rFonts w:ascii="Times New Roman" w:hAnsi="Times New Roman" w:cs="Times New Roman"/>
-          <w:color w:val="000000" w:themeColor="text1"/>
-        </w:rPr>
-        <w:t>Gini impurity measures the probability of a data point being misclassified.</w:t>
-      </w:r>
-      <w:r>
-        <w:rPr>
-          <w:rFonts w:ascii="Times New Roman" w:hAnsi="Times New Roman" w:cs="Times New Roman"/>
-        </w:rPr>
+        </w:rPr>
+        <w:t xml:space="preserve">Gini impurity measures the probability of a data point being misclassified. </w:t>
+      </w:r>
+      <w:r>
+        <w:rPr>
+          <w:rFonts w:ascii="Times New Roman" w:hAnsi="Times New Roman" w:cs="Times New Roman"/>
+        </w:rPr>
+        <w:t>While th</w:t>
+      </w:r>
+      <w:r>
+        <w:rPr>
+          <w:rFonts w:ascii="Times New Roman" w:hAnsi="Times New Roman" w:cs="Times New Roman"/>
+        </w:rPr>
+        <w:t>e</w:t>
+      </w:r>
+      <w:r>
         <w:t xml:space="preserve"> </w:t>
       </w:r>
       <w:r>
         <w:rPr>
           <w:rFonts w:ascii="Times New Roman" w:hAnsi="Times New Roman" w:cs="Times New Roman"/>
         </w:rPr>
-        <w:t>While th</w:t>
-      </w:r>
-      <w:r>
-        <w:rPr>
-          <w:rFonts w:ascii="Times New Roman" w:hAnsi="Times New Roman" w:cs="Times New Roman"/>
-        </w:rPr>
-        <w:t>e</w:t>
-      </w:r>
-      <w:r>
+        <w:t>entropy</w:t>
+      </w:r>
+      <w:r>
+        <w:rPr>
+          <w:rFonts w:ascii="Times New Roman" w:hAnsi="Times New Roman" w:cs="Times New Roman"/>
+        </w:rPr>
+        <w:t xml:space="preserve"> model performed equally at identifying TP (162 correct), it was much less accurate at identifying TN (1197 correct vs 1201 correct). As such, the accuracy score for this model decreased to 97.55% and </w:t>
+      </w:r>
+      <w:r>
+        <w:rPr>
+          <w:rFonts w:ascii="Times New Roman" w:hAnsi="Times New Roman" w:cs="Times New Roman"/>
+        </w:rPr>
+        <w:t xml:space="preserve">we </w:t>
+      </w:r>
+      <w:r>
+        <w:rPr>
+          <w:rFonts w:ascii="Times New Roman" w:hAnsi="Times New Roman" w:cs="Times New Roman"/>
+        </w:rPr>
+        <w:t>continued experimenting in</w:t>
+      </w:r>
+      <w:r>
+        <w:rPr>
+          <w:rFonts w:ascii="Times New Roman" w:hAnsi="Times New Roman" w:cs="Times New Roman"/>
+        </w:rPr>
         <w:t xml:space="preserve"> </w:t>
       </w:r>
       <w:r>
         <w:rPr>
           <w:rFonts w:ascii="Times New Roman" w:hAnsi="Times New Roman" w:cs="Times New Roman"/>
         </w:rPr>
-        <w:t>entropy</w:t>
-      </w:r>
-      <w:r>
-        <w:rPr>
-          <w:rFonts w:ascii="Times New Roman" w:hAnsi="Times New Roman" w:cs="Times New Roman"/>
-        </w:rPr>
-        <w:t xml:space="preserve"> model performed equally at identifying </w:t>
-      </w:r>
-      <w:r>
-        <w:rPr>
-          <w:rFonts w:ascii="Times New Roman" w:hAnsi="Times New Roman" w:cs="Times New Roman"/>
-        </w:rPr>
-        <w:t>TP</w:t>
-      </w:r>
-      <w:r>
-        <w:rPr>
-          <w:rFonts w:ascii="Times New Roman" w:hAnsi="Times New Roman" w:cs="Times New Roman"/>
-        </w:rPr>
-        <w:t xml:space="preserve"> (162 correct), it was much less accurate at identifying </w:t>
-      </w:r>
-      <w:r>
-        <w:rPr>
-          <w:rFonts w:ascii="Times New Roman" w:hAnsi="Times New Roman" w:cs="Times New Roman"/>
-        </w:rPr>
-        <w:t>TN</w:t>
-      </w:r>
-      <w:r>
-        <w:rPr>
-          <w:rFonts w:ascii="Times New Roman" w:hAnsi="Times New Roman" w:cs="Times New Roman"/>
-        </w:rPr>
-        <w:t xml:space="preserve"> (1197 correct vs 1201 correct). As such, the accuracy score for this model decreased to 97.55%</w:t>
-      </w:r>
-      <w:r>
-        <w:rPr>
-          <w:rFonts w:ascii="Times New Roman" w:hAnsi="Times New Roman" w:cs="Times New Roman"/>
-        </w:rPr>
-        <w:t xml:space="preserve"> and </w:t>
-      </w:r>
-      <w:r>
-        <w:rPr>
-          <w:rFonts w:ascii="Times New Roman" w:hAnsi="Times New Roman" w:cs="Times New Roman"/>
-        </w:rPr>
-        <w:t xml:space="preserve">we </w:t>
-      </w:r>
-      <w:r>
-        <w:rPr>
-          <w:rFonts w:ascii="Times New Roman" w:hAnsi="Times New Roman" w:cs="Times New Roman"/>
-        </w:rPr>
-        <w:t xml:space="preserve">continued experimenting </w:t>
-      </w:r>
-      <w:proofErr w:type="gramStart"/>
-      <w:r>
-        <w:rPr>
-          <w:rFonts w:ascii="Times New Roman" w:hAnsi="Times New Roman" w:cs="Times New Roman"/>
-        </w:rPr>
-        <w:t>in</w:t>
-      </w:r>
-      <w:r>
-        <w:rPr>
-          <w:rFonts w:ascii="Times New Roman" w:hAnsi="Times New Roman" w:cs="Times New Roman"/>
-        </w:rPr>
-        <w:t xml:space="preserve"> </w:t>
-      </w:r>
-      <w:r>
-        <w:rPr>
-          <w:rFonts w:ascii="Times New Roman" w:hAnsi="Times New Roman" w:cs="Times New Roman"/>
-        </w:rPr>
         <w:t>an attempt</w:t>
       </w:r>
       <w:r>
         <w:rPr>
           <w:rFonts w:ascii="Times New Roman" w:hAnsi="Times New Roman" w:cs="Times New Roman"/>
         </w:rPr>
-        <w:t xml:space="preserve"> to</w:t>
-      </w:r>
-      <w:proofErr w:type="gramEnd"/>
-      <w:r>
-        <w:rPr>
-          <w:rFonts w:ascii="Times New Roman" w:hAnsi="Times New Roman" w:cs="Times New Roman"/>
-        </w:rPr>
-        <w:t xml:space="preserve"> recreate </w:t>
+        <w:t xml:space="preserve"> to recreate </w:t>
       </w:r>
       <w:r>
         <w:rPr>
@@ -7074,36 +5756,13 @@
         <w:t>.</w:t>
       </w:r>
       <w:r>
-        <w:t xml:space="preserve"> </w:t>
-      </w:r>
-      <w:r>
-        <w:t>Unfortunately, p</w:t>
-      </w:r>
-      <w:r>
-        <w:rPr>
-          <w:rFonts w:ascii="Times New Roman" w:hAnsi="Times New Roman" w:cs="Times New Roman"/>
-        </w:rPr>
-        <w:t xml:space="preserve">re-pruning the Decision Tree classifier was still unable to improve overall accuracy and scored 97.63%. By limiting the tree from over-fitting, this model became more successful than our Entropy model, and the same as our original model at identifying Ham messages (1201 correct vs 1201 correct in original model vs 1197 in entropy model). However, this model was less successful than </w:t>
-      </w:r>
-      <w:proofErr w:type="gramStart"/>
-      <w:r>
-        <w:rPr>
-          <w:rFonts w:ascii="Times New Roman" w:hAnsi="Times New Roman" w:cs="Times New Roman"/>
-        </w:rPr>
-        <w:t>both of the other</w:t>
-      </w:r>
-      <w:proofErr w:type="gramEnd"/>
-      <w:r>
-        <w:rPr>
-          <w:rFonts w:ascii="Times New Roman" w:hAnsi="Times New Roman" w:cs="Times New Roman"/>
-        </w:rPr>
-        <w:t xml:space="preserve"> models at identifying spam messages (159 correct vs 162 correct in original model and entropy models). Since the model increased from our entropy model in correct ham identification, but decreased in correct spam identification, the accuracy score was between our Entropy and Gini models at 97.63%. As the aim was to increase our overall accuracy and without sacrificing TP, we attempted a random forest next</w:t>
-      </w:r>
-      <w:r>
-        <w:rPr>
-          <w:rFonts w:ascii="Times New Roman" w:hAnsi="Times New Roman" w:cs="Times New Roman"/>
-        </w:rPr>
-        <w:t>.</w:t>
+        <w:t xml:space="preserve"> Unfortunately, p</w:t>
+      </w:r>
+      <w:r>
+        <w:rPr>
+          <w:rFonts w:ascii="Times New Roman" w:hAnsi="Times New Roman" w:cs="Times New Roman"/>
+        </w:rPr>
+        <w:t>re-pruning the Decision Tree classifier was still unable to improve overall accuracy and scored 97.63%. By limiting the tree from over-fitting, this model became more successful than our Entropy model, and the same as our original model at identifying Ham messages (1201 correct vs 1201 correct in original model vs 1197 in entropy model). However, this model was less successful than both of the other models at identifying spam messages (159 correct vs 162 correct in original model and entropy models). Since the model increased from our entropy model in correct ham identification, but decreased in correct spam identification, the accuracy score was between our Entropy and Gini models at 97.63%. As the aim was to increase our overall accuracy and without sacrificing TP, we attempted a random forest next.</w:t>
       </w:r>
     </w:p>
     <w:p>
@@ -7118,245 +5777,19 @@
         <w:rPr>
           <w:rFonts w:ascii="Times New Roman" w:hAnsi="Times New Roman" w:cs="Times New Roman"/>
         </w:rPr>
-        <w:t xml:space="preserve">Random Forests </w:t>
-      </w:r>
-      <w:r>
-        <w:rPr>
-          <w:rFonts w:ascii="Times New Roman" w:hAnsi="Times New Roman" w:cs="Times New Roman"/>
-        </w:rPr>
-        <w:t>provided the highest a</w:t>
-      </w:r>
-      <w:r>
-        <w:rPr>
-          <w:rFonts w:ascii="Times New Roman" w:hAnsi="Times New Roman" w:cs="Times New Roman"/>
-        </w:rPr>
-        <w:t>ccuracy</w:t>
-      </w:r>
-      <w:r>
-        <w:rPr>
-          <w:rFonts w:ascii="Times New Roman" w:hAnsi="Times New Roman" w:cs="Times New Roman"/>
-        </w:rPr>
-        <w:t xml:space="preserve"> score between the decision trees, scoring a</w:t>
-      </w:r>
-      <w:r>
-        <w:rPr>
-          <w:rFonts w:ascii="Times New Roman" w:hAnsi="Times New Roman" w:cs="Times New Roman"/>
-        </w:rPr>
-        <w:t xml:space="preserve"> 97.91%. By using multiple decision trees to make </w:t>
-      </w:r>
-      <w:r>
-        <w:rPr>
-          <w:rFonts w:ascii="Times New Roman" w:hAnsi="Times New Roman" w:cs="Times New Roman"/>
-        </w:rPr>
-        <w:t>predictions</w:t>
-      </w:r>
-      <w:r>
-        <w:rPr>
-          <w:rFonts w:ascii="Times New Roman" w:hAnsi="Times New Roman" w:cs="Times New Roman"/>
-        </w:rPr>
-        <w:t xml:space="preserve">, this model became more successful than </w:t>
-      </w:r>
-      <w:proofErr w:type="gramStart"/>
-      <w:r>
-        <w:rPr>
-          <w:rFonts w:ascii="Times New Roman" w:hAnsi="Times New Roman" w:cs="Times New Roman"/>
-        </w:rPr>
-        <w:t>all of</w:t>
-      </w:r>
-      <w:proofErr w:type="gramEnd"/>
-      <w:r>
-        <w:rPr>
-          <w:rFonts w:ascii="Times New Roman" w:hAnsi="Times New Roman" w:cs="Times New Roman"/>
-        </w:rPr>
-        <w:t xml:space="preserve"> our other decision tree models </w:t>
-      </w:r>
-      <w:r>
-        <w:rPr>
-          <w:rFonts w:ascii="Times New Roman" w:hAnsi="Times New Roman" w:cs="Times New Roman"/>
-        </w:rPr>
-        <w:t xml:space="preserve">and achieved </w:t>
-      </w:r>
-      <w:r>
-        <w:rPr>
-          <w:rFonts w:ascii="Times New Roman" w:hAnsi="Times New Roman" w:cs="Times New Roman"/>
-        </w:rPr>
-        <w:t xml:space="preserve">the highest </w:t>
-      </w:r>
-      <w:r>
-        <w:rPr>
-          <w:rFonts w:ascii="Times New Roman" w:hAnsi="Times New Roman" w:cs="Times New Roman"/>
-        </w:rPr>
-        <w:t>TN values</w:t>
-      </w:r>
-      <w:r>
-        <w:rPr>
-          <w:rFonts w:ascii="Times New Roman" w:hAnsi="Times New Roman" w:cs="Times New Roman"/>
-        </w:rPr>
-        <w:t xml:space="preserve"> with</w:t>
-      </w:r>
-      <w:r>
-        <w:rPr>
-          <w:rFonts w:ascii="Times New Roman" w:hAnsi="Times New Roman" w:cs="Times New Roman"/>
-        </w:rPr>
-        <w:t xml:space="preserve"> no</w:t>
-      </w:r>
-      <w:r>
-        <w:rPr>
-          <w:rFonts w:ascii="Times New Roman" w:hAnsi="Times New Roman" w:cs="Times New Roman"/>
-        </w:rPr>
-        <w:t xml:space="preserve"> FP</w:t>
-      </w:r>
-      <w:r>
-        <w:rPr>
-          <w:rFonts w:ascii="Times New Roman" w:hAnsi="Times New Roman" w:cs="Times New Roman"/>
-        </w:rPr>
-        <w:t>. While the TP score</w:t>
-      </w:r>
-      <w:r>
-        <w:rPr>
-          <w:rFonts w:ascii="Times New Roman" w:hAnsi="Times New Roman" w:cs="Times New Roman"/>
-        </w:rPr>
-        <w:t xml:space="preserve"> </w:t>
-      </w:r>
-      <w:r>
-        <w:rPr>
-          <w:rFonts w:ascii="Times New Roman" w:hAnsi="Times New Roman" w:cs="Times New Roman"/>
-        </w:rPr>
-        <w:t xml:space="preserve">predicted </w:t>
-      </w:r>
-      <w:r>
-        <w:rPr>
-          <w:rFonts w:ascii="Times New Roman" w:hAnsi="Times New Roman" w:cs="Times New Roman"/>
-        </w:rPr>
-        <w:t xml:space="preserve">was </w:t>
-      </w:r>
-      <w:r>
-        <w:rPr>
-          <w:rFonts w:ascii="Times New Roman" w:hAnsi="Times New Roman" w:cs="Times New Roman"/>
-        </w:rPr>
-        <w:t>less</w:t>
-      </w:r>
-      <w:r>
-        <w:rPr>
-          <w:rFonts w:ascii="Times New Roman" w:hAnsi="Times New Roman" w:cs="Times New Roman"/>
-        </w:rPr>
-        <w:t xml:space="preserve"> than the </w:t>
-      </w:r>
-      <w:r>
-        <w:rPr>
-          <w:rFonts w:ascii="Times New Roman" w:hAnsi="Times New Roman" w:cs="Times New Roman"/>
-        </w:rPr>
-        <w:t>other models</w:t>
-      </w:r>
-      <w:r>
-        <w:rPr>
-          <w:rFonts w:ascii="Times New Roman" w:hAnsi="Times New Roman" w:cs="Times New Roman"/>
-        </w:rPr>
-        <w:t xml:space="preserve">, </w:t>
-      </w:r>
-      <w:r>
-        <w:rPr>
-          <w:rFonts w:ascii="Times New Roman" w:hAnsi="Times New Roman" w:cs="Times New Roman"/>
-        </w:rPr>
-        <w:t xml:space="preserve">the </w:t>
-      </w:r>
-      <w:r>
-        <w:rPr>
-          <w:rFonts w:ascii="Times New Roman" w:hAnsi="Times New Roman" w:cs="Times New Roman"/>
-        </w:rPr>
-        <w:t xml:space="preserve">TN </w:t>
-      </w:r>
-      <w:r>
-        <w:rPr>
-          <w:rFonts w:ascii="Times New Roman" w:hAnsi="Times New Roman" w:cs="Times New Roman"/>
-        </w:rPr>
-        <w:t xml:space="preserve">increased significantly more than the </w:t>
-      </w:r>
-      <w:r>
-        <w:rPr>
-          <w:rFonts w:ascii="Times New Roman" w:hAnsi="Times New Roman" w:cs="Times New Roman"/>
-        </w:rPr>
-        <w:t>TP</w:t>
-      </w:r>
-      <w:r>
-        <w:rPr>
-          <w:rFonts w:ascii="Times New Roman" w:hAnsi="Times New Roman" w:cs="Times New Roman"/>
-        </w:rPr>
-        <w:t xml:space="preserve"> decreased</w:t>
-      </w:r>
-      <w:r>
-        <w:rPr>
-          <w:rFonts w:ascii="Times New Roman" w:hAnsi="Times New Roman" w:cs="Times New Roman"/>
-        </w:rPr>
-        <w:t xml:space="preserve">; thus, </w:t>
-      </w:r>
-      <w:r>
-        <w:rPr>
-          <w:rFonts w:ascii="Times New Roman" w:hAnsi="Times New Roman" w:cs="Times New Roman"/>
-        </w:rPr>
-        <w:t>random forests provide the highest accuracy score - increasing from our original 9</w:t>
-      </w:r>
-      <w:r>
-        <w:rPr>
-          <w:rFonts w:ascii="Times New Roman" w:hAnsi="Times New Roman" w:cs="Times New Roman"/>
-        </w:rPr>
-        <w:t>7</w:t>
-      </w:r>
-      <w:r>
-        <w:rPr>
-          <w:rFonts w:ascii="Times New Roman" w:hAnsi="Times New Roman" w:cs="Times New Roman"/>
-        </w:rPr>
-        <w:t>.</w:t>
-      </w:r>
-      <w:r>
-        <w:rPr>
-          <w:rFonts w:ascii="Times New Roman" w:hAnsi="Times New Roman" w:cs="Times New Roman"/>
-        </w:rPr>
-        <w:t>84</w:t>
-      </w:r>
-      <w:r>
-        <w:rPr>
-          <w:rFonts w:ascii="Times New Roman" w:hAnsi="Times New Roman" w:cs="Times New Roman"/>
-        </w:rPr>
-        <w:t>% to 97.9</w:t>
-      </w:r>
-      <w:r>
-        <w:rPr>
-          <w:rFonts w:ascii="Times New Roman" w:hAnsi="Times New Roman" w:cs="Times New Roman"/>
-        </w:rPr>
-        <w:t>8</w:t>
-      </w:r>
-      <w:r>
-        <w:rPr>
-          <w:rFonts w:ascii="Times New Roman" w:hAnsi="Times New Roman" w:cs="Times New Roman"/>
-        </w:rPr>
-        <w:t>%</w:t>
-      </w:r>
-      <w:r>
-        <w:rPr>
-          <w:rFonts w:ascii="Times New Roman" w:hAnsi="Times New Roman" w:cs="Times New Roman"/>
-        </w:rPr>
-        <w:t xml:space="preserve">. </w:t>
-      </w:r>
-      <w:r>
-        <w:rPr>
-          <w:rFonts w:ascii="Times New Roman" w:hAnsi="Times New Roman" w:cs="Times New Roman"/>
-        </w:rPr>
-        <w:t xml:space="preserve">A summation of these values </w:t>
-      </w:r>
-      <w:proofErr w:type="gramStart"/>
-      <w:r>
-        <w:rPr>
-          <w:rFonts w:ascii="Times New Roman" w:hAnsi="Times New Roman" w:cs="Times New Roman"/>
-        </w:rPr>
-        <w:t>are</w:t>
-      </w:r>
-      <w:proofErr w:type="gramEnd"/>
-      <w:r>
-        <w:rPr>
-          <w:rFonts w:ascii="Times New Roman" w:hAnsi="Times New Roman" w:cs="Times New Roman"/>
-        </w:rPr>
-        <w:t xml:space="preserve"> </w:t>
+        <w:t xml:space="preserve">Random Forests provided the highest accuracy score between the decision trees, scoring a 97.91%. By using multiple decision trees to make predictions, this model became more successful than all of our other decision tree models </w:t>
+      </w:r>
+      <w:r>
+        <w:rPr>
+          <w:rFonts w:ascii="Times New Roman" w:hAnsi="Times New Roman" w:cs="Times New Roman"/>
+        </w:rPr>
+        <w:t xml:space="preserve">and achieved the highest TN values with no FP. While the TP score predicted was less than the other models, the TN increased significantly more than the TP decreased; thus, random forests provide the highest accuracy score - increasing from our original 97.84% to 97.98%. </w:t>
+      </w:r>
+      <w:r>
+        <w:rPr>
+          <w:rFonts w:ascii="Times New Roman" w:hAnsi="Times New Roman" w:cs="Times New Roman"/>
+        </w:rPr>
+        <w:t xml:space="preserve">A summation of these values are </w:t>
       </w:r>
       <w:r>
         <w:rPr>
@@ -7374,13 +5807,7 @@
         <w:rPr>
           <w:rFonts w:ascii="Times New Roman" w:hAnsi="Times New Roman" w:cs="Times New Roman"/>
         </w:rPr>
-        <w:instrText xml:space="preserve"> REF _Ref132923160 \h </w:instrText>
-      </w:r>
-      <w:r>
-        <w:rPr>
-          <w:rFonts w:ascii="Times New Roman" w:hAnsi="Times New Roman" w:cs="Times New Roman"/>
-        </w:rPr>
-        <w:instrText xml:space="preserve"> \* MERGEFORMAT </w:instrText>
+        <w:instrText xml:space="preserve"> REF _Ref132923160 \h  \* MERGEFORMAT </w:instrText>
       </w:r>
       <w:r>
         <w:rPr>
@@ -7670,13 +6097,7 @@
               <w:rPr>
                 <w:rFonts w:ascii="Times New Roman" w:hAnsi="Times New Roman" w:cs="Times New Roman"/>
               </w:rPr>
-              <w:t>Gini (Standard)</w:t>
-            </w:r>
-            <w:r>
-              <w:rPr>
-                <w:rFonts w:ascii="Times New Roman" w:hAnsi="Times New Roman" w:cs="Times New Roman"/>
-              </w:rPr>
-              <w:t xml:space="preserve"> </w:t>
+              <w:t xml:space="preserve">Gini (Standard) </w:t>
             </w:r>
             <w:r>
               <w:rPr>
@@ -7733,20 +6154,17 @@
               <w:jc w:val="center"/>
               <w:rPr>
                 <w:rFonts w:ascii="Times New Roman" w:hAnsi="Times New Roman" w:cs="Times New Roman"/>
-                <w:color w:val="538135" w:themeColor="accent6" w:themeShade="BF"/>
               </w:rPr>
             </w:pPr>
             <w:r>
               <w:rPr>
                 <w:rFonts w:ascii="Times New Roman" w:hAnsi="Times New Roman" w:cs="Times New Roman"/>
-                <w:color w:val="538135" w:themeColor="accent6" w:themeShade="BF"/>
               </w:rPr>
               <w:t>16</w:t>
             </w:r>
             <w:r>
               <w:rPr>
                 <w:rFonts w:ascii="Times New Roman" w:hAnsi="Times New Roman" w:cs="Times New Roman"/>
-                <w:color w:val="538135" w:themeColor="accent6" w:themeShade="BF"/>
               </w:rPr>
               <w:t>2</w:t>
             </w:r>
@@ -7811,13 +6229,11 @@
               <w:jc w:val="center"/>
               <w:rPr>
                 <w:rFonts w:ascii="Times New Roman" w:hAnsi="Times New Roman" w:cs="Times New Roman"/>
-                <w:color w:val="538135" w:themeColor="accent6" w:themeShade="BF"/>
               </w:rPr>
             </w:pPr>
             <w:r>
               <w:rPr>
                 <w:rFonts w:ascii="Times New Roman" w:hAnsi="Times New Roman" w:cs="Times New Roman"/>
-                <w:color w:val="538135" w:themeColor="accent6" w:themeShade="BF"/>
               </w:rPr>
               <w:t>24</w:t>
             </w:r>
@@ -8161,27 +6577,23 @@
               <w:ind w:left="0"/>
               <w:rPr>
                 <w:rFonts w:ascii="Times New Roman" w:hAnsi="Times New Roman" w:cs="Times New Roman"/>
-                <w:color w:val="538135" w:themeColor="accent6" w:themeShade="BF"/>
               </w:rPr>
             </w:pPr>
             <w:r>
               <w:rPr>
                 <w:rFonts w:ascii="Times New Roman" w:hAnsi="Times New Roman" w:cs="Times New Roman"/>
-                <w:color w:val="538135" w:themeColor="accent6" w:themeShade="BF"/>
               </w:rPr>
               <w:t xml:space="preserve">    0.</w:t>
             </w:r>
             <w:r>
               <w:rPr>
                 <w:rFonts w:ascii="Times New Roman" w:hAnsi="Times New Roman" w:cs="Times New Roman"/>
-                <w:color w:val="538135" w:themeColor="accent6" w:themeShade="BF"/>
               </w:rPr>
               <w:t xml:space="preserve">979899  </w:t>
             </w:r>
             <w:r>
               <w:rPr>
                 <w:rFonts w:ascii="Times New Roman" w:hAnsi="Times New Roman" w:cs="Times New Roman"/>
-                <w:color w:val="538135" w:themeColor="accent6" w:themeShade="BF"/>
               </w:rPr>
               <w:t xml:space="preserve">    </w:t>
             </w:r>
@@ -8221,13 +6633,11 @@
               <w:jc w:val="center"/>
               <w:rPr>
                 <w:rFonts w:ascii="Times New Roman" w:hAnsi="Times New Roman" w:cs="Times New Roman"/>
-                <w:color w:val="538135" w:themeColor="accent6" w:themeShade="BF"/>
               </w:rPr>
             </w:pPr>
             <w:r>
               <w:rPr>
                 <w:rFonts w:ascii="Times New Roman" w:hAnsi="Times New Roman" w:cs="Times New Roman"/>
-                <w:color w:val="538135" w:themeColor="accent6" w:themeShade="BF"/>
               </w:rPr>
               <w:t>1207</w:t>
             </w:r>
@@ -8245,13 +6655,11 @@
               <w:jc w:val="center"/>
               <w:rPr>
                 <w:rFonts w:ascii="Times New Roman" w:hAnsi="Times New Roman" w:cs="Times New Roman"/>
-                <w:color w:val="538135" w:themeColor="accent6" w:themeShade="BF"/>
               </w:rPr>
             </w:pPr>
             <w:r>
               <w:rPr>
                 <w:rFonts w:ascii="Times New Roman" w:hAnsi="Times New Roman" w:cs="Times New Roman"/>
-                <w:color w:val="538135" w:themeColor="accent6" w:themeShade="BF"/>
               </w:rPr>
               <w:t>0</w:t>
             </w:r>
@@ -8315,13 +6723,7 @@
         <w:rPr>
           <w:rFonts w:ascii="Times New Roman" w:hAnsi="Times New Roman" w:cs="Times New Roman"/>
         </w:rPr>
-        <w:t>K-</w:t>
-      </w:r>
-      <w:r>
-        <w:rPr>
-          <w:rFonts w:ascii="Times New Roman" w:hAnsi="Times New Roman" w:cs="Times New Roman"/>
-        </w:rPr>
-        <w:t>Nearest Neighbors (KNN) is a classification algorithm</w:t>
+        <w:t>K-Nearest Neighbors (KNN) is a classification algorithm</w:t>
       </w:r>
       <w:r>
         <w:rPr>
@@ -8352,6 +6754,7 @@
           <w:rPr>
             <w:rStyle w:val="Hyperlink"/>
             <w:rFonts w:ascii="Times New Roman" w:hAnsi="Times New Roman" w:cs="Times New Roman"/>
+            <w:color w:val="auto"/>
           </w:rPr>
           <w:t>AIML</w:t>
         </w:r>
@@ -8410,19 +6813,7 @@
         <w:rPr>
           <w:rFonts w:ascii="Times New Roman" w:hAnsi="Times New Roman" w:cs="Times New Roman"/>
         </w:rPr>
-        <w:t xml:space="preserve"> be calculated multiple ways.</w:t>
-      </w:r>
-      <w:r>
-        <w:rPr>
-          <w:rFonts w:ascii="Times New Roman" w:hAnsi="Times New Roman" w:cs="Times New Roman"/>
-        </w:rPr>
-        <w:t xml:space="preserve"> </w:t>
-      </w:r>
-      <w:r>
-        <w:rPr>
-          <w:rFonts w:ascii="Times New Roman" w:hAnsi="Times New Roman" w:cs="Times New Roman"/>
-        </w:rPr>
-        <w:t xml:space="preserve">A common method </w:t>
+        <w:t xml:space="preserve"> be calculated multiple ways. A common method </w:t>
       </w:r>
       <w:r>
         <w:rPr>
@@ -8448,37 +6839,7 @@
         <w:rPr>
           <w:rFonts w:ascii="Times New Roman" w:hAnsi="Times New Roman" w:cs="Times New Roman"/>
         </w:rPr>
-        <w:t xml:space="preserve"> is to </w:t>
-      </w:r>
-      <w:r>
-        <w:rPr>
-          <w:rFonts w:ascii="Times New Roman" w:hAnsi="Times New Roman" w:cs="Times New Roman"/>
-        </w:rPr>
-        <w:t>calculate</w:t>
-      </w:r>
-      <w:r>
-        <w:rPr>
-          <w:rFonts w:ascii="Times New Roman" w:hAnsi="Times New Roman" w:cs="Times New Roman"/>
-        </w:rPr>
-        <w:t xml:space="preserve"> the square root of the number of observations in the training set, as used in </w:t>
-      </w:r>
-      <w:r>
-        <w:rPr>
-          <w:rFonts w:ascii="Times New Roman" w:hAnsi="Times New Roman" w:cs="Times New Roman"/>
-        </w:rPr>
-        <w:t>our</w:t>
-      </w:r>
-      <w:r>
-        <w:rPr>
-          <w:rFonts w:ascii="Times New Roman" w:hAnsi="Times New Roman" w:cs="Times New Roman"/>
-        </w:rPr>
-        <w:t xml:space="preserve"> initial KNN </w:t>
-      </w:r>
-      <w:r>
-        <w:rPr>
-          <w:rFonts w:ascii="Times New Roman" w:hAnsi="Times New Roman" w:cs="Times New Roman"/>
-        </w:rPr>
-        <w:t xml:space="preserve">model. However, as shown in </w:t>
+        <w:t xml:space="preserve"> is to calculate the square root of the number of observations in the training set, as used in our initial KNN model. However, as shown in </w:t>
       </w:r>
       <w:r>
         <w:rPr>
@@ -8496,6 +6857,12 @@
         <w:rPr>
           <w:rFonts w:ascii="Times New Roman" w:hAnsi="Times New Roman" w:cs="Times New Roman"/>
         </w:rPr>
+      </w:r>
+      <w:r>
+        <w:rPr>
+          <w:rFonts w:ascii="Times New Roman" w:hAnsi="Times New Roman" w:cs="Times New Roman"/>
+        </w:rPr>
+        <w:instrText xml:space="preserve"> \* MERGEFORMAT </w:instrText>
       </w:r>
       <w:r>
         <w:rPr>
@@ -8540,27 +6907,13 @@
         <w:rPr>
           <w:rFonts w:ascii="Times New Roman" w:hAnsi="Times New Roman" w:cs="Times New Roman"/>
         </w:rPr>
-        <w:t xml:space="preserve">, </w:t>
-      </w:r>
-      <w:r>
-        <w:rPr>
-          <w:rFonts w:ascii="Times New Roman" w:hAnsi="Times New Roman" w:cs="Times New Roman"/>
-        </w:rPr>
-        <w:t xml:space="preserve">we can see that </w:t>
-      </w:r>
-      <w:proofErr w:type="gramStart"/>
-      <w:r>
-        <w:rPr>
-          <w:rFonts w:ascii="Times New Roman" w:hAnsi="Times New Roman" w:cs="Times New Roman"/>
-        </w:rPr>
-        <w:t>the majority of</w:t>
-      </w:r>
-      <w:proofErr w:type="gramEnd"/>
-      <w:r>
-        <w:rPr>
-          <w:rFonts w:ascii="Times New Roman" w:hAnsi="Times New Roman" w:cs="Times New Roman"/>
-        </w:rPr>
-        <w:t xml:space="preserve"> observations are</w:t>
+        <w:t xml:space="preserve">, we can see that </w:t>
+      </w:r>
+      <w:r>
+        <w:rPr>
+          <w:rFonts w:ascii="Times New Roman" w:hAnsi="Times New Roman" w:cs="Times New Roman"/>
+        </w:rPr>
+        <w:t>the majority of observations are</w:t>
       </w:r>
       <w:r>
         <w:rPr>
@@ -8572,13 +6925,7 @@
         <w:rPr>
           <w:rFonts w:ascii="Times New Roman" w:hAnsi="Times New Roman" w:cs="Times New Roman"/>
         </w:rPr>
-        <w:t>When there is this imbalance of data</w:t>
-      </w:r>
-      <w:r>
-        <w:rPr>
-          <w:rFonts w:ascii="Times New Roman" w:hAnsi="Times New Roman" w:cs="Times New Roman"/>
-        </w:rPr>
-        <w:t xml:space="preserve">, using the square root </w:t>
+        <w:t xml:space="preserve">When there is this imbalance of data, using the square root </w:t>
       </w:r>
       <w:r>
         <w:rPr>
@@ -8619,55 +6966,7 @@
         <w:rPr>
           <w:rFonts w:ascii="Times New Roman" w:hAnsi="Times New Roman" w:cs="Times New Roman"/>
         </w:rPr>
-        <w:t xml:space="preserve">As a result, our KNN square root model scored </w:t>
-      </w:r>
-      <w:r>
-        <w:rPr>
-          <w:rFonts w:ascii="Times New Roman" w:hAnsi="Times New Roman" w:cs="Times New Roman"/>
-        </w:rPr>
-        <w:t xml:space="preserve">a </w:t>
-      </w:r>
-      <w:r>
-        <w:rPr>
-          <w:rFonts w:ascii="Times New Roman" w:hAnsi="Times New Roman" w:cs="Times New Roman"/>
-        </w:rPr>
-        <w:t xml:space="preserve">below average accuracy </w:t>
-      </w:r>
-      <w:r>
-        <w:rPr>
-          <w:rFonts w:ascii="Times New Roman" w:hAnsi="Times New Roman" w:cs="Times New Roman"/>
-        </w:rPr>
-        <w:t>of</w:t>
-      </w:r>
-      <w:r>
-        <w:rPr>
-          <w:rFonts w:ascii="Times New Roman" w:hAnsi="Times New Roman" w:cs="Times New Roman"/>
-        </w:rPr>
-        <w:t xml:space="preserve"> 86</w:t>
-      </w:r>
-      <w:r>
-        <w:rPr>
-          <w:rFonts w:ascii="Times New Roman" w:hAnsi="Times New Roman" w:cs="Times New Roman"/>
-        </w:rPr>
-        <w:t>.</w:t>
-      </w:r>
-      <w:r>
-        <w:rPr>
-          <w:rFonts w:ascii="Times New Roman" w:hAnsi="Times New Roman" w:cs="Times New Roman"/>
-        </w:rPr>
-        <w:t>64</w:t>
-      </w:r>
-      <w:r>
-        <w:rPr>
-          <w:rFonts w:ascii="Times New Roman" w:hAnsi="Times New Roman" w:cs="Times New Roman"/>
-        </w:rPr>
-        <w:t>%</w:t>
-      </w:r>
-      <w:r>
-        <w:rPr>
-          <w:rFonts w:ascii="Times New Roman" w:hAnsi="Times New Roman" w:cs="Times New Roman"/>
-        </w:rPr>
-        <w:t xml:space="preserve">, which suggests that we may need to explore alternative methods for calculating </w:t>
+        <w:t xml:space="preserve">As a result, our KNN square root model scored a below average accuracy of 86.64%, which suggests that we may need to explore alternative methods for calculating </w:t>
       </w:r>
       <m:oMath>
         <m:r>
@@ -8691,6 +6990,7 @@
         <w:jc w:val="center"/>
         <w:rPr>
           <w:rFonts w:ascii="Times New Roman" w:hAnsi="Times New Roman" w:cs="Times New Roman"/>
+          <w:color w:val="auto"/>
         </w:rPr>
       </w:pPr>
       <w:bookmarkStart w:id="7" w:name="_Hlk132922896"/>
@@ -8698,24 +6998,28 @@
       <w:r>
         <w:rPr>
           <w:rFonts w:ascii="Times New Roman" w:hAnsi="Times New Roman" w:cs="Times New Roman"/>
+          <w:color w:val="auto"/>
         </w:rPr>
         <w:t xml:space="preserve">Table </w:t>
       </w:r>
       <w:r>
         <w:rPr>
           <w:rFonts w:ascii="Times New Roman" w:hAnsi="Times New Roman" w:cs="Times New Roman"/>
+          <w:color w:val="auto"/>
         </w:rPr>
         <w:fldChar w:fldCharType="begin"/>
       </w:r>
       <w:r>
         <w:rPr>
           <w:rFonts w:ascii="Times New Roman" w:hAnsi="Times New Roman" w:cs="Times New Roman"/>
+          <w:color w:val="auto"/>
         </w:rPr>
         <w:instrText xml:space="preserve"> SEQ Table \* ARABIC </w:instrText>
       </w:r>
       <w:r>
         <w:rPr>
           <w:rFonts w:ascii="Times New Roman" w:hAnsi="Times New Roman" w:cs="Times New Roman"/>
+          <w:color w:val="auto"/>
         </w:rPr>
         <w:fldChar w:fldCharType="separate"/>
       </w:r>
@@ -8723,12 +7027,14 @@
         <w:rPr>
           <w:rFonts w:ascii="Times New Roman" w:hAnsi="Times New Roman" w:cs="Times New Roman"/>
           <w:noProof/>
+          <w:color w:val="auto"/>
         </w:rPr>
         <w:t>4</w:t>
       </w:r>
       <w:r>
         <w:rPr>
           <w:rFonts w:ascii="Times New Roman" w:hAnsi="Times New Roman" w:cs="Times New Roman"/>
+          <w:color w:val="auto"/>
         </w:rPr>
         <w:fldChar w:fldCharType="end"/>
       </w:r>
@@ -8736,6 +7042,7 @@
       <w:r>
         <w:rPr>
           <w:rFonts w:ascii="Times New Roman" w:hAnsi="Times New Roman" w:cs="Times New Roman"/>
+          <w:color w:val="auto"/>
         </w:rPr>
         <w:t>: Testing and Training Metrics for y</w:t>
       </w:r>
@@ -9610,19 +7917,14 @@
         <w:rPr>
           <w:rFonts w:ascii="Times New Roman" w:hAnsi="Times New Roman" w:cs="Times New Roman"/>
         </w:rPr>
-        <w:t xml:space="preserve">-fold cross-validation process to “brute-force” through a range of parameters using a nested for-loop approach to find the optimal combination for a given model </w:t>
-      </w:r>
-      <w:r>
-        <w:rPr>
-          <w:rFonts w:ascii="Times New Roman" w:hAnsi="Times New Roman" w:cs="Times New Roman"/>
-        </w:rPr>
-        <w:t>[</w:t>
+        <w:t>-fold cross-validation process to “brute-force” through a range of parameters using a nested for-loop approach to find the optimal combination for a given model [</w:t>
       </w:r>
       <w:hyperlink w:anchor="_[HPT]" w:history="1">
         <w:r>
           <w:rPr>
             <w:rStyle w:val="Hyperlink"/>
             <w:rFonts w:ascii="Times New Roman" w:hAnsi="Times New Roman" w:cs="Times New Roman"/>
+            <w:color w:val="auto"/>
           </w:rPr>
           <w:t>HPT</w:t>
         </w:r>
@@ -9631,13 +7933,7 @@
         <w:rPr>
           <w:rFonts w:ascii="Times New Roman" w:hAnsi="Times New Roman" w:cs="Times New Roman"/>
         </w:rPr>
-        <w:t xml:space="preserve">]. </w:t>
-      </w:r>
-      <w:r>
-        <w:rPr>
-          <w:rFonts w:ascii="Times New Roman" w:hAnsi="Times New Roman" w:cs="Times New Roman"/>
-        </w:rPr>
-        <w:t xml:space="preserve">The dataset is divided into equal subsets for each iteration of the loop, with one subset reserved for training and the rest for testing. </w:t>
+        <w:t xml:space="preserve">]. The dataset is divided into equal subsets for each iteration of the loop, with one subset reserved for training and the rest for testing. </w:t>
       </w:r>
     </w:p>
     <w:p>
@@ -9694,43 +7990,7 @@
         <w:rPr>
           <w:rFonts w:ascii="Times New Roman" w:hAnsi="Times New Roman" w:cs="Times New Roman"/>
         </w:rPr>
-        <w:t xml:space="preserve"> </w:t>
-      </w:r>
-      <w:r>
-        <w:rPr>
-          <w:rFonts w:ascii="Times New Roman" w:hAnsi="Times New Roman" w:cs="Times New Roman"/>
-        </w:rPr>
-        <w:t>library and</w:t>
-      </w:r>
-      <w:r>
-        <w:rPr>
-          <w:rFonts w:ascii="Times New Roman" w:hAnsi="Times New Roman" w:cs="Times New Roman"/>
-        </w:rPr>
-        <w:t xml:space="preserve"> defined an upper limit of 15 for the search space due to its computationally expensive nature.</w:t>
-      </w:r>
-      <w:r>
-        <w:rPr>
-          <w:rFonts w:ascii="Times New Roman" w:hAnsi="Times New Roman" w:cs="Times New Roman"/>
-        </w:rPr>
-        <w:t xml:space="preserve"> </w:t>
-      </w:r>
-      <w:r>
-        <w:rPr>
-          <w:rFonts w:ascii="Times New Roman" w:hAnsi="Times New Roman" w:cs="Times New Roman"/>
-        </w:rPr>
-        <w:t>While this technique improved our KNN accuracy score by 8.39% to 95.04%., successfully classifying 11</w:t>
-      </w:r>
-      <w:r>
-        <w:rPr>
-          <w:rFonts w:ascii="Times New Roman" w:hAnsi="Times New Roman" w:cs="Times New Roman"/>
-        </w:rPr>
-        <w:t>7</w:t>
-      </w:r>
-      <w:r>
-        <w:rPr>
-          <w:rFonts w:ascii="Times New Roman" w:hAnsi="Times New Roman" w:cs="Times New Roman"/>
-        </w:rPr>
-        <w:t xml:space="preserve"> instances of spam, it remains limited in its Spam v Ham classification abilities compared to other classification algorithms.</w:t>
+        <w:t xml:space="preserve"> library and defined an upper limit of 15 for the search space due to its computationally expensive nature. While this technique improved our KNN accuracy score by 8.39% to 95.04%., successfully classifying 117 instances of spam, it remains limited in its Spam v Ham classification abilities compared to other classification algorithms.</w:t>
       </w:r>
     </w:p>
     <w:p>
@@ -9763,37 +8023,14 @@
         <w:rPr>
           <w:rFonts w:ascii="Times New Roman" w:hAnsi="Times New Roman" w:cs="Times New Roman"/>
         </w:rPr>
-        <w:t>“computationally complex,” reaching “</w:t>
-      </w:r>
-      <w:r>
-        <w:rPr>
-          <w:rFonts w:ascii="Times New Roman" w:hAnsi="Times New Roman" w:cs="Times New Roman"/>
-        </w:rPr>
-        <w:t>exponential time</w:t>
-      </w:r>
-      <w:r>
-        <w:rPr>
-          <w:rFonts w:ascii="Times New Roman" w:hAnsi="Times New Roman" w:cs="Times New Roman"/>
-        </w:rPr>
-        <w:t xml:space="preserve"> [and]</w:t>
-      </w:r>
-      <w:r>
-        <w:rPr>
-          <w:rFonts w:ascii="Times New Roman" w:hAnsi="Times New Roman" w:cs="Times New Roman"/>
-        </w:rPr>
-        <w:t xml:space="preserve"> could lead to computational explosions</w:t>
-      </w:r>
-      <w:r>
-        <w:rPr>
-          <w:rFonts w:ascii="Times New Roman" w:hAnsi="Times New Roman" w:cs="Times New Roman"/>
-        </w:rPr>
-        <w:t xml:space="preserve"> [</w:t>
+        <w:t>“computationally complex,” reaching “exponential time [and] could lead to computational explosions [</w:t>
       </w:r>
       <w:hyperlink w:anchor="_[MLA]" w:history="1">
         <w:r>
           <w:rPr>
             <w:rStyle w:val="Hyperlink"/>
             <w:rFonts w:ascii="Times New Roman" w:hAnsi="Times New Roman" w:cs="Times New Roman"/>
+            <w:color w:val="auto"/>
           </w:rPr>
           <w:t>MLA</w:t>
         </w:r>
@@ -9827,16 +8064,8 @@
         <w:rPr>
           <w:rFonts w:ascii="Times New Roman" w:hAnsi="Times New Roman" w:cs="Times New Roman"/>
         </w:rPr>
-        <w:t xml:space="preserve"> and dramatically </w:t>
-      </w:r>
-      <w:proofErr w:type="gramStart"/>
-      <w:r>
-        <w:rPr>
-          <w:rFonts w:ascii="Times New Roman" w:hAnsi="Times New Roman" w:cs="Times New Roman"/>
-        </w:rPr>
-        <w:t>reduce</w:t>
-      </w:r>
-      <w:proofErr w:type="gramEnd"/>
+        <w:t xml:space="preserve"> and dramatically reduce</w:t>
+      </w:r>
       <w:r>
         <w:rPr>
           <w:rFonts w:ascii="Times New Roman" w:hAnsi="Times New Roman" w:cs="Times New Roman"/>
@@ -9855,15 +8084,15 @@
         <w:pStyle w:val="Heading1"/>
         <w:rPr>
           <w:rFonts w:ascii="Times New Roman" w:hAnsi="Times New Roman" w:cs="Times New Roman"/>
-          <w:color w:val="000000" w:themeColor="text1"/>
-          <w:sz w:val="24"/>
-          <w:szCs w:val="24"/>
-        </w:rPr>
-      </w:pPr>
-      <w:r>
-        <w:rPr>
-          <w:rFonts w:ascii="Times New Roman" w:hAnsi="Times New Roman" w:cs="Times New Roman"/>
-          <w:color w:val="000000" w:themeColor="text1"/>
+          <w:color w:val="auto"/>
+          <w:sz w:val="24"/>
+          <w:szCs w:val="24"/>
+        </w:rPr>
+      </w:pPr>
+      <w:r>
+        <w:rPr>
+          <w:rFonts w:ascii="Times New Roman" w:hAnsi="Times New Roman" w:cs="Times New Roman"/>
+          <w:color w:val="auto"/>
           <w:sz w:val="24"/>
           <w:szCs w:val="24"/>
         </w:rPr>
@@ -9872,7 +8101,7 @@
       <w:r>
         <w:rPr>
           <w:rFonts w:ascii="Times New Roman" w:hAnsi="Times New Roman" w:cs="Times New Roman"/>
-          <w:color w:val="000000" w:themeColor="text1"/>
+          <w:color w:val="auto"/>
           <w:sz w:val="24"/>
           <w:szCs w:val="24"/>
         </w:rPr>
@@ -9901,15 +8130,15 @@
         <w:pStyle w:val="Heading1"/>
         <w:rPr>
           <w:rFonts w:ascii="Times New Roman" w:hAnsi="Times New Roman" w:cs="Times New Roman"/>
-          <w:color w:val="000000" w:themeColor="text1"/>
-          <w:sz w:val="24"/>
-          <w:szCs w:val="24"/>
-        </w:rPr>
-      </w:pPr>
-      <w:r>
-        <w:rPr>
-          <w:rFonts w:ascii="Times New Roman" w:hAnsi="Times New Roman" w:cs="Times New Roman"/>
-          <w:color w:val="000000" w:themeColor="text1"/>
+          <w:color w:val="auto"/>
+          <w:sz w:val="24"/>
+          <w:szCs w:val="24"/>
+        </w:rPr>
+      </w:pPr>
+      <w:r>
+        <w:rPr>
+          <w:rFonts w:ascii="Times New Roman" w:hAnsi="Times New Roman" w:cs="Times New Roman"/>
+          <w:color w:val="auto"/>
           <w:sz w:val="24"/>
           <w:szCs w:val="24"/>
         </w:rPr>
@@ -9920,15 +8149,13 @@
       <w:pPr>
         <w:rPr>
           <w:rFonts w:ascii="Times New Roman" w:hAnsi="Times New Roman" w:cs="Times New Roman"/>
-          <w:color w:val="FF0000"/>
-          <w:sz w:val="24"/>
-          <w:szCs w:val="24"/>
-        </w:rPr>
-      </w:pPr>
-      <w:r>
-        <w:rPr>
-          <w:rFonts w:ascii="Times New Roman" w:hAnsi="Times New Roman" w:cs="Times New Roman"/>
-          <w:color w:val="FF0000"/>
+          <w:sz w:val="24"/>
+          <w:szCs w:val="24"/>
+        </w:rPr>
+      </w:pPr>
+      <w:r>
+        <w:rPr>
+          <w:rFonts w:ascii="Times New Roman" w:hAnsi="Times New Roman" w:cs="Times New Roman"/>
           <w:sz w:val="24"/>
           <w:szCs w:val="24"/>
         </w:rPr>
@@ -10073,6 +8300,7 @@
         <w:rPr>
           <w:rStyle w:val="Hyperlink"/>
           <w:rFonts w:ascii="Times New Roman" w:hAnsi="Times New Roman" w:cs="Times New Roman"/>
+          <w:color w:val="auto"/>
           <w:sz w:val="24"/>
           <w:szCs w:val="24"/>
         </w:rPr>
@@ -10127,7 +8355,6 @@
       <w:r>
         <w:rPr>
           <w:rFonts w:ascii="Times New Roman" w:hAnsi="Times New Roman" w:cs="Times New Roman"/>
-          <w:color w:val="272727"/>
           <w:sz w:val="24"/>
           <w:szCs w:val="24"/>
           <w:shd w:val="clear" w:color="auto" w:fill="FFFFFF"/>
@@ -10139,7 +8366,7 @@
           <w:rPr>
             <w:rStyle w:val="Hyperlink"/>
             <w:rFonts w:ascii="Times New Roman" w:hAnsi="Times New Roman" w:cs="Times New Roman"/>
-            <w:color w:val="272727"/>
+            <w:color w:val="auto"/>
             <w:sz w:val="24"/>
             <w:szCs w:val="24"/>
             <w:shd w:val="clear" w:color="auto" w:fill="FFFFFF"/>
@@ -10150,7 +8377,6 @@
       <w:r>
         <w:rPr>
           <w:rFonts w:ascii="Times New Roman" w:hAnsi="Times New Roman" w:cs="Times New Roman"/>
-          <w:color w:val="272727"/>
           <w:sz w:val="24"/>
           <w:szCs w:val="24"/>
           <w:shd w:val="clear" w:color="auto" w:fill="FFFFFF"/>
@@ -10414,6 +8640,7 @@
           <w:rPr>
             <w:rStyle w:val="Hyperlink"/>
             <w:rFonts w:ascii="Times New Roman" w:hAnsi="Times New Roman" w:cs="Times New Roman"/>
+            <w:color w:val="auto"/>
             <w:sz w:val="24"/>
             <w:szCs w:val="24"/>
           </w:rPr>
@@ -10483,6 +8710,7 @@
           <w:rPr>
             <w:rStyle w:val="Hyperlink"/>
             <w:rFonts w:ascii="Times New Roman" w:hAnsi="Times New Roman" w:cs="Times New Roman"/>
+            <w:color w:val="auto"/>
             <w:sz w:val="24"/>
             <w:szCs w:val="24"/>
           </w:rPr>
@@ -10535,15 +8763,7 @@
           <w:sz w:val="24"/>
           <w:szCs w:val="24"/>
         </w:rPr>
-        <w:t>Machine Learning with R - Third Edition</w:t>
-      </w:r>
-      <w:r>
-        <w:rPr>
-          <w:rFonts w:ascii="Times New Roman" w:hAnsi="Times New Roman" w:cs="Times New Roman"/>
-          <w:sz w:val="24"/>
-          <w:szCs w:val="24"/>
-        </w:rPr>
-        <w:t xml:space="preserve">, Brett Lantz </w:t>
+        <w:t xml:space="preserve">Machine Learning with R - Third Edition, Brett Lantz </w:t>
       </w:r>
     </w:p>
     <w:p>
@@ -10564,6 +8784,7 @@
           <w:rPr>
             <w:rStyle w:val="Hyperlink"/>
             <w:rFonts w:ascii="Times New Roman" w:hAnsi="Times New Roman" w:cs="Times New Roman"/>
+            <w:color w:val="auto"/>
             <w:sz w:val="24"/>
             <w:szCs w:val="24"/>
           </w:rPr>
@@ -10616,23 +8837,7 @@
           <w:sz w:val="24"/>
           <w:szCs w:val="24"/>
         </w:rPr>
-        <w:t>Machine Learning Fundamentals</w:t>
-      </w:r>
-      <w:r>
-        <w:rPr>
-          <w:rFonts w:ascii="Times New Roman" w:hAnsi="Times New Roman" w:cs="Times New Roman"/>
-          <w:sz w:val="24"/>
-          <w:szCs w:val="24"/>
-        </w:rPr>
-        <w:t xml:space="preserve"> - </w:t>
-      </w:r>
-      <w:r>
-        <w:rPr>
-          <w:rFonts w:ascii="Times New Roman" w:hAnsi="Times New Roman" w:cs="Times New Roman"/>
-          <w:sz w:val="24"/>
-          <w:szCs w:val="24"/>
-        </w:rPr>
-        <w:t>Hyatt Saleh</w:t>
+        <w:t>Machine Learning Fundamentals - Hyatt Saleh</w:t>
       </w:r>
     </w:p>
     <w:p>
@@ -10653,6 +8858,7 @@
           <w:rPr>
             <w:rStyle w:val="Hyperlink"/>
             <w:rFonts w:ascii="Times New Roman" w:hAnsi="Times New Roman" w:cs="Times New Roman"/>
+            <w:color w:val="auto"/>
             <w:sz w:val="24"/>
             <w:szCs w:val="24"/>
           </w:rPr>
@@ -10677,6 +8883,7 @@
         </w:numPr>
         <w:rPr>
           <w:rFonts w:ascii="Times New Roman" w:hAnsi="Times New Roman" w:cs="Times New Roman"/>
+          <w:color w:val="auto"/>
           <w:sz w:val="24"/>
           <w:szCs w:val="24"/>
         </w:rPr>
@@ -10695,6 +8902,7 @@
       <w:r>
         <w:rPr>
           <w:rFonts w:ascii="Times New Roman" w:hAnsi="Times New Roman" w:cs="Times New Roman"/>
+          <w:color w:val="auto"/>
           <w:sz w:val="24"/>
           <w:szCs w:val="24"/>
         </w:rPr>
@@ -10741,6 +8949,7 @@
           <w:rPr>
             <w:rStyle w:val="Hyperlink"/>
             <w:rFonts w:ascii="Times New Roman" w:hAnsi="Times New Roman" w:cs="Times New Roman"/>
+            <w:color w:val="auto"/>
             <w:sz w:val="24"/>
             <w:szCs w:val="24"/>
           </w:rPr>
@@ -10814,6 +9023,7 @@
           <w:rPr>
             <w:rStyle w:val="Hyperlink"/>
             <w:rFonts w:ascii="Times New Roman" w:hAnsi="Times New Roman" w:cs="Times New Roman"/>
+            <w:color w:val="auto"/>
             <w:sz w:val="24"/>
             <w:szCs w:val="24"/>
           </w:rPr>
@@ -10888,6 +9098,7 @@
           <w:rPr>
             <w:rStyle w:val="Hyperlink"/>
             <w:rFonts w:ascii="Times New Roman" w:hAnsi="Times New Roman" w:cs="Times New Roman"/>
+            <w:color w:val="auto"/>
             <w:sz w:val="24"/>
             <w:szCs w:val="24"/>
           </w:rPr>
@@ -10967,6 +9178,7 @@
           <w:rPr>
             <w:rStyle w:val="Hyperlink"/>
             <w:rFonts w:ascii="Times New Roman" w:hAnsi="Times New Roman" w:cs="Times New Roman"/>
+            <w:color w:val="auto"/>
             <w:sz w:val="24"/>
             <w:szCs w:val="24"/>
           </w:rPr>
@@ -11017,25 +9229,7 @@
           <w:sz w:val="24"/>
           <w:szCs w:val="24"/>
         </w:rPr>
-        <w:t xml:space="preserve">Python Machine Learning </w:t>
-      </w:r>
-      <w:proofErr w:type="gramStart"/>
-      <w:r>
-        <w:rPr>
-          <w:rFonts w:ascii="Times New Roman" w:hAnsi="Times New Roman" w:cs="Times New Roman"/>
-          <w:sz w:val="24"/>
-          <w:szCs w:val="24"/>
-        </w:rPr>
-        <w:t>By</w:t>
-      </w:r>
-      <w:proofErr w:type="gramEnd"/>
-      <w:r>
-        <w:rPr>
-          <w:rFonts w:ascii="Times New Roman" w:hAnsi="Times New Roman" w:cs="Times New Roman"/>
-          <w:sz w:val="24"/>
-          <w:szCs w:val="24"/>
-        </w:rPr>
-        <w:t xml:space="preserve"> Example - Third Edition</w:t>
+        <w:t>Python Machine Learning By Example - Third Edition</w:t>
       </w:r>
     </w:p>
     <w:p>
@@ -11056,6 +9250,7 @@
           <w:rPr>
             <w:rStyle w:val="Hyperlink"/>
             <w:rFonts w:ascii="Times New Roman" w:hAnsi="Times New Roman" w:cs="Times New Roman"/>
+            <w:color w:val="auto"/>
             <w:sz w:val="24"/>
             <w:szCs w:val="24"/>
           </w:rPr>
@@ -13434,6 +11629,7 @@
   <w:style w:type="character" w:default="1" w:styleId="DefaultParagraphFont">
     <w:name w:val="Default Paragraph Font"/>
     <w:uiPriority w:val="1"/>
+    <w:semiHidden/>
     <w:unhideWhenUsed/>
   </w:style>
   <w:style w:type="table" w:default="1" w:styleId="TableNormal">

</xml_diff>